<commit_message>
bab 1 sebelum maju
</commit_message>
<xml_diff>
--- a/Bab I.docx
+++ b/Bab I.docx
@@ -207,10 +207,10 @@
         <w:rPr>
           <w:lang w:val="en-US"/>
         </w:rPr>
-        <w:t>web ini</w:t>
-      </w:r>
-      <w:r>
-        <w:t xml:space="preserve"> adalah:</w:t>
+        <w:t xml:space="preserve">web </w:t>
+      </w:r>
+      <w:r>
+        <w:t>adalah:</w:t>
       </w:r>
     </w:p>
     <w:p>
@@ -319,7 +319,7 @@
         <w:ind w:left="426" w:firstLine="360"/>
       </w:pPr>
       <w:r>
-        <w:t>Aplikasi ini mencakup tentang hal yang berkaitan dengan hubungan pemesanan antara pelanggan dengan pegawai restoran seperti:</w:t>
+        <w:t>Aplikasi mencakup tentang hal yang berkaitan dengan hubungan pemesanan antara pelanggan dengan pegawai restoran seperti:</w:t>
       </w:r>
     </w:p>
     <w:p>
@@ -355,6 +355,16 @@
     <w:p>
       <w:pPr>
         <w:pStyle w:val="ListParagraph"/>
+        <w:ind w:firstLine="720"/>
+      </w:pPr>
+      <w:r>
+        <w:t>Memungkinkan Pelanggan dapat memesan makanan  beserta dengan reservasi meja (booking), pesan antar, dan take away secara online dengan aplikasi. Membuat fitur untuk memilih meja (host) dan mencatat pesanan makanan pelanggan (waiter) yang makan di tempat secara langsung.</w:t>
+      </w:r>
+    </w:p>
+    <w:p>
+      <w:pPr>
+        <w:pStyle w:val="ListParagraph"/>
+        <w:ind w:firstLine="720"/>
       </w:pPr>
     </w:p>
     <w:p>
@@ -385,6 +395,20 @@
     <w:p>
       <w:pPr>
         <w:pStyle w:val="ListParagraph"/>
+        <w:ind w:left="709" w:firstLine="709"/>
+      </w:pPr>
+      <w:r>
+        <w:t>Memungkinkan para pelanggan dapat melihat promo atau event yang sedang diadakan oleh restoran. Serta menyediakan fitur untuk pelanggan dapat mengakses dan mendapat kupon.</w:t>
+      </w:r>
+    </w:p>
+    <w:p>
+      <w:pPr>
+        <w:pStyle w:val="ListParagraph"/>
+        <w:numPr>
+          <w:ilvl w:val="0"/>
+          <w:numId w:val="3"/>
+        </w:numPr>
+        <w:ind w:left="720"/>
         <w:rPr>
           <w:b/>
           <w:bCs/>
@@ -392,22 +416,15 @@
           <w:szCs w:val="24"/>
         </w:rPr>
       </w:pPr>
-    </w:p>
-    <w:p>
-      <w:pPr>
-        <w:pStyle w:val="ListParagraph"/>
-        <w:numPr>
-          <w:ilvl w:val="0"/>
-          <w:numId w:val="3"/>
-        </w:numPr>
-        <w:ind w:left="720"/>
+      <w:r>
         <w:rPr>
           <w:b/>
           <w:bCs/>
           <w:sz w:val="24"/>
           <w:szCs w:val="24"/>
         </w:rPr>
-      </w:pPr>
+        <w:t>Manajemen Menu Makanan dan Paket Makanan</w:t>
+      </w:r>
       <w:r>
         <w:rPr>
           <w:b/>
@@ -415,28 +432,59 @@
           <w:sz w:val="24"/>
           <w:szCs w:val="24"/>
         </w:rPr>
-        <w:t>Manajemen Menu Makanan dan Paket Makanan</w:t>
-      </w:r>
-      <w:r>
+        <w:tab/>
+      </w:r>
+    </w:p>
+    <w:p>
+      <w:pPr>
+        <w:pStyle w:val="ListParagraph"/>
+        <w:ind w:firstLine="720"/>
+        <w:rPr>
+          <w:b/>
+          <w:bCs/>
+        </w:rPr>
+      </w:pPr>
+      <w:r>
+        <w:rPr>
+          <w:bCs/>
+          <w:lang w:val="en-ID"/>
+        </w:rPr>
+        <w:t>Menampilkan menu apa saja yang terdapat di restoran. Terdapat juga paket menu yang berisi beberapa menu makanan di dalamnya.</w:t>
+      </w:r>
+    </w:p>
+    <w:p>
+      <w:pPr>
+        <w:pStyle w:val="ListParagraph"/>
+        <w:numPr>
+          <w:ilvl w:val="0"/>
+          <w:numId w:val="3"/>
+        </w:numPr>
+        <w:ind w:left="720"/>
         <w:rPr>
           <w:b/>
           <w:bCs/>
           <w:sz w:val="24"/>
           <w:szCs w:val="24"/>
         </w:rPr>
-        <w:tab/>
-      </w:r>
-    </w:p>
-    <w:p>
-      <w:pPr>
-        <w:pStyle w:val="ListParagraph"/>
+      </w:pPr>
+      <w:r>
         <w:rPr>
           <w:b/>
           <w:bCs/>
           <w:sz w:val="24"/>
           <w:szCs w:val="24"/>
         </w:rPr>
-      </w:pPr>
+        <w:t>Pembuatan dan Manajemen Member Restoran</w:t>
+      </w:r>
+    </w:p>
+    <w:p>
+      <w:pPr>
+        <w:pStyle w:val="ListParagraph"/>
+        <w:ind w:left="1440"/>
+      </w:pPr>
+      <w:r>
+        <w:t>Memungkinkan para pelanggan untuk membuat atau menjadi member restoran.</w:t>
+      </w:r>
     </w:p>
     <w:p>
       <w:pPr>
@@ -460,8 +508,62 @@
           <w:sz w:val="24"/>
           <w:szCs w:val="24"/>
         </w:rPr>
-        <w:t>Pembuatan dan Manajemen Member Restoran</w:t>
-      </w:r>
+        <w:t>Pengaturan Transaksi Pembayaran</w:t>
+      </w:r>
+    </w:p>
+    <w:p>
+      <w:pPr>
+        <w:pStyle w:val="ListParagraph"/>
+        <w:ind w:firstLine="720"/>
+      </w:pPr>
+      <w:r>
+        <w:t>Dapat mencetak struk dan melakukan pembayaran secara tunai maupun non-tunai (saldo dan poin member).</w:t>
+      </w:r>
+    </w:p>
+    <w:p>
+      <w:r>
+        <w:br w:type="page"/>
+      </w:r>
+    </w:p>
+    <w:p>
+      <w:pPr>
+        <w:pStyle w:val="ListParagraph"/>
+        <w:ind w:hanging="11"/>
+      </w:pPr>
+    </w:p>
+    <w:p>
+      <w:pPr>
+        <w:pStyle w:val="ListParagraph"/>
+        <w:numPr>
+          <w:ilvl w:val="2"/>
+          <w:numId w:val="1"/>
+        </w:numPr>
+        <w:rPr>
+          <w:b/>
+          <w:bCs/>
+          <w:sz w:val="28"/>
+          <w:szCs w:val="28"/>
+        </w:rPr>
+      </w:pPr>
+      <w:r>
+        <w:rPr>
+          <w:b/>
+          <w:bCs/>
+          <w:sz w:val="28"/>
+          <w:szCs w:val="28"/>
+          <w:lang w:val="en-US"/>
+        </w:rPr>
+        <w:t>Arsitektur Sistem</w:t>
+      </w:r>
+    </w:p>
+    <w:p>
+      <w:pPr>
+        <w:pStyle w:val="ListParagraph"/>
+        <w:rPr>
+          <w:sz w:val="24"/>
+          <w:szCs w:val="24"/>
+        </w:rPr>
+      </w:pPr>
     </w:p>
     <w:p>
       <w:pPr>
@@ -473,93 +575,13 @@
           <w:szCs w:val="24"/>
         </w:rPr>
       </w:pPr>
-    </w:p>
-    <w:p>
-      <w:pPr>
-        <w:pStyle w:val="ListParagraph"/>
-        <w:numPr>
-          <w:ilvl w:val="0"/>
-          <w:numId w:val="3"/>
-        </w:numPr>
-        <w:ind w:left="720"/>
-        <w:rPr>
-          <w:b/>
-          <w:bCs/>
+      <w:r>
+        <w:rPr>
           <w:sz w:val="24"/>
           <w:szCs w:val="24"/>
         </w:rPr>
-      </w:pPr>
-      <w:r>
-        <w:rPr>
-          <w:b/>
-          <w:bCs/>
-          <w:sz w:val="24"/>
-          <w:szCs w:val="24"/>
-        </w:rPr>
-        <w:t>Pengaturan Transaksi Pembayaran</w:t>
-      </w:r>
-    </w:p>
-    <w:p>
-      <w:pPr>
-        <w:rPr>
-          <w:b/>
-          <w:bCs/>
-          <w:sz w:val="24"/>
-          <w:szCs w:val="24"/>
-        </w:rPr>
-      </w:pPr>
-    </w:p>
-    <w:p>
-      <w:pPr>
-        <w:pStyle w:val="ListParagraph"/>
-        <w:numPr>
-          <w:ilvl w:val="2"/>
-          <w:numId w:val="1"/>
-        </w:numPr>
-        <w:rPr>
-          <w:b/>
-          <w:bCs/>
-          <w:sz w:val="28"/>
-          <w:szCs w:val="28"/>
-        </w:rPr>
-      </w:pPr>
-      <w:r>
-        <w:rPr>
-          <w:b/>
-          <w:bCs/>
-          <w:sz w:val="28"/>
-          <w:szCs w:val="28"/>
-          <w:lang w:val="en-US"/>
-        </w:rPr>
-        <w:t>Arsitektur Sistem</w:t>
-      </w:r>
-    </w:p>
-    <w:p>
-      <w:pPr>
-        <w:pStyle w:val="ListParagraph"/>
-        <w:rPr>
-          <w:sz w:val="24"/>
-          <w:szCs w:val="24"/>
-        </w:rPr>
-      </w:pPr>
-    </w:p>
-    <w:p>
-      <w:pPr>
-        <w:pStyle w:val="ListParagraph"/>
-        <w:rPr>
-          <w:b/>
-          <w:bCs/>
-          <w:sz w:val="24"/>
-          <w:szCs w:val="24"/>
-        </w:rPr>
-      </w:pPr>
-      <w:r>
-        <w:rPr>
-          <w:sz w:val="24"/>
-          <w:szCs w:val="24"/>
-        </w:rPr>
         <w:drawing>
-          <wp:inline distT="0" distB="0" distL="0" distR="0" wp14:anchorId="58044E56" wp14:editId="383E303B">
+          <wp:inline distT="0" distB="0" distL="0" distR="0" wp14:anchorId="2C2F14B4" wp14:editId="253A1668">
             <wp:extent cx="5110460" cy="4224866"/>
             <wp:effectExtent l="0" t="0" r="0" b="4445"/>
             <wp:docPr id="3" name="Picture 3"/>
@@ -613,14 +635,41 @@
       </w:pPr>
     </w:p>
     <w:p>
-      <w:r>
-        <w:rPr>
+      <w:pPr>
+        <w:pStyle w:val="ListParagraph"/>
+        <w:ind w:firstLine="720"/>
+        <w:rPr>
+          <w:b/>
+          <w:bCs/>
+        </w:rPr>
+      </w:pPr>
+      <w:r>
+        <w:rPr>
+          <w:lang w:val="en-US"/>
+        </w:rPr>
+        <w:t>Member dapat memesan makanan melalui 3 cara yaitu, Pertama  dengan cara reservasi melalui website. Di website bisa memesan meja saja atau meja beserta makanannya. Kedua take away member bisa memesan makanannya melalui website lalu member hanya perlu datang ke restoran untuk mengambil makanannya. Ketiga delivery member dapat memesan makanan melalui website lalu makanan tersebut akan di antar ke alamat member. Untuk pembayaran member bisa memilih dari beberapa cara yang ada seperti cash , point member , dan saldo member</w:t>
+      </w:r>
+    </w:p>
+    <w:p>
+      <w:pPr>
+        <w:pStyle w:val="ListParagraph"/>
+        <w:rPr>
+          <w:b/>
+          <w:bCs/>
           <w:sz w:val="24"/>
           <w:szCs w:val="24"/>
         </w:rPr>
+      </w:pPr>
+    </w:p>
+    <w:p>
+      <w:r>
+        <w:rPr>
+          <w:sz w:val="24"/>
+          <w:szCs w:val="24"/>
+        </w:rPr>
         <w:lastRenderedPageBreak/>
         <w:drawing>
-          <wp:inline distT="0" distB="0" distL="0" distR="0" wp14:anchorId="5477FE84" wp14:editId="1A6C0025">
+          <wp:inline distT="0" distB="0" distL="0" distR="0" wp14:anchorId="407A6587" wp14:editId="3295CC67">
             <wp:extent cx="5505450" cy="3114675"/>
             <wp:effectExtent l="0" t="0" r="0" b="9525"/>
             <wp:docPr id="7" name="Picture 7"/>
@@ -662,7 +711,19 @@
         </w:drawing>
       </w:r>
     </w:p>
-    <w:p/>
+    <w:p>
+      <w:pPr>
+        <w:ind w:firstLine="720"/>
+      </w:pPr>
+      <w:r>
+        <w:t>Waiter atau pelayan mempunyai tugas untuk mencatat pesanan makanan yang di pesan saat Dine In saja. Setelah pelanggan makan lalu mau membayar waiter akan mengkonfirmasi pembayarannya. Setelah pelanggan membayar maka waiter akan mengkosongkan meja yang telah di pakai oleh pelanggan tersebut. Agar di website restoran meja bisa otomatis terupdate menjadi meja kosong lagi.</w:t>
+      </w:r>
+    </w:p>
+    <w:p>
+      <w:pPr>
+        <w:ind w:firstLine="720"/>
+      </w:pPr>
+    </w:p>
     <w:p>
       <w:r>
         <w:rPr>
@@ -670,9 +731,9 @@
           <w:szCs w:val="24"/>
         </w:rPr>
         <w:drawing>
-          <wp:inline distT="0" distB="0" distL="0" distR="0" wp14:anchorId="3C4E5E63" wp14:editId="2587D8BA">
-            <wp:extent cx="4326467" cy="4158527"/>
-            <wp:effectExtent l="0" t="0" r="0" b="0"/>
+          <wp:inline distT="0" distB="0" distL="0" distR="0" wp14:anchorId="37CF5586" wp14:editId="4241DC1C">
+            <wp:extent cx="3321718" cy="3192780"/>
+            <wp:effectExtent l="0" t="0" r="0" b="7620"/>
             <wp:docPr id="9" name="Picture 9"/>
             <wp:cNvGraphicFramePr>
               <a:graphicFrameLocks xmlns:a="http://schemas.openxmlformats.org/drawingml/2006/main" noChangeAspect="1"/>
@@ -699,7 +760,7 @@
                   <pic:spPr>
                     <a:xfrm>
                       <a:off x="0" y="0"/>
-                      <a:ext cx="4334282" cy="4166039"/>
+                      <a:ext cx="3334154" cy="3204733"/>
                     </a:xfrm>
                     <a:prstGeom prst="rect">
                       <a:avLst/>
@@ -712,16 +773,26 @@
         </w:drawing>
       </w:r>
     </w:p>
-    <w:p/>
+    <w:p>
+      <w:pPr>
+        <w:ind w:firstLine="720"/>
+      </w:pPr>
+      <w:r>
+        <w:t xml:space="preserve">Host bertugas saat orang yang mau dine in tanpa melalui reservasi di website. Host akan membantu pelanggan tersebut untuk memilih meja yang ada pada program host. Jika pelanggan sudah </w:t>
+      </w:r>
+      <w:r>
+        <w:lastRenderedPageBreak/>
+        <w:t>selesai makan maka host akan mencetak struk lalu memberikannya ke pelayan untuk di konfirmasi pembayarannya.</w:t>
+      </w:r>
+    </w:p>
     <w:p>
       <w:r>
         <w:rPr>
           <w:sz w:val="24"/>
           <w:szCs w:val="24"/>
         </w:rPr>
-        <w:lastRenderedPageBreak/>
         <w:drawing>
-          <wp:inline distT="0" distB="0" distL="0" distR="0" wp14:anchorId="67922C76" wp14:editId="6DC0A359">
+          <wp:inline distT="0" distB="0" distL="0" distR="0" wp14:anchorId="25E7EAA8" wp14:editId="4D21FB4F">
             <wp:extent cx="5943600" cy="5147945"/>
             <wp:effectExtent l="0" t="0" r="0" b="0"/>
             <wp:docPr id="8" name="Picture 8"/>
@@ -763,7 +834,14 @@
         </w:drawing>
       </w:r>
     </w:p>
-    <w:p/>
+    <w:p>
+      <w:pPr>
+        <w:ind w:firstLine="720"/>
+      </w:pPr>
+      <w:r>
+        <w:t>Master mempunyai tugas untuk insert update delete kategori  , menu , paket , promo , event , dan member.</w:t>
+      </w:r>
+    </w:p>
     <w:p>
       <w:pPr>
         <w:pStyle w:val="ListParagraph"/>
@@ -786,31 +864,653 @@
           <w:szCs w:val="28"/>
           <w:lang w:val="en-US"/>
         </w:rPr>
-        <w:t>Batasan</w:t>
+        <w:t>Fitur – fitur Program</w:t>
+      </w:r>
+    </w:p>
+    <w:p>
+      <w:pPr>
+        <w:pStyle w:val="ListParagraph"/>
+        <w:numPr>
+          <w:ilvl w:val="0"/>
+          <w:numId w:val="4"/>
+        </w:numPr>
+        <w:ind w:left="709"/>
+      </w:pPr>
+      <w:r>
+        <w:t>Master:</w:t>
+      </w:r>
+    </w:p>
+    <w:p>
+      <w:pPr>
+        <w:pStyle w:val="ListParagraph"/>
+        <w:numPr>
+          <w:ilvl w:val="1"/>
+          <w:numId w:val="5"/>
+        </w:numPr>
+      </w:pPr>
+      <w:r>
+        <w:t>Menu Makanan:</w:t>
+      </w:r>
+    </w:p>
+    <w:p>
+      <w:pPr>
+        <w:pStyle w:val="ListParagraph"/>
+        <w:numPr>
+          <w:ilvl w:val="0"/>
+          <w:numId w:val="18"/>
+        </w:numPr>
+        <w:ind w:left="1418"/>
+      </w:pPr>
+      <w:r>
+        <w:t>Memasukan menu makanan.</w:t>
+      </w:r>
+    </w:p>
+    <w:p>
+      <w:pPr>
+        <w:pStyle w:val="ListParagraph"/>
+        <w:numPr>
+          <w:ilvl w:val="0"/>
+          <w:numId w:val="18"/>
+        </w:numPr>
+        <w:ind w:left="1418"/>
+      </w:pPr>
+      <w:r>
+        <w:t>Membuat dan memasukan makanan ke dalam kategori.</w:t>
+      </w:r>
+    </w:p>
+    <w:p>
+      <w:pPr>
+        <w:pStyle w:val="ListParagraph"/>
+        <w:numPr>
+          <w:ilvl w:val="0"/>
+          <w:numId w:val="18"/>
+        </w:numPr>
+        <w:ind w:left="1418"/>
+      </w:pPr>
+      <w:r>
+        <w:t>Membuat dan memasukan makanan ke dalam paket.</w:t>
+      </w:r>
+    </w:p>
+    <w:p>
+      <w:pPr>
+        <w:pStyle w:val="ListParagraph"/>
+        <w:numPr>
+          <w:ilvl w:val="0"/>
+          <w:numId w:val="18"/>
+        </w:numPr>
+        <w:ind w:left="1418"/>
+      </w:pPr>
+      <w:r>
+        <w:t>Mengganti harga makanan atau paket.</w:t>
+      </w:r>
+    </w:p>
+    <w:p>
+      <w:pPr>
+        <w:pStyle w:val="ListParagraph"/>
+        <w:numPr>
+          <w:ilvl w:val="0"/>
+          <w:numId w:val="18"/>
+        </w:numPr>
+        <w:ind w:left="1418"/>
+      </w:pPr>
+      <w:r>
+        <w:t>Mengganti kategori atau paket.</w:t>
+      </w:r>
+    </w:p>
+    <w:p>
+      <w:pPr>
+        <w:pStyle w:val="ListParagraph"/>
+        <w:numPr>
+          <w:ilvl w:val="0"/>
+          <w:numId w:val="18"/>
+        </w:numPr>
+        <w:ind w:left="1418"/>
+      </w:pPr>
+      <w:r>
+        <w:t>Menu tersebut tersedia atau tidak di waktu tertentu.</w:t>
+      </w:r>
+    </w:p>
+    <w:p>
+      <w:pPr>
+        <w:pStyle w:val="ListParagraph"/>
+        <w:numPr>
+          <w:ilvl w:val="0"/>
+          <w:numId w:val="18"/>
+        </w:numPr>
+        <w:ind w:left="1418"/>
+      </w:pPr>
+      <w:r>
+        <w:t>Menghapus makanan.</w:t>
+      </w:r>
+    </w:p>
+    <w:p>
+      <w:pPr>
+        <w:pStyle w:val="ListParagraph"/>
+        <w:numPr>
+          <w:ilvl w:val="0"/>
+          <w:numId w:val="18"/>
+        </w:numPr>
+        <w:ind w:left="1418"/>
+      </w:pPr>
+      <w:r>
+        <w:lastRenderedPageBreak/>
+        <w:t>Menghapus kategori.</w:t>
+      </w:r>
+    </w:p>
+    <w:p>
+      <w:pPr>
+        <w:pStyle w:val="ListParagraph"/>
+        <w:numPr>
+          <w:ilvl w:val="0"/>
+          <w:numId w:val="18"/>
+        </w:numPr>
+        <w:ind w:left="1418"/>
+      </w:pPr>
+      <w:r>
+        <w:t>Menghapus paket.</w:t>
+      </w:r>
+    </w:p>
+    <w:p>
+      <w:pPr>
+        <w:pStyle w:val="ListParagraph"/>
+        <w:ind w:left="1418"/>
+      </w:pPr>
+    </w:p>
+    <w:p>
+      <w:pPr>
+        <w:pStyle w:val="ListParagraph"/>
+        <w:numPr>
+          <w:ilvl w:val="1"/>
+          <w:numId w:val="5"/>
+        </w:numPr>
+      </w:pPr>
+      <w:r>
+        <w:t>Promo:</w:t>
+      </w:r>
+    </w:p>
+    <w:p>
+      <w:pPr>
+        <w:pStyle w:val="ListParagraph"/>
+        <w:numPr>
+          <w:ilvl w:val="0"/>
+          <w:numId w:val="8"/>
+        </w:numPr>
+        <w:ind w:left="1843"/>
+      </w:pPr>
+      <w:r>
+        <w:t>Potongan</w:t>
+      </w:r>
+    </w:p>
+    <w:p>
+      <w:pPr>
+        <w:pStyle w:val="ListParagraph"/>
+        <w:numPr>
+          <w:ilvl w:val="0"/>
+          <w:numId w:val="9"/>
+        </w:numPr>
+        <w:ind w:left="2268"/>
+      </w:pPr>
+      <w:r>
+        <w:t>Membuat promo menurut acara atau tanggal tertentu.</w:t>
+      </w:r>
+    </w:p>
+    <w:p>
+      <w:pPr>
+        <w:pStyle w:val="ListParagraph"/>
+        <w:numPr>
+          <w:ilvl w:val="0"/>
+          <w:numId w:val="9"/>
+        </w:numPr>
+        <w:ind w:left="2268"/>
+      </w:pPr>
+      <w:r>
+        <w:t>Membuat promo paket seperti “buy one get one free”.</w:t>
+      </w:r>
+    </w:p>
+    <w:p>
+      <w:pPr>
+        <w:pStyle w:val="ListParagraph"/>
+        <w:numPr>
+          <w:ilvl w:val="0"/>
+          <w:numId w:val="9"/>
+        </w:numPr>
+        <w:ind w:left="2268"/>
+      </w:pPr>
+      <w:r>
+        <w:t>Membuat potongan member.</w:t>
+      </w:r>
+    </w:p>
+    <w:p>
+      <w:pPr>
+        <w:pStyle w:val="ListParagraph"/>
+        <w:numPr>
+          <w:ilvl w:val="0"/>
+          <w:numId w:val="8"/>
+        </w:numPr>
+        <w:ind w:left="1843"/>
+      </w:pPr>
+      <w:r>
+        <w:t>Kupon</w:t>
+      </w:r>
+    </w:p>
+    <w:p>
+      <w:pPr>
+        <w:pStyle w:val="ListParagraph"/>
+        <w:numPr>
+          <w:ilvl w:val="0"/>
+          <w:numId w:val="10"/>
+        </w:numPr>
+        <w:ind w:left="2268"/>
+      </w:pPr>
+      <w:r>
+        <w:t>Membuat kupon potongan langsung atau persen.</w:t>
+      </w:r>
+    </w:p>
+    <w:p>
+      <w:pPr>
+        <w:pStyle w:val="ListParagraph"/>
+        <w:numPr>
+          <w:ilvl w:val="0"/>
+          <w:numId w:val="10"/>
+        </w:numPr>
+        <w:ind w:left="2268"/>
+      </w:pPr>
+      <w:r>
+        <w:t>Membuat kupon</w:t>
+      </w:r>
+      <w:r>
+        <w:rPr>
+          <w:lang w:val="en-US"/>
+        </w:rPr>
+        <w:t xml:space="preserve"> untuk member untuk member khusus.</w:t>
+      </w:r>
+    </w:p>
+    <w:p>
+      <w:pPr>
+        <w:pStyle w:val="ListParagraph"/>
+        <w:numPr>
+          <w:ilvl w:val="1"/>
+          <w:numId w:val="5"/>
+        </w:numPr>
+      </w:pPr>
+      <w:r>
+        <w:t>Event:</w:t>
+      </w:r>
+    </w:p>
+    <w:p>
+      <w:pPr>
+        <w:pStyle w:val="ListParagraph"/>
+        <w:numPr>
+          <w:ilvl w:val="0"/>
+          <w:numId w:val="11"/>
+        </w:numPr>
+      </w:pPr>
+      <w:r>
+        <w:t>Membuat paket khusus pada acara tertentu seperti: natal,tahun baru.</w:t>
+      </w:r>
+    </w:p>
+    <w:p>
+      <w:pPr>
+        <w:pStyle w:val="ListParagraph"/>
+        <w:numPr>
+          <w:ilvl w:val="1"/>
+          <w:numId w:val="5"/>
+        </w:numPr>
+      </w:pPr>
+      <w:r>
+        <w:t>Member:</w:t>
+      </w:r>
+    </w:p>
+    <w:p>
+      <w:pPr>
+        <w:pStyle w:val="ListParagraph"/>
+        <w:numPr>
+          <w:ilvl w:val="0"/>
+          <w:numId w:val="12"/>
+        </w:numPr>
+        <w:ind w:left="1843"/>
+      </w:pPr>
+      <w:r>
+        <w:t>Membuat member dan menghapus member.</w:t>
+      </w:r>
+    </w:p>
+    <w:p>
+      <w:pPr>
+        <w:pStyle w:val="ListParagraph"/>
+        <w:numPr>
+          <w:ilvl w:val="0"/>
+          <w:numId w:val="12"/>
+        </w:numPr>
+        <w:ind w:left="1843"/>
+      </w:pPr>
+      <w:r>
+        <w:t>Menyimpan point member</w:t>
+      </w:r>
+      <w:r>
+        <w:rPr>
+          <w:lang w:val="en-US"/>
+        </w:rPr>
+        <w:t xml:space="preserve"> yang dapat ditukarkan</w:t>
+      </w:r>
+      <w:r>
+        <w:t>.</w:t>
+      </w:r>
+    </w:p>
+    <w:p>
+      <w:pPr>
+        <w:pStyle w:val="ListParagraph"/>
+        <w:numPr>
+          <w:ilvl w:val="0"/>
+          <w:numId w:val="12"/>
+        </w:numPr>
+        <w:ind w:left="1843"/>
+      </w:pPr>
+      <w:r>
+        <w:rPr>
+          <w:lang w:val="en-US"/>
+        </w:rPr>
+        <w:t>Menyimpan point member permanen.</w:t>
+      </w:r>
+    </w:p>
+    <w:p>
+      <w:pPr>
+        <w:pStyle w:val="ListParagraph"/>
+        <w:numPr>
+          <w:ilvl w:val="0"/>
+          <w:numId w:val="5"/>
+        </w:numPr>
+      </w:pPr>
+      <w:r>
+        <w:rPr>
+          <w:lang w:val="en-US"/>
+        </w:rPr>
+        <w:t>Pemesan</w:t>
+      </w:r>
+      <w:r>
+        <w:t>:</w:t>
+      </w:r>
+    </w:p>
+    <w:p>
+      <w:pPr>
+        <w:pStyle w:val="ListParagraph"/>
+        <w:numPr>
+          <w:ilvl w:val="1"/>
+          <w:numId w:val="5"/>
+        </w:numPr>
+      </w:pPr>
+      <w:r>
+        <w:t>Pemesanan:</w:t>
+      </w:r>
+    </w:p>
+    <w:p>
+      <w:pPr>
+        <w:pStyle w:val="ListParagraph"/>
+        <w:numPr>
+          <w:ilvl w:val="0"/>
+          <w:numId w:val="13"/>
+        </w:numPr>
+        <w:ind w:left="1843"/>
+      </w:pPr>
+      <w:r>
+        <w:t>Dapat memesan untuk delivery.</w:t>
+      </w:r>
+    </w:p>
+    <w:p>
+      <w:pPr>
+        <w:pStyle w:val="ListParagraph"/>
+        <w:numPr>
+          <w:ilvl w:val="0"/>
+          <w:numId w:val="13"/>
+        </w:numPr>
+        <w:ind w:left="1843"/>
+      </w:pPr>
+      <w:r>
+        <w:t>Dapat memesan untuk take away.</w:t>
+      </w:r>
+    </w:p>
+    <w:p>
+      <w:pPr>
+        <w:pStyle w:val="ListParagraph"/>
+        <w:numPr>
+          <w:ilvl w:val="0"/>
+          <w:numId w:val="13"/>
+        </w:numPr>
+        <w:ind w:left="1843"/>
+      </w:pPr>
+      <w:r>
+        <w:t>Dapat memesan untuk reservasi Meja:</w:t>
+      </w:r>
+    </w:p>
+    <w:p>
+      <w:pPr>
+        <w:pStyle w:val="ListParagraph"/>
+        <w:numPr>
+          <w:ilvl w:val="0"/>
+          <w:numId w:val="11"/>
+        </w:numPr>
+        <w:ind w:left="2127"/>
+      </w:pPr>
+      <w:r>
+        <w:t>Memesan tunggal.</w:t>
+      </w:r>
+    </w:p>
+    <w:p>
+      <w:pPr>
+        <w:pStyle w:val="ListParagraph"/>
+        <w:numPr>
+          <w:ilvl w:val="0"/>
+          <w:numId w:val="11"/>
+        </w:numPr>
+        <w:ind w:left="2127"/>
+      </w:pPr>
+      <w:r>
+        <w:t>Memesan Acara seperti: Ulang tahun.</w:t>
+      </w:r>
+    </w:p>
+    <w:p>
+      <w:pPr>
+        <w:pStyle w:val="ListParagraph"/>
+        <w:numPr>
+          <w:ilvl w:val="1"/>
+          <w:numId w:val="5"/>
+        </w:numPr>
+      </w:pPr>
+      <w:r>
+        <w:t>Metode Pembayaran:</w:t>
+      </w:r>
+    </w:p>
+    <w:p>
+      <w:pPr>
+        <w:pStyle w:val="ListParagraph"/>
+        <w:numPr>
+          <w:ilvl w:val="0"/>
+          <w:numId w:val="14"/>
+        </w:numPr>
+        <w:ind w:left="1843"/>
+      </w:pPr>
+      <w:r>
+        <w:t>Terdapat pilihan cash,point member.</w:t>
+      </w:r>
+    </w:p>
+    <w:p>
+      <w:pPr>
+        <w:pStyle w:val="ListParagraph"/>
+        <w:numPr>
+          <w:ilvl w:val="0"/>
+          <w:numId w:val="15"/>
+        </w:numPr>
+        <w:ind w:left="2127"/>
+      </w:pPr>
+      <w:r>
+        <w:t>Cash: Pelanggan membayar dengan cash dan akan di konfirmasi oleh pegawai</w:t>
+      </w:r>
+      <w:r>
+        <w:rPr>
+          <w:lang w:val="en-US"/>
+        </w:rPr>
+        <w:t>.</w:t>
+      </w:r>
+    </w:p>
+    <w:p>
+      <w:pPr>
+        <w:pStyle w:val="ListParagraph"/>
+        <w:numPr>
+          <w:ilvl w:val="0"/>
+          <w:numId w:val="15"/>
+        </w:numPr>
+        <w:ind w:left="2127"/>
+      </w:pPr>
+      <w:r>
+        <w:rPr>
+          <w:lang w:val="en-US"/>
+        </w:rPr>
+        <w:t xml:space="preserve">Saldo member: Pelanggan </w:t>
+      </w:r>
+    </w:p>
+    <w:p>
+      <w:pPr>
+        <w:pStyle w:val="ListParagraph"/>
+        <w:numPr>
+          <w:ilvl w:val="0"/>
+          <w:numId w:val="15"/>
+        </w:numPr>
+        <w:ind w:left="2127"/>
+      </w:pPr>
+      <w:r>
+        <w:t>Point member: Melakukan pembayaran dengan point yang di punya member tersebut.</w:t>
+      </w:r>
+    </w:p>
+    <w:p>
+      <w:pPr>
+        <w:ind w:left="1767"/>
+        <w:rPr>
+          <w:lang w:val="en-US"/>
+        </w:rPr>
+      </w:pPr>
+      <w:r>
+        <w:rPr>
+          <w:lang w:val="en-US"/>
+        </w:rPr>
+        <w:t>Setiap kali selesai melakukan pemesanan (meja atau makanan) akan di berikan kode sebagai bukti pemesaan.</w:t>
+      </w:r>
+    </w:p>
+    <w:p>
+      <w:pPr>
+        <w:pStyle w:val="ListParagraph"/>
+        <w:numPr>
+          <w:ilvl w:val="0"/>
+          <w:numId w:val="14"/>
+        </w:numPr>
+        <w:ind w:left="1843"/>
+      </w:pPr>
+      <w:r>
+        <w:rPr>
+          <w:lang w:val="en-US"/>
+        </w:rPr>
+        <w:t>M</w:t>
+      </w:r>
+      <w:r>
+        <w:t>endapat point setiap transaksi.</w:t>
+      </w:r>
+    </w:p>
+    <w:p>
+      <w:pPr>
+        <w:pStyle w:val="ListParagraph"/>
+        <w:numPr>
+          <w:ilvl w:val="0"/>
+          <w:numId w:val="5"/>
+        </w:numPr>
+      </w:pPr>
+      <w:r>
+        <w:rPr>
+          <w:lang w:val="en-US"/>
+        </w:rPr>
+        <w:t>Pegawai:</w:t>
+      </w:r>
+    </w:p>
+    <w:p>
+      <w:pPr>
+        <w:pStyle w:val="ListParagraph"/>
+        <w:numPr>
+          <w:ilvl w:val="1"/>
+          <w:numId w:val="5"/>
+        </w:numPr>
+      </w:pPr>
+      <w:r>
+        <w:rPr>
+          <w:lang w:val="en-US"/>
+        </w:rPr>
+        <w:t>Pemesanan:</w:t>
+      </w:r>
+    </w:p>
+    <w:p>
+      <w:pPr>
+        <w:pStyle w:val="ListParagraph"/>
+        <w:numPr>
+          <w:ilvl w:val="0"/>
+          <w:numId w:val="16"/>
+        </w:numPr>
+        <w:ind w:left="1701"/>
+      </w:pPr>
+      <w:r>
+        <w:rPr>
+          <w:lang w:val="en-US"/>
+        </w:rPr>
+        <w:t>Dapat menampilkan meja meja yang masih tersedia dan yang sudah di pesan</w:t>
+      </w:r>
+    </w:p>
+    <w:p>
+      <w:pPr>
+        <w:pStyle w:val="ListParagraph"/>
+        <w:numPr>
+          <w:ilvl w:val="0"/>
+          <w:numId w:val="16"/>
+        </w:numPr>
+        <w:ind w:left="1701"/>
+      </w:pPr>
+      <w:r>
+        <w:rPr>
+          <w:lang w:val="en-US"/>
+        </w:rPr>
+        <w:t>Dapat mengubah status kursi pemesanan.</w:t>
+      </w:r>
+    </w:p>
+    <w:p>
+      <w:pPr>
+        <w:pStyle w:val="ListParagraph"/>
+        <w:numPr>
+          <w:ilvl w:val="0"/>
+          <w:numId w:val="16"/>
+        </w:numPr>
+        <w:ind w:left="1701"/>
+      </w:pPr>
+      <w:r>
+        <w:rPr>
+          <w:lang w:val="en-US"/>
+        </w:rPr>
+        <w:t>Dapat melakukan konfirmasi pembayaran.</w:t>
+      </w:r>
+    </w:p>
+    <w:p>
+      <w:pPr>
+        <w:pStyle w:val="ListParagraph"/>
+        <w:numPr>
+          <w:ilvl w:val="0"/>
+          <w:numId w:val="16"/>
+        </w:numPr>
+        <w:ind w:left="1701"/>
+      </w:pPr>
+      <w:r>
+        <w:rPr>
+          <w:lang w:val="en-US"/>
+        </w:rPr>
+        <w:t>Dapat melakukan pemesanan untuk pelanggan saat dine - in.</w:t>
       </w:r>
     </w:p>
     <w:p>
       <w:pPr>
         <w:pStyle w:val="ListParagraph"/>
         <w:ind w:firstLine="720"/>
-        <w:rPr>
-          <w:lang w:val="en-US"/>
-        </w:rPr>
-      </w:pPr>
-      <w:r>
-        <w:rPr>
-          <w:lang w:val="en-US"/>
-        </w:rPr>
-        <w:t>Aplikasi web ini memiliki beberapa batasan, seperti tidak dapat memantau perkembangan  ke tempat tujuan</w:t>
-      </w:r>
-    </w:p>
-    <w:p>
-      <w:pPr>
-        <w:pStyle w:val="ListParagraph"/>
-        <w:numPr>
-          <w:ilvl w:val="1"/>
-          <w:numId w:val="1"/>
-        </w:numPr>
         <w:rPr>
           <w:b/>
           <w:bCs/>
@@ -818,699 +1518,182 @@
           <w:szCs w:val="28"/>
         </w:rPr>
       </w:pPr>
-      <w:r>
+    </w:p>
+    <w:p>
+      <w:pPr>
+        <w:pStyle w:val="ListParagraph"/>
+        <w:ind w:firstLine="720"/>
         <w:rPr>
           <w:b/>
           <w:bCs/>
           <w:sz w:val="28"/>
           <w:szCs w:val="28"/>
         </w:rPr>
-        <w:t>Fitur – Fitur</w:t>
-      </w:r>
-    </w:p>
-    <w:p>
-      <w:pPr>
-        <w:pStyle w:val="ListParagraph"/>
-        <w:numPr>
-          <w:ilvl w:val="0"/>
-          <w:numId w:val="4"/>
-        </w:numPr>
-        <w:ind w:left="709"/>
-      </w:pPr>
-      <w:r>
-        <w:t>Master:</w:t>
-      </w:r>
-      <w:bookmarkStart w:id="0" w:name="_GoBack"/>
-      <w:bookmarkEnd w:id="0"/>
-    </w:p>
-    <w:p>
-      <w:pPr>
-        <w:pStyle w:val="ListParagraph"/>
-        <w:numPr>
-          <w:ilvl w:val="1"/>
-          <w:numId w:val="5"/>
-        </w:numPr>
-      </w:pPr>
-      <w:r>
-        <w:t>Menu Makanan:</w:t>
-      </w:r>
-    </w:p>
-    <w:p>
-      <w:pPr>
-        <w:pStyle w:val="ListParagraph"/>
-        <w:numPr>
-          <w:ilvl w:val="1"/>
-          <w:numId w:val="4"/>
-        </w:numPr>
-      </w:pPr>
-      <w:r>
-        <w:t>Insert</w:t>
-      </w:r>
-    </w:p>
-    <w:p>
-      <w:pPr>
-        <w:pStyle w:val="ListParagraph"/>
-        <w:ind w:left="1860"/>
-      </w:pPr>
-      <w:r>
-        <w:t>•</w:t>
-      </w:r>
-      <w:r>
-        <w:tab/>
-        <w:t>Memasukan menu makanan.</w:t>
-      </w:r>
-    </w:p>
-    <w:p>
-      <w:pPr>
-        <w:pStyle w:val="ListParagraph"/>
-        <w:ind w:left="1860"/>
-      </w:pPr>
-      <w:r>
-        <w:t>•</w:t>
-      </w:r>
-      <w:r>
-        <w:tab/>
-        <w:t>Membuat dan memasukan makanan ke dalam kategori.</w:t>
-      </w:r>
-    </w:p>
-    <w:p>
-      <w:pPr>
-        <w:pStyle w:val="ListParagraph"/>
-        <w:ind w:left="1860"/>
-      </w:pPr>
-      <w:r>
-        <w:t>•</w:t>
-      </w:r>
-      <w:r>
-        <w:tab/>
-        <w:t>Membuat dan memasukan makanan ke dalam paket.</w:t>
-      </w:r>
-    </w:p>
-    <w:p>
-      <w:pPr>
-        <w:pStyle w:val="ListParagraph"/>
-        <w:numPr>
-          <w:ilvl w:val="1"/>
-          <w:numId w:val="4"/>
-        </w:numPr>
-      </w:pPr>
-      <w:r>
-        <w:t>Update</w:t>
-      </w:r>
-    </w:p>
-    <w:p>
-      <w:pPr>
-        <w:pStyle w:val="ListParagraph"/>
-        <w:numPr>
-          <w:ilvl w:val="0"/>
-          <w:numId w:val="6"/>
-        </w:numPr>
-        <w:ind w:left="2268"/>
-      </w:pPr>
-      <w:r>
-        <w:t>Mengganti harga makanan atau paket.</w:t>
-      </w:r>
-    </w:p>
-    <w:p>
-      <w:pPr>
-        <w:pStyle w:val="ListParagraph"/>
-        <w:numPr>
-          <w:ilvl w:val="0"/>
-          <w:numId w:val="6"/>
-        </w:numPr>
-        <w:ind w:left="2268"/>
-      </w:pPr>
-      <w:r>
-        <w:t>Mengganti kategori atau paket.</w:t>
-      </w:r>
-    </w:p>
-    <w:p>
-      <w:pPr>
-        <w:pStyle w:val="ListParagraph"/>
-        <w:numPr>
-          <w:ilvl w:val="0"/>
-          <w:numId w:val="6"/>
-        </w:numPr>
-        <w:ind w:left="2268"/>
-      </w:pPr>
-      <w:r>
+      </w:pPr>
+    </w:p>
+    <w:p>
+      <w:pPr>
+        <w:pStyle w:val="ListParagraph"/>
+        <w:ind w:firstLine="720"/>
+        <w:rPr>
+          <w:b/>
+          <w:bCs/>
+          <w:sz w:val="28"/>
+          <w:szCs w:val="28"/>
+        </w:rPr>
+      </w:pPr>
+    </w:p>
+    <w:p>
+      <w:pPr>
+        <w:pStyle w:val="ListParagraph"/>
+        <w:numPr>
+          <w:ilvl w:val="2"/>
+          <w:numId w:val="1"/>
+        </w:numPr>
+        <w:rPr>
+          <w:b/>
+          <w:bCs/>
+          <w:sz w:val="28"/>
+          <w:szCs w:val="28"/>
+        </w:rPr>
+      </w:pPr>
+      <w:r>
+        <w:rPr>
+          <w:b/>
+          <w:bCs/>
+          <w:sz w:val="28"/>
+          <w:szCs w:val="28"/>
+          <w:lang w:val="en-US"/>
+        </w:rPr>
         <w:lastRenderedPageBreak/>
-        <w:t>Menu tersebut tersedia atau tidak di waktu tertentu.</w:t>
-      </w:r>
-    </w:p>
-    <w:p>
-      <w:pPr>
-        <w:pStyle w:val="ListParagraph"/>
-        <w:numPr>
-          <w:ilvl w:val="1"/>
-          <w:numId w:val="4"/>
-        </w:numPr>
-      </w:pPr>
-      <w:r>
-        <w:t>Delete</w:t>
-      </w:r>
-    </w:p>
-    <w:p>
-      <w:pPr>
-        <w:pStyle w:val="ListParagraph"/>
-        <w:numPr>
-          <w:ilvl w:val="0"/>
-          <w:numId w:val="7"/>
-        </w:numPr>
-        <w:ind w:left="2268"/>
-      </w:pPr>
-      <w:r>
-        <w:t>Menghapus makanan.</w:t>
-      </w:r>
-    </w:p>
-    <w:p>
-      <w:pPr>
-        <w:pStyle w:val="ListParagraph"/>
-        <w:numPr>
-          <w:ilvl w:val="0"/>
-          <w:numId w:val="7"/>
-        </w:numPr>
-        <w:ind w:left="2268"/>
-      </w:pPr>
-      <w:r>
-        <w:t>Menghapus kategori.</w:t>
-      </w:r>
-    </w:p>
-    <w:p>
-      <w:pPr>
-        <w:pStyle w:val="ListParagraph"/>
-        <w:numPr>
-          <w:ilvl w:val="0"/>
-          <w:numId w:val="7"/>
-        </w:numPr>
-        <w:ind w:left="2268"/>
-      </w:pPr>
-      <w:r>
-        <w:t>Menghapus paket.</w:t>
-      </w:r>
-    </w:p>
-    <w:p>
-      <w:pPr>
-        <w:pStyle w:val="ListParagraph"/>
-        <w:numPr>
-          <w:ilvl w:val="1"/>
-          <w:numId w:val="5"/>
-        </w:numPr>
-      </w:pPr>
-      <w:r>
-        <w:t>Promo:</w:t>
-      </w:r>
-    </w:p>
-    <w:p>
-      <w:pPr>
-        <w:pStyle w:val="ListParagraph"/>
-        <w:numPr>
-          <w:ilvl w:val="0"/>
-          <w:numId w:val="8"/>
-        </w:numPr>
-        <w:ind w:left="1843"/>
-      </w:pPr>
-      <w:r>
-        <w:t>Potongan</w:t>
-      </w:r>
-    </w:p>
-    <w:p>
-      <w:pPr>
-        <w:pStyle w:val="ListParagraph"/>
-        <w:numPr>
-          <w:ilvl w:val="0"/>
-          <w:numId w:val="9"/>
-        </w:numPr>
-        <w:ind w:left="2268"/>
-      </w:pPr>
-      <w:r>
-        <w:t>Membuat promo menurut acara atau tanggal tertentu.</w:t>
-      </w:r>
-    </w:p>
-    <w:p>
-      <w:pPr>
-        <w:pStyle w:val="ListParagraph"/>
-        <w:numPr>
-          <w:ilvl w:val="0"/>
-          <w:numId w:val="9"/>
-        </w:numPr>
-        <w:ind w:left="2268"/>
-      </w:pPr>
-      <w:r>
-        <w:t>Membuat promo paket seperti “buy one get one free”.</w:t>
-      </w:r>
-    </w:p>
-    <w:p>
-      <w:pPr>
-        <w:pStyle w:val="ListParagraph"/>
-        <w:numPr>
-          <w:ilvl w:val="0"/>
-          <w:numId w:val="9"/>
-        </w:numPr>
-        <w:ind w:left="2268"/>
-      </w:pPr>
-      <w:r>
-        <w:t>Membuat potongan member.</w:t>
-      </w:r>
-    </w:p>
-    <w:p>
-      <w:pPr>
-        <w:pStyle w:val="ListParagraph"/>
-        <w:numPr>
-          <w:ilvl w:val="0"/>
-          <w:numId w:val="8"/>
-        </w:numPr>
-        <w:ind w:left="1843"/>
-      </w:pPr>
-      <w:r>
-        <w:t>Kupon</w:t>
-      </w:r>
-    </w:p>
-    <w:p>
-      <w:pPr>
-        <w:pStyle w:val="ListParagraph"/>
-        <w:numPr>
-          <w:ilvl w:val="0"/>
-          <w:numId w:val="10"/>
-        </w:numPr>
-        <w:ind w:left="2268"/>
-      </w:pPr>
-      <w:r>
-        <w:t>Membuat kupon potongan langsung atau persen.</w:t>
-      </w:r>
-    </w:p>
-    <w:p>
-      <w:pPr>
-        <w:pStyle w:val="ListParagraph"/>
-        <w:numPr>
-          <w:ilvl w:val="0"/>
-          <w:numId w:val="10"/>
-        </w:numPr>
-        <w:ind w:left="2268"/>
-      </w:pPr>
-      <w:r>
-        <w:t>Membuat kupon</w:t>
-      </w:r>
-      <w:r>
-        <w:rPr>
-          <w:lang w:val="en-US"/>
-        </w:rPr>
-        <w:t xml:space="preserve"> untuk member untuk member khusus.</w:t>
-      </w:r>
-    </w:p>
-    <w:p>
-      <w:pPr>
-        <w:pStyle w:val="ListParagraph"/>
-        <w:numPr>
-          <w:ilvl w:val="1"/>
-          <w:numId w:val="5"/>
-        </w:numPr>
-      </w:pPr>
-      <w:r>
-        <w:t>Event:</w:t>
-      </w:r>
-    </w:p>
-    <w:p>
-      <w:pPr>
-        <w:pStyle w:val="ListParagraph"/>
-        <w:numPr>
-          <w:ilvl w:val="0"/>
-          <w:numId w:val="11"/>
-        </w:numPr>
-      </w:pPr>
-      <w:r>
-        <w:t>Membuat paket khusus pada acara tertentu seperti: natal,tahun baru.</w:t>
-      </w:r>
-    </w:p>
-    <w:p>
-      <w:pPr>
-        <w:pStyle w:val="ListParagraph"/>
-        <w:numPr>
-          <w:ilvl w:val="1"/>
-          <w:numId w:val="5"/>
-        </w:numPr>
-      </w:pPr>
-      <w:r>
-        <w:t>Member:</w:t>
-      </w:r>
-    </w:p>
-    <w:p>
-      <w:pPr>
-        <w:pStyle w:val="ListParagraph"/>
-        <w:numPr>
-          <w:ilvl w:val="0"/>
-          <w:numId w:val="12"/>
-        </w:numPr>
-        <w:ind w:left="1843"/>
-      </w:pPr>
-      <w:r>
-        <w:t>Membuat member dan menghapus member.</w:t>
-      </w:r>
-    </w:p>
-    <w:p>
-      <w:pPr>
-        <w:pStyle w:val="ListParagraph"/>
-        <w:numPr>
-          <w:ilvl w:val="0"/>
-          <w:numId w:val="12"/>
-        </w:numPr>
-        <w:ind w:left="1843"/>
-      </w:pPr>
-      <w:r>
-        <w:t>Menyimpan point member</w:t>
-      </w:r>
-      <w:r>
-        <w:rPr>
-          <w:lang w:val="en-US"/>
-        </w:rPr>
-        <w:t xml:space="preserve"> yang dapat ditukarkan</w:t>
-      </w:r>
-      <w:r>
-        <w:t>.</w:t>
-      </w:r>
-    </w:p>
-    <w:p>
-      <w:pPr>
-        <w:pStyle w:val="ListParagraph"/>
-        <w:numPr>
-          <w:ilvl w:val="0"/>
-          <w:numId w:val="12"/>
-        </w:numPr>
-        <w:ind w:left="1843"/>
-      </w:pPr>
-      <w:r>
-        <w:rPr>
-          <w:lang w:val="en-US"/>
-        </w:rPr>
-        <w:t>Menyimpan point member permanen.</w:t>
-      </w:r>
-    </w:p>
-    <w:p>
-      <w:pPr>
-        <w:pStyle w:val="ListParagraph"/>
-        <w:numPr>
-          <w:ilvl w:val="0"/>
-          <w:numId w:val="5"/>
-        </w:numPr>
-      </w:pPr>
-      <w:r>
-        <w:rPr>
-          <w:lang w:val="en-US"/>
-        </w:rPr>
-        <w:t>Pemesan</w:t>
-      </w:r>
-      <w:r>
-        <w:t>:</w:t>
-      </w:r>
-    </w:p>
-    <w:p>
-      <w:pPr>
-        <w:pStyle w:val="ListParagraph"/>
-        <w:numPr>
-          <w:ilvl w:val="1"/>
-          <w:numId w:val="5"/>
-        </w:numPr>
-      </w:pPr>
-      <w:r>
-        <w:t>Pemesanan:</w:t>
-      </w:r>
-    </w:p>
-    <w:p>
-      <w:pPr>
-        <w:pStyle w:val="ListParagraph"/>
-        <w:numPr>
-          <w:ilvl w:val="0"/>
-          <w:numId w:val="13"/>
-        </w:numPr>
-        <w:ind w:left="1843"/>
-      </w:pPr>
-      <w:r>
-        <w:t>Dapat memesan untuk delivery.</w:t>
-      </w:r>
-    </w:p>
-    <w:p>
-      <w:pPr>
-        <w:pStyle w:val="ListParagraph"/>
-        <w:numPr>
-          <w:ilvl w:val="0"/>
-          <w:numId w:val="13"/>
-        </w:numPr>
-        <w:ind w:left="1843"/>
-      </w:pPr>
-      <w:r>
-        <w:t>Dapat memesan untuk take away.</w:t>
-      </w:r>
-    </w:p>
-    <w:p>
-      <w:pPr>
-        <w:pStyle w:val="ListParagraph"/>
-        <w:numPr>
-          <w:ilvl w:val="0"/>
-          <w:numId w:val="13"/>
-        </w:numPr>
-        <w:ind w:left="1843"/>
-      </w:pPr>
-      <w:r>
-        <w:t>Dapat memesan untuk reservasi Meja:</w:t>
-      </w:r>
-    </w:p>
-    <w:p>
-      <w:pPr>
-        <w:pStyle w:val="ListParagraph"/>
-        <w:numPr>
-          <w:ilvl w:val="0"/>
-          <w:numId w:val="11"/>
-        </w:numPr>
-        <w:ind w:left="2127"/>
-      </w:pPr>
-      <w:r>
-        <w:t>Memesan tunggal.</w:t>
-      </w:r>
-    </w:p>
-    <w:p>
-      <w:pPr>
-        <w:pStyle w:val="ListParagraph"/>
-        <w:numPr>
-          <w:ilvl w:val="0"/>
-          <w:numId w:val="11"/>
-        </w:numPr>
-        <w:ind w:left="2127"/>
-      </w:pPr>
-      <w:r>
-        <w:t>Memesan Acara seperti: Ulang tahun.</w:t>
-      </w:r>
-    </w:p>
-    <w:p>
-      <w:pPr>
-        <w:pStyle w:val="ListParagraph"/>
-        <w:numPr>
-          <w:ilvl w:val="1"/>
-          <w:numId w:val="5"/>
-        </w:numPr>
-      </w:pPr>
-      <w:r>
-        <w:t>Metode Pembayaran:</w:t>
-      </w:r>
-    </w:p>
-    <w:p>
-      <w:pPr>
-        <w:pStyle w:val="ListParagraph"/>
-        <w:numPr>
-          <w:ilvl w:val="0"/>
-          <w:numId w:val="14"/>
-        </w:numPr>
-        <w:ind w:left="1843"/>
-      </w:pPr>
-      <w:r>
-        <w:t>Terdapat pilihan cash,point member.</w:t>
-      </w:r>
-    </w:p>
-    <w:p>
-      <w:pPr>
-        <w:pStyle w:val="ListParagraph"/>
-        <w:numPr>
-          <w:ilvl w:val="0"/>
-          <w:numId w:val="15"/>
-        </w:numPr>
-        <w:ind w:left="2127"/>
-      </w:pPr>
-      <w:r>
-        <w:t>Cash: Pelanggan membayar dengan cash dan akan di konfirmasi oleh pegawai</w:t>
-      </w:r>
-      <w:r>
-        <w:rPr>
-          <w:lang w:val="en-US"/>
-        </w:rPr>
-        <w:t>.</w:t>
-      </w:r>
-    </w:p>
-    <w:p>
-      <w:pPr>
-        <w:pStyle w:val="ListParagraph"/>
-        <w:numPr>
-          <w:ilvl w:val="0"/>
-          <w:numId w:val="15"/>
-        </w:numPr>
-        <w:ind w:left="2127"/>
-      </w:pPr>
-      <w:r>
-        <w:rPr>
-          <w:lang w:val="en-US"/>
-        </w:rPr>
-        <w:t xml:space="preserve">Saldo member: Pelanggan </w:t>
-      </w:r>
-    </w:p>
-    <w:p>
-      <w:pPr>
-        <w:pStyle w:val="ListParagraph"/>
-        <w:numPr>
-          <w:ilvl w:val="0"/>
-          <w:numId w:val="15"/>
-        </w:numPr>
-        <w:ind w:left="2127"/>
-      </w:pPr>
-      <w:r>
-        <w:t>Point member: Melakukan pembayaran dengan point yang di punya member tersebut.</w:t>
-      </w:r>
-    </w:p>
-    <w:p>
-      <w:pPr>
-        <w:ind w:left="1767"/>
-        <w:rPr>
-          <w:lang w:val="en-US"/>
-        </w:rPr>
-      </w:pPr>
-      <w:r>
-        <w:rPr>
-          <w:lang w:val="en-US"/>
-        </w:rPr>
-        <w:t>Setiap kali selesai melakukan pemesanan (meja atau makanan) akan di berikan kode sebagai bukti pemesaan.</w:t>
-      </w:r>
-    </w:p>
-    <w:p>
-      <w:pPr>
-        <w:pStyle w:val="ListParagraph"/>
-        <w:numPr>
-          <w:ilvl w:val="0"/>
-          <w:numId w:val="14"/>
-        </w:numPr>
-        <w:ind w:left="1843"/>
-      </w:pPr>
-      <w:r>
-        <w:rPr>
-          <w:lang w:val="en-US"/>
-        </w:rPr>
-        <w:t>M</w:t>
-      </w:r>
-      <w:r>
-        <w:t>endapat point setiap transaksi.</w:t>
-      </w:r>
-    </w:p>
-    <w:p>
-      <w:pPr>
-        <w:pStyle w:val="ListParagraph"/>
-        <w:numPr>
-          <w:ilvl w:val="0"/>
-          <w:numId w:val="5"/>
-        </w:numPr>
-      </w:pPr>
-      <w:r>
-        <w:rPr>
-          <w:lang w:val="en-US"/>
-        </w:rPr>
-        <w:t>Pegawai:</w:t>
-      </w:r>
-    </w:p>
-    <w:p>
-      <w:pPr>
-        <w:pStyle w:val="ListParagraph"/>
-        <w:numPr>
-          <w:ilvl w:val="1"/>
-          <w:numId w:val="5"/>
-        </w:numPr>
-      </w:pPr>
-      <w:r>
-        <w:rPr>
-          <w:lang w:val="en-US"/>
-        </w:rPr>
-        <w:t>Pemesanan:</w:t>
-      </w:r>
-    </w:p>
-    <w:p>
-      <w:pPr>
-        <w:pStyle w:val="ListParagraph"/>
-        <w:numPr>
-          <w:ilvl w:val="0"/>
-          <w:numId w:val="16"/>
-        </w:numPr>
-        <w:ind w:left="1701"/>
-      </w:pPr>
-      <w:r>
-        <w:rPr>
-          <w:lang w:val="en-US"/>
-        </w:rPr>
-        <w:t>Dapat menampilkan meja meja yang masih tersedia dan yang sudah di pesan</w:t>
-      </w:r>
-    </w:p>
-    <w:p>
-      <w:pPr>
-        <w:pStyle w:val="ListParagraph"/>
-        <w:numPr>
-          <w:ilvl w:val="0"/>
-          <w:numId w:val="16"/>
-        </w:numPr>
-        <w:ind w:left="1701"/>
-      </w:pPr>
-      <w:r>
-        <w:rPr>
-          <w:lang w:val="en-US"/>
-        </w:rPr>
-        <w:t>Dapat mengubah status kursi pemesanan.</w:t>
-      </w:r>
-    </w:p>
-    <w:p>
-      <w:pPr>
-        <w:pStyle w:val="ListParagraph"/>
-        <w:numPr>
-          <w:ilvl w:val="0"/>
-          <w:numId w:val="16"/>
-        </w:numPr>
-        <w:ind w:left="1701"/>
-      </w:pPr>
-      <w:r>
-        <w:rPr>
-          <w:lang w:val="en-US"/>
-        </w:rPr>
-        <w:t>Dapat melakukan konfirmasi pembayaran.</w:t>
-      </w:r>
-    </w:p>
-    <w:p>
-      <w:pPr>
-        <w:pStyle w:val="ListParagraph"/>
-        <w:numPr>
-          <w:ilvl w:val="0"/>
-          <w:numId w:val="16"/>
-        </w:numPr>
-        <w:ind w:left="1701"/>
-      </w:pPr>
-      <w:r>
-        <w:rPr>
-          <w:lang w:val="en-US"/>
-        </w:rPr>
-        <w:t>Dapat melakukan pemesanan untuk pelanggan saat dine - in.</w:t>
-      </w:r>
-    </w:p>
-    <w:p/>
-    <w:p/>
-    <w:p>
-      <w:pPr>
-        <w:rPr>
-          <w:lang w:val="en-ID"/>
-        </w:rPr>
-      </w:pPr>
-      <w:r>
-        <w:t xml:space="preserve">Web ini memiliki kesamaan dengan beberapa web di bawah ini </w:t>
-      </w:r>
+        <w:t>Batasan</w:t>
+      </w:r>
+    </w:p>
+    <w:p>
+      <w:pPr>
+        <w:pStyle w:val="ListParagraph"/>
+        <w:ind w:firstLine="720"/>
+        <w:rPr>
+          <w:lang w:val="en-US"/>
+        </w:rPr>
+      </w:pPr>
+      <w:r>
+        <w:rPr>
+          <w:lang w:val="en-US"/>
+        </w:rPr>
+        <w:t xml:space="preserve">Aplikasi web ini memiliki beberapa batasan, seperti tidak dapat memantau perkembangan </w:t>
+      </w:r>
+      <w:r>
+        <w:rPr>
+          <w:lang w:val="en-US"/>
+        </w:rPr>
+        <w:t>pesanan</w:t>
+      </w:r>
+      <w:r>
+        <w:rPr>
+          <w:lang w:val="en-US"/>
+        </w:rPr>
+        <w:t xml:space="preserve"> </w:t>
+      </w:r>
+      <w:r>
+        <w:rPr>
+          <w:lang w:val="en-US"/>
+        </w:rPr>
+        <w:t xml:space="preserve">dari restoran </w:t>
+      </w:r>
+      <w:r>
+        <w:rPr>
+          <w:lang w:val="en-US"/>
+        </w:rPr>
+        <w:t>ke tempat tujuan</w:t>
+      </w:r>
+      <w:r>
+        <w:rPr>
+          <w:lang w:val="en-US"/>
+        </w:rPr>
+        <w:t>, member aplikasi tidak bisa menggunakan cash (COD) jika pemesanan dilakukan dengan fitur berjenis pengantaran (delivery) atau pengambilan langsung (take away), web tidak mempunyai fitur google maps untuk membantu kurir restoran dalam mengantar makanan.</w:t>
+      </w:r>
+    </w:p>
+    <w:p>
+      <w:pPr>
+        <w:pStyle w:val="ListParagraph"/>
+        <w:ind w:firstLine="720"/>
+        <w:rPr>
+          <w:lang w:val="en-US"/>
+        </w:rPr>
+      </w:pPr>
+    </w:p>
+    <w:p>
+      <w:pPr>
+        <w:pStyle w:val="ListParagraph"/>
+        <w:ind w:firstLine="720"/>
+        <w:rPr>
+          <w:lang w:val="en-US"/>
+        </w:rPr>
+      </w:pPr>
+      <w:r>
+        <w:rPr>
+          <w:lang w:val="en-US"/>
+        </w:rPr>
+        <w:t xml:space="preserve">Dalam </w:t>
+      </w:r>
+      <w:r>
+        <w:rPr>
+          <w:lang w:val="en-US"/>
+        </w:rPr>
+        <w:t>pengerjaan</w:t>
+      </w:r>
+      <w:r>
+        <w:rPr>
+          <w:lang w:val="en-US"/>
+        </w:rPr>
+        <w:t xml:space="preserve"> aplikasi web tugas </w:t>
+      </w:r>
+      <w:r>
+        <w:rPr>
+          <w:lang w:val="en-US"/>
+        </w:rPr>
+        <w:t>Software Development Project</w:t>
+      </w:r>
+      <w:r>
+        <w:rPr>
+          <w:lang w:val="en-US"/>
+        </w:rPr>
+        <w:t xml:space="preserve"> ini kita memiliki beberapa batasan dalam pembuatannya seperti: tidak mempunyai kemampuan yang memadai dalam menggunakan framework seperti laravel atau pun code igniter, tidak memiliki banyak bahasa / tidak multi – bahasa.</w:t>
+      </w:r>
+    </w:p>
+    <w:p>
+      <w:pPr>
+        <w:pStyle w:val="ListParagraph"/>
+        <w:ind w:firstLine="720"/>
+        <w:rPr>
+          <w:lang w:val="en-US"/>
+        </w:rPr>
+      </w:pPr>
+    </w:p>
+    <w:p>
+      <w:pPr>
+        <w:pStyle w:val="ListParagraph"/>
+        <w:ind w:firstLine="720"/>
+        <w:rPr>
+          <w:lang w:val="en-US"/>
+        </w:rPr>
+      </w:pPr>
+      <w:r>
+        <w:rPr>
+          <w:lang w:val="en-US"/>
+        </w:rPr>
+        <w:t>Aplikasi web ini pun mempunyai beberapa kekurangan dan kelebihan dalam fitur -fitur nya. Berikut adalah tabel pembanding antara aplikasi web ini dengan beberapa aplikasi web yang dikira nya mempunyai kesamaan.</w:t>
+      </w:r>
+    </w:p>
+    <w:p>
+      <w:pPr>
+        <w:pStyle w:val="ListParagraph"/>
+        <w:ind w:firstLine="720"/>
+        <w:rPr>
+          <w:lang w:val="en-US"/>
+        </w:rPr>
+      </w:pPr>
     </w:p>
     <w:tbl>
       <w:tblPr>
@@ -1542,7 +1725,7 @@
                 <w:lang w:val="en-ID"/>
               </w:rPr>
             </w:pPr>
-            <w:bookmarkStart w:id="1" w:name="_Hlk33739955"/>
+            <w:bookmarkStart w:id="0" w:name="_Hlk33739955"/>
             <w:r>
               <w:rPr>
                 <w:lang w:val="en-ID"/>
@@ -2682,16 +2865,863 @@
           </w:p>
         </w:tc>
       </w:tr>
+      <w:bookmarkEnd w:id="0"/>
+    </w:tbl>
+    <w:p>
+      <w:pPr>
+        <w:pStyle w:val="ListParagraph"/>
+        <w:ind w:firstLine="720"/>
+        <w:rPr>
+          <w:lang w:val="en-US"/>
+        </w:rPr>
+      </w:pPr>
+    </w:p>
+    <w:p>
+      <w:pPr>
+        <w:pStyle w:val="ListParagraph"/>
+        <w:numPr>
+          <w:ilvl w:val="1"/>
+          <w:numId w:val="1"/>
+        </w:numPr>
+        <w:rPr>
+          <w:b/>
+          <w:bCs/>
+          <w:sz w:val="28"/>
+          <w:szCs w:val="28"/>
+        </w:rPr>
+      </w:pPr>
+      <w:r>
+        <w:rPr>
+          <w:b/>
+          <w:bCs/>
+          <w:sz w:val="28"/>
+          <w:szCs w:val="28"/>
+          <w:lang w:val="en-US"/>
+        </w:rPr>
+        <w:t>Metodologi</w:t>
+      </w:r>
+    </w:p>
+    <w:p>
+      <w:pPr>
+        <w:pStyle w:val="ListParagraph"/>
+        <w:ind w:left="420" w:firstLine="300"/>
+        <w:rPr>
+          <w:lang w:val="en-US"/>
+        </w:rPr>
+      </w:pPr>
+      <w:r>
+        <w:rPr>
+          <w:lang w:val="en-US"/>
+        </w:rPr>
+        <w:t xml:space="preserve">Langkah – langkah dalam menyelesaikan penyusunan buku </w:t>
+      </w:r>
+      <w:r>
+        <w:rPr>
+          <w:lang w:val="en-US"/>
+        </w:rPr>
+        <w:t>Software Development Project</w:t>
+      </w:r>
+      <w:r>
+        <w:rPr>
+          <w:lang w:val="en-US"/>
+        </w:rPr>
+        <w:t xml:space="preserve"> adalah dengan menerapkan “</w:t>
+      </w:r>
+      <w:r>
+        <w:rPr>
+          <w:lang w:val="en-US"/>
+        </w:rPr>
+        <w:t>Metode System Developmen Life Circle</w:t>
+      </w:r>
+      <w:r>
+        <w:rPr>
+          <w:lang w:val="en-US"/>
+        </w:rPr>
+        <w:t xml:space="preserve">” yang meliputi beberapa langkah sebagai berikut: </w:t>
+      </w:r>
+    </w:p>
+    <w:p>
+      <w:pPr>
+        <w:pStyle w:val="ListParagraph"/>
+        <w:numPr>
+          <w:ilvl w:val="0"/>
+          <w:numId w:val="22"/>
+        </w:numPr>
+        <w:rPr>
+          <w:lang w:val="en-US"/>
+        </w:rPr>
+      </w:pPr>
+      <w:r>
+        <w:rPr>
+          <w:lang w:val="en-US"/>
+        </w:rPr>
+        <w:lastRenderedPageBreak/>
+        <w:t>Perencanan Sistem</w:t>
+      </w:r>
+    </w:p>
+    <w:p>
+      <w:pPr>
+        <w:pStyle w:val="ListParagraph"/>
+        <w:numPr>
+          <w:ilvl w:val="0"/>
+          <w:numId w:val="23"/>
+        </w:numPr>
+        <w:ind w:left="1418"/>
+        <w:rPr>
+          <w:lang w:val="en-US"/>
+        </w:rPr>
+      </w:pPr>
+      <w:r>
+        <w:rPr>
+          <w:color w:val="333333"/>
+          <w:sz w:val="14"/>
+          <w:szCs w:val="14"/>
+          <w:shd w:val="clear" w:color="auto" w:fill="FFFFFF"/>
+        </w:rPr>
+        <w:t> </w:t>
+      </w:r>
+      <w:r>
+        <w:rPr>
+          <w:color w:val="333333"/>
+          <w:shd w:val="clear" w:color="auto" w:fill="FFFFFF"/>
+        </w:rPr>
+        <w:t xml:space="preserve">Mendefinisikan tujuan dan ruang lingkup </w:t>
+      </w:r>
+      <w:r>
+        <w:rPr>
+          <w:color w:val="333333"/>
+          <w:shd w:val="clear" w:color="auto" w:fill="FFFFFF"/>
+          <w:lang w:val="en-US"/>
+        </w:rPr>
+        <w:t>pembuatan aplikasi web</w:t>
+      </w:r>
+      <w:r>
+        <w:rPr>
+          <w:color w:val="333333"/>
+          <w:shd w:val="clear" w:color="auto" w:fill="FFFFFF"/>
+        </w:rPr>
+        <w:t>. </w:t>
+      </w:r>
+    </w:p>
+    <w:p>
+      <w:pPr>
+        <w:pStyle w:val="ListParagraph"/>
+        <w:numPr>
+          <w:ilvl w:val="0"/>
+          <w:numId w:val="23"/>
+        </w:numPr>
+        <w:ind w:left="1418"/>
+        <w:rPr>
+          <w:lang w:val="en-US"/>
+        </w:rPr>
+      </w:pPr>
+      <w:r>
+        <w:rPr>
+          <w:color w:val="333333"/>
+          <w:shd w:val="clear" w:color="auto" w:fill="FFFFFF"/>
+          <w:lang w:val="en-US"/>
+        </w:rPr>
+        <w:t xml:space="preserve">Mempelajari bahasa pemprograman HTML5 yang akan digunakan dalam pembuatan aplikasi web </w:t>
+      </w:r>
+      <w:r>
+        <w:rPr>
+          <w:lang w:val="en-US"/>
+        </w:rPr>
+        <w:t>Software Development Project</w:t>
+      </w:r>
+      <w:r>
+        <w:rPr>
+          <w:lang w:val="en-US"/>
+        </w:rPr>
+        <w:t xml:space="preserve"> dari internet, materi kuliah sebelumnya, teman yang menguasai.</w:t>
+      </w:r>
+    </w:p>
+    <w:p>
+      <w:pPr>
+        <w:pStyle w:val="ListParagraph"/>
+        <w:numPr>
+          <w:ilvl w:val="0"/>
+          <w:numId w:val="23"/>
+        </w:numPr>
+        <w:ind w:left="1418"/>
+        <w:rPr>
+          <w:lang w:val="en-US"/>
+        </w:rPr>
+      </w:pPr>
+      <w:r>
+        <w:rPr>
+          <w:lang w:val="en-US"/>
+        </w:rPr>
+        <w:t>Mempelajari penggunaan PHP dan javascript yang akan digunakan dalam pembuatan tugas.</w:t>
+      </w:r>
+    </w:p>
+    <w:p>
+      <w:pPr>
+        <w:pStyle w:val="ListParagraph"/>
+        <w:numPr>
+          <w:ilvl w:val="0"/>
+          <w:numId w:val="23"/>
+        </w:numPr>
+        <w:ind w:left="1418"/>
+        <w:rPr>
+          <w:lang w:val="en-US"/>
+        </w:rPr>
+      </w:pPr>
+      <w:r>
+        <w:rPr>
+          <w:lang w:val="en-US"/>
+        </w:rPr>
+        <w:t>Memikirkan fitur – fitur yang akan dibuat nantinya.</w:t>
+      </w:r>
+    </w:p>
+    <w:p>
+      <w:pPr>
+        <w:pStyle w:val="ListParagraph"/>
+        <w:numPr>
+          <w:ilvl w:val="0"/>
+          <w:numId w:val="23"/>
+        </w:numPr>
+        <w:ind w:left="1418"/>
+        <w:rPr>
+          <w:lang w:val="en-US"/>
+        </w:rPr>
+      </w:pPr>
+      <w:r>
+        <w:rPr>
+          <w:lang w:val="en-US"/>
+        </w:rPr>
+        <w:t xml:space="preserve">Mencari artikel – artikel dalam bentuk fisik maupun dalam bentuk digital mengenai panduan penulisan karya ilmiah yang digunakan sebagai panduan untuk penulisan buku </w:t>
+      </w:r>
+      <w:r>
+        <w:rPr>
+          <w:lang w:val="en-US"/>
+        </w:rPr>
+        <w:t>Software Development Project</w:t>
+      </w:r>
+      <w:r>
+        <w:rPr>
+          <w:lang w:val="en-US"/>
+        </w:rPr>
+        <w:t>.</w:t>
+      </w:r>
+    </w:p>
+    <w:p>
+      <w:pPr>
+        <w:spacing w:after="0"/>
+        <w:rPr>
+          <w:lang w:val="en-US"/>
+        </w:rPr>
+      </w:pPr>
+    </w:p>
+    <w:p>
+      <w:pPr>
+        <w:pStyle w:val="ListParagraph"/>
+        <w:numPr>
+          <w:ilvl w:val="0"/>
+          <w:numId w:val="22"/>
+        </w:numPr>
+        <w:rPr>
+          <w:lang w:val="en-US"/>
+        </w:rPr>
+      </w:pPr>
+      <w:r>
+        <w:rPr>
+          <w:lang w:val="en-US"/>
+        </w:rPr>
+        <w:t>Analisa Sistem</w:t>
+      </w:r>
+    </w:p>
+    <w:p>
+      <w:pPr>
+        <w:pStyle w:val="ListParagraph"/>
+        <w:numPr>
+          <w:ilvl w:val="0"/>
+          <w:numId w:val="24"/>
+        </w:numPr>
+        <w:ind w:left="1418"/>
+        <w:rPr>
+          <w:lang w:val="en-US"/>
+        </w:rPr>
+      </w:pPr>
+      <w:r>
+        <w:rPr>
+          <w:color w:val="333333"/>
+          <w:shd w:val="clear" w:color="auto" w:fill="FFFFFF"/>
+          <w:lang w:val="en-US"/>
+        </w:rPr>
+        <w:t>B</w:t>
+      </w:r>
+      <w:r>
+        <w:rPr>
+          <w:color w:val="333333"/>
+          <w:shd w:val="clear" w:color="auto" w:fill="FFFFFF"/>
+          <w:lang w:val="en-US"/>
+        </w:rPr>
+        <w:t>erdiskusi</w:t>
+      </w:r>
+      <w:r>
+        <w:rPr>
+          <w:color w:val="333333"/>
+          <w:shd w:val="clear" w:color="auto" w:fill="FFFFFF"/>
+        </w:rPr>
+        <w:t xml:space="preserve"> dalam tim pengembang mengenai kasus mana yang paling tepat dimodelkan dengan sistem.</w:t>
+      </w:r>
+    </w:p>
+    <w:p>
+      <w:pPr>
+        <w:pStyle w:val="ListParagraph"/>
+        <w:numPr>
+          <w:ilvl w:val="0"/>
+          <w:numId w:val="24"/>
+        </w:numPr>
+        <w:ind w:left="1418"/>
+        <w:rPr>
+          <w:lang w:val="en-US"/>
+        </w:rPr>
+      </w:pPr>
+      <w:r>
+        <w:rPr>
+          <w:color w:val="333333"/>
+          <w:sz w:val="14"/>
+          <w:szCs w:val="14"/>
+          <w:shd w:val="clear" w:color="auto" w:fill="FFFFFF"/>
+        </w:rPr>
+        <w:t> </w:t>
+      </w:r>
+      <w:r>
+        <w:rPr>
+          <w:color w:val="333333"/>
+          <w:shd w:val="clear" w:color="auto" w:fill="FFFFFF"/>
+        </w:rPr>
+        <w:t>Analisa kebutuhan pada sistem dan membuat batasan sistem.</w:t>
+      </w:r>
+    </w:p>
+    <w:p>
+      <w:pPr>
+        <w:pStyle w:val="ListParagraph"/>
+        <w:numPr>
+          <w:ilvl w:val="0"/>
+          <w:numId w:val="24"/>
+        </w:numPr>
+        <w:ind w:left="1418"/>
+        <w:rPr>
+          <w:lang w:val="en-US"/>
+        </w:rPr>
+      </w:pPr>
+      <w:r>
+        <w:rPr>
+          <w:color w:val="333333"/>
+          <w:shd w:val="clear" w:color="auto" w:fill="FFFFFF"/>
+        </w:rPr>
+        <w:t>Mendefinisikan kebutuhan sistem.</w:t>
+      </w:r>
+    </w:p>
+    <w:p>
+      <w:pPr>
+        <w:spacing w:after="0"/>
+        <w:rPr>
+          <w:lang w:val="en-US"/>
+        </w:rPr>
+      </w:pPr>
+    </w:p>
+    <w:p>
+      <w:pPr>
+        <w:pStyle w:val="ListParagraph"/>
+        <w:numPr>
+          <w:ilvl w:val="0"/>
+          <w:numId w:val="22"/>
+        </w:numPr>
+        <w:rPr>
+          <w:lang w:val="en-US"/>
+        </w:rPr>
+      </w:pPr>
+      <w:r>
+        <w:rPr>
+          <w:lang w:val="en-US"/>
+        </w:rPr>
+        <w:t>Perancangan Sistem</w:t>
+      </w:r>
+    </w:p>
+    <w:p>
+      <w:pPr>
+        <w:pStyle w:val="ListParagraph"/>
+        <w:ind w:left="1080" w:firstLine="360"/>
+        <w:rPr>
+          <w:lang w:val="en-US"/>
+        </w:rPr>
+      </w:pPr>
+      <w:r>
+        <w:rPr>
+          <w:lang w:val="en-US"/>
+        </w:rPr>
+        <w:drawing>
+          <wp:anchor distT="0" distB="0" distL="114300" distR="114300" simplePos="0" relativeHeight="251658240" behindDoc="0" locked="0" layoutInCell="1" allowOverlap="1" wp14:anchorId="3D6CCC85" wp14:editId="2D1A7B87">
+            <wp:simplePos x="0" y="0"/>
+            <wp:positionH relativeFrom="page">
+              <wp:align>center</wp:align>
+            </wp:positionH>
+            <wp:positionV relativeFrom="paragraph">
+              <wp:posOffset>180340</wp:posOffset>
+            </wp:positionV>
+            <wp:extent cx="6833870" cy="2689860"/>
+            <wp:effectExtent l="0" t="0" r="5080" b="0"/>
+            <wp:wrapSquare wrapText="bothSides"/>
+            <wp:docPr id="2" name="Picture 2"/>
+            <wp:cNvGraphicFramePr>
+              <a:graphicFrameLocks xmlns:a="http://schemas.openxmlformats.org/drawingml/2006/main" noChangeAspect="1"/>
+            </wp:cNvGraphicFramePr>
+            <a:graphic xmlns:a="http://schemas.openxmlformats.org/drawingml/2006/main">
+              <a:graphicData uri="http://schemas.openxmlformats.org/drawingml/2006/picture">
+                <pic:pic xmlns:pic="http://schemas.openxmlformats.org/drawingml/2006/picture">
+                  <pic:nvPicPr>
+                    <pic:cNvPr id="2" name="ERD SDP.jpg"/>
+                    <pic:cNvPicPr/>
+                  </pic:nvPicPr>
+                  <pic:blipFill>
+                    <a:blip r:embed="rId9">
+                      <a:extLst>
+                        <a:ext uri="{28A0092B-C50C-407E-A947-70E740481C1C}">
+                          <a14:useLocalDpi xmlns:a14="http://schemas.microsoft.com/office/drawing/2010/main" val="0"/>
+                        </a:ext>
+                      </a:extLst>
+                    </a:blip>
+                    <a:stretch>
+                      <a:fillRect/>
+                    </a:stretch>
+                  </pic:blipFill>
+                  <pic:spPr>
+                    <a:xfrm>
+                      <a:off x="0" y="0"/>
+                      <a:ext cx="6833870" cy="2689860"/>
+                    </a:xfrm>
+                    <a:prstGeom prst="rect">
+                      <a:avLst/>
+                    </a:prstGeom>
+                  </pic:spPr>
+                </pic:pic>
+              </a:graphicData>
+            </a:graphic>
+            <wp14:sizeRelH relativeFrom="page">
+              <wp14:pctWidth>0</wp14:pctWidth>
+            </wp14:sizeRelH>
+            <wp14:sizeRelV relativeFrom="page">
+              <wp14:pctHeight>0</wp14:pctHeight>
+            </wp14:sizeRelV>
+          </wp:anchor>
+        </w:drawing>
+      </w:r>
+      <w:r>
+        <w:rPr>
+          <w:lang w:val="en-US"/>
+        </w:rPr>
+        <w:t>Menganalisa data dan membuat skema database.</w:t>
+      </w:r>
+    </w:p>
+    <w:p>
+      <w:pPr>
+        <w:pStyle w:val="ListParagraph"/>
+        <w:ind w:left="1080" w:firstLine="360"/>
+        <w:rPr>
+          <w:lang w:val="en-US"/>
+        </w:rPr>
+      </w:pPr>
+    </w:p>
+    <w:p>
+      <w:pPr>
+        <w:pStyle w:val="ListParagraph"/>
+        <w:ind w:left="1080"/>
+        <w:rPr>
+          <w:lang w:val="en-US"/>
+        </w:rPr>
+      </w:pPr>
+    </w:p>
+    <w:p>
+      <w:pPr>
+        <w:pStyle w:val="ListParagraph"/>
+        <w:numPr>
+          <w:ilvl w:val="0"/>
+          <w:numId w:val="22"/>
+        </w:numPr>
+        <w:rPr>
+          <w:lang w:val="en-US"/>
+        </w:rPr>
+      </w:pPr>
+      <w:r>
+        <w:rPr>
+          <w:lang w:val="en-US"/>
+        </w:rPr>
+        <w:t>Implementasi Sistem</w:t>
+      </w:r>
+    </w:p>
+    <w:p>
+      <w:pPr>
+        <w:pStyle w:val="ListParagraph"/>
+        <w:numPr>
+          <w:ilvl w:val="0"/>
+          <w:numId w:val="22"/>
+        </w:numPr>
+        <w:rPr>
+          <w:lang w:val="en-US"/>
+        </w:rPr>
+      </w:pPr>
+      <w:r>
+        <w:rPr>
+          <w:lang w:val="en-US"/>
+        </w:rPr>
+        <w:t>Uji Coba Sistem</w:t>
+      </w:r>
+    </w:p>
+    <w:p>
+      <w:pPr>
+        <w:rPr>
+          <w:lang w:val="en-US"/>
+        </w:rPr>
+      </w:pPr>
+    </w:p>
+    <w:p>
+      <w:pPr>
+        <w:rPr>
+          <w:lang w:val="en-US"/>
+        </w:rPr>
+      </w:pPr>
+    </w:p>
+    <w:p>
+      <w:pPr>
+        <w:pStyle w:val="ListParagraph"/>
+        <w:numPr>
+          <w:ilvl w:val="1"/>
+          <w:numId w:val="1"/>
+        </w:numPr>
+        <w:rPr>
+          <w:b/>
+          <w:bCs/>
+          <w:sz w:val="28"/>
+          <w:szCs w:val="28"/>
+        </w:rPr>
+      </w:pPr>
+      <w:r>
+        <w:rPr>
+          <w:b/>
+          <w:bCs/>
+          <w:sz w:val="28"/>
+          <w:szCs w:val="28"/>
+          <w:lang w:val="en-US"/>
+        </w:rPr>
+        <w:lastRenderedPageBreak/>
+        <w:t>Sistematika Pembahasan</w:t>
+      </w:r>
+    </w:p>
+    <w:p>
+      <w:pPr>
+        <w:ind w:left="720"/>
+        <w:rPr>
+          <w:lang w:val="en-US"/>
+        </w:rPr>
+      </w:pPr>
+      <w:r>
+        <w:rPr>
+          <w:lang w:val="en-US"/>
+        </w:rPr>
+        <w:t xml:space="preserve">Dalam subbab ini akan dibahas gambaran umum mengenai isi dari buku </w:t>
+      </w:r>
+      <w:r>
+        <w:rPr>
+          <w:lang w:val="en-US"/>
+        </w:rPr>
+        <w:t>Software Development Project</w:t>
+      </w:r>
+      <w:r>
+        <w:rPr>
+          <w:lang w:val="en-US"/>
+        </w:rPr>
+        <w:t xml:space="preserve"> yang terdiri dari 9 bab. Garis besar isi dari masing – masing bab tersebut akan melipitu hal sebagai berikut:</w:t>
+      </w:r>
+    </w:p>
+    <w:p>
+      <w:pPr>
+        <w:pStyle w:val="ListParagraph"/>
+        <w:numPr>
+          <w:ilvl w:val="0"/>
+          <w:numId w:val="25"/>
+        </w:numPr>
+        <w:rPr>
+          <w:lang w:val="en-US"/>
+        </w:rPr>
+      </w:pPr>
+      <w:r>
+        <w:rPr>
+          <w:lang w:val="en-US"/>
+        </w:rPr>
+        <w:t xml:space="preserve">BAB I </w:t>
+      </w:r>
+      <w:r>
+        <w:rPr>
+          <w:lang w:val="en-US"/>
+        </w:rPr>
+        <w:tab/>
+      </w:r>
+      <w:r>
+        <w:rPr>
+          <w:lang w:val="en-US"/>
+        </w:rPr>
+        <w:tab/>
+        <w:t>: PENDAHULUAN</w:t>
+      </w:r>
+    </w:p>
+    <w:p>
+      <w:pPr>
+        <w:pStyle w:val="ListParagraph"/>
+        <w:ind w:left="2976"/>
+        <w:rPr>
+          <w:lang w:val="en-US"/>
+        </w:rPr>
+      </w:pPr>
+      <w:r>
+        <w:rPr>
+          <w:lang w:val="en-US"/>
+        </w:rPr>
+        <w:t xml:space="preserve">Bab in menjelaskan mengenai latar belakang, tujuan, ruang lingkup, dan metodologi yang digunakan dalam pengerjaan tugas </w:t>
+      </w:r>
+      <w:r>
+        <w:rPr>
+          <w:lang w:val="en-US"/>
+        </w:rPr>
+        <w:t>Software Development Project</w:t>
+      </w:r>
+      <w:r>
+        <w:rPr>
+          <w:lang w:val="en-US"/>
+        </w:rPr>
+        <w:t xml:space="preserve">. Bab ini juga membahas mengenai sistematika pembahasan dalam buku </w:t>
+      </w:r>
+      <w:r>
+        <w:rPr>
+          <w:lang w:val="en-US"/>
+        </w:rPr>
+        <w:t>Software Development Project</w:t>
+      </w:r>
+      <w:r>
+        <w:rPr>
+          <w:lang w:val="en-US"/>
+        </w:rPr>
+        <w:t>.</w:t>
+      </w:r>
+    </w:p>
+    <w:p>
+      <w:pPr>
+        <w:pStyle w:val="ListParagraph"/>
+        <w:numPr>
+          <w:ilvl w:val="0"/>
+          <w:numId w:val="25"/>
+        </w:numPr>
+        <w:rPr>
+          <w:lang w:val="en-US"/>
+        </w:rPr>
+      </w:pPr>
+      <w:r>
+        <w:rPr>
+          <w:lang w:val="en-US"/>
+        </w:rPr>
+        <w:t>BAB II</w:t>
+      </w:r>
+      <w:r>
+        <w:rPr>
+          <w:lang w:val="en-US"/>
+        </w:rPr>
+        <w:tab/>
+      </w:r>
+      <w:r>
+        <w:rPr>
+          <w:lang w:val="en-US"/>
+        </w:rPr>
+        <w:tab/>
+        <w:t>: ANALISA</w:t>
+      </w:r>
+    </w:p>
+    <w:p>
+      <w:pPr>
+        <w:pStyle w:val="ListParagraph"/>
+        <w:numPr>
+          <w:ilvl w:val="0"/>
+          <w:numId w:val="25"/>
+        </w:numPr>
+        <w:rPr>
+          <w:lang w:val="en-US"/>
+        </w:rPr>
+      </w:pPr>
+      <w:r>
+        <w:rPr>
+          <w:lang w:val="en-US"/>
+        </w:rPr>
+        <w:t>BAB III</w:t>
+      </w:r>
+      <w:r>
+        <w:rPr>
+          <w:lang w:val="en-US"/>
+        </w:rPr>
+        <w:tab/>
+      </w:r>
+      <w:r>
+        <w:rPr>
+          <w:lang w:val="en-US"/>
+        </w:rPr>
+        <w:tab/>
+        <w:t>: DESAIN</w:t>
+      </w:r>
+    </w:p>
+    <w:p>
+      <w:pPr>
+        <w:pStyle w:val="ListParagraph"/>
+        <w:ind w:left="2976"/>
+        <w:rPr>
+          <w:lang w:val="en-US"/>
+        </w:rPr>
+      </w:pPr>
+      <w:r>
+        <w:rPr>
+          <w:lang w:val="en-US"/>
+        </w:rPr>
+        <w:t xml:space="preserve">Bab ini menjelaskan mengenai </w:t>
+      </w:r>
+      <w:r>
+        <w:rPr>
+          <w:lang w:val="en-US"/>
+        </w:rPr>
+        <w:t>desain basis data yang digunakan dan atribut – atribut dari basis data tersebut, seperti tabel – tabel dalam basis datanya. Bab ini juga membahas tentang tampilan yang akan diperlihatkan ke user (interface).</w:t>
+      </w:r>
+      <w:bookmarkStart w:id="1" w:name="_GoBack"/>
       <w:bookmarkEnd w:id="1"/>
-    </w:tbl>
-    <w:p>
-      <w:pPr>
-        <w:rPr>
-          <w:lang w:val="en-ID"/>
-        </w:rPr>
-      </w:pPr>
-    </w:p>
-    <w:p/>
+    </w:p>
+    <w:p>
+      <w:pPr>
+        <w:pStyle w:val="ListParagraph"/>
+        <w:numPr>
+          <w:ilvl w:val="0"/>
+          <w:numId w:val="25"/>
+        </w:numPr>
+        <w:rPr>
+          <w:lang w:val="en-US"/>
+        </w:rPr>
+      </w:pPr>
+      <w:r>
+        <w:rPr>
+          <w:lang w:val="en-US"/>
+        </w:rPr>
+        <w:t>BAB IV</w:t>
+      </w:r>
+      <w:r>
+        <w:rPr>
+          <w:lang w:val="en-US"/>
+        </w:rPr>
+        <w:tab/>
+      </w:r>
+      <w:r>
+        <w:rPr>
+          <w:lang w:val="en-US"/>
+        </w:rPr>
+        <w:tab/>
+        <w:t>: IMPLEMENTASI</w:t>
+      </w:r>
+    </w:p>
+    <w:p>
+      <w:pPr>
+        <w:pStyle w:val="ListParagraph"/>
+        <w:numPr>
+          <w:ilvl w:val="0"/>
+          <w:numId w:val="25"/>
+        </w:numPr>
+        <w:rPr>
+          <w:lang w:val="en-US"/>
+        </w:rPr>
+      </w:pPr>
+      <w:r>
+        <w:rPr>
+          <w:lang w:val="en-US"/>
+        </w:rPr>
+        <w:t>BAB V</w:t>
+      </w:r>
+      <w:r>
+        <w:rPr>
+          <w:lang w:val="en-US"/>
+        </w:rPr>
+        <w:tab/>
+      </w:r>
+      <w:r>
+        <w:rPr>
+          <w:lang w:val="en-US"/>
+        </w:rPr>
+        <w:tab/>
+        <w:t xml:space="preserve">: </w:t>
+      </w:r>
+      <w:r>
+        <w:rPr>
+          <w:lang w:val="en-US"/>
+        </w:rPr>
+        <w:t>UJI COBA</w:t>
+      </w:r>
+    </w:p>
+    <w:p>
+      <w:pPr>
+        <w:pStyle w:val="ListParagraph"/>
+        <w:numPr>
+          <w:ilvl w:val="0"/>
+          <w:numId w:val="25"/>
+        </w:numPr>
+        <w:rPr>
+          <w:lang w:val="en-US"/>
+        </w:rPr>
+      </w:pPr>
+      <w:r>
+        <w:rPr>
+          <w:lang w:val="en-US"/>
+        </w:rPr>
+        <w:t>BAB VI</w:t>
+      </w:r>
+      <w:r>
+        <w:rPr>
+          <w:lang w:val="en-US"/>
+        </w:rPr>
+        <w:tab/>
+      </w:r>
+      <w:r>
+        <w:rPr>
+          <w:lang w:val="en-US"/>
+        </w:rPr>
+        <w:tab/>
+        <w:t>: USER MANUAL</w:t>
+      </w:r>
+    </w:p>
+    <w:p>
+      <w:pPr>
+        <w:pStyle w:val="ListParagraph"/>
+        <w:numPr>
+          <w:ilvl w:val="0"/>
+          <w:numId w:val="25"/>
+        </w:numPr>
+        <w:rPr>
+          <w:lang w:val="en-US"/>
+        </w:rPr>
+      </w:pPr>
+      <w:r>
+        <w:rPr>
+          <w:lang w:val="en-US"/>
+        </w:rPr>
+        <w:t>BAB VII</w:t>
+      </w:r>
+      <w:r>
+        <w:rPr>
+          <w:lang w:val="en-US"/>
+        </w:rPr>
+        <w:tab/>
+      </w:r>
+      <w:r>
+        <w:rPr>
+          <w:lang w:val="en-US"/>
+        </w:rPr>
+        <w:tab/>
+        <w:t>: PENUTUP</w:t>
+      </w:r>
+    </w:p>
     <w:sectPr>
       <w:pgSz w:w="12240" w:h="15840"/>
       <w:pgMar w:top="1440" w:right="1440" w:bottom="1440" w:left="1440" w:header="708" w:footer="708" w:gutter="0"/>
@@ -3017,6 +4047,345 @@
     </w:lvl>
   </w:abstractNum>
   <w:abstractNum w:abstractNumId="3" w15:restartNumberingAfterBreak="0">
+    <w:nsid w:val="0CDD3C44"/>
+    <w:multiLevelType w:val="multilevel"/>
+    <w:tmpl w:val="8F5EB518"/>
+    <w:lvl w:ilvl="0">
+      <w:start w:val="1"/>
+      <w:numFmt w:val="decimal"/>
+      <w:lvlText w:val="%1."/>
+      <w:lvlJc w:val="left"/>
+      <w:pPr>
+        <w:ind w:left="360" w:hanging="360"/>
+      </w:pPr>
+      <w:rPr>
+        <w:rFonts w:hint="default"/>
+      </w:rPr>
+    </w:lvl>
+    <w:lvl w:ilvl="1">
+      <w:start w:val="1"/>
+      <w:numFmt w:val="decimal"/>
+      <w:lvlText w:val="%1.%2."/>
+      <w:lvlJc w:val="left"/>
+      <w:pPr>
+        <w:ind w:left="792" w:hanging="432"/>
+      </w:pPr>
+      <w:rPr>
+        <w:rFonts w:hint="default"/>
+      </w:rPr>
+    </w:lvl>
+    <w:lvl w:ilvl="2">
+      <w:start w:val="1"/>
+      <w:numFmt w:val="decimal"/>
+      <w:lvlText w:val="%1.%2.%3."/>
+      <w:lvlJc w:val="left"/>
+      <w:pPr>
+        <w:ind w:left="1224" w:hanging="504"/>
+      </w:pPr>
+      <w:rPr>
+        <w:rFonts w:hint="default"/>
+      </w:rPr>
+    </w:lvl>
+    <w:lvl w:ilvl="3">
+      <w:start w:val="1"/>
+      <w:numFmt w:val="decimal"/>
+      <w:lvlText w:val="%1.%2.%3.%4."/>
+      <w:lvlJc w:val="left"/>
+      <w:pPr>
+        <w:ind w:left="1728" w:hanging="648"/>
+      </w:pPr>
+      <w:rPr>
+        <w:rFonts w:hint="default"/>
+      </w:rPr>
+    </w:lvl>
+    <w:lvl w:ilvl="4">
+      <w:start w:val="1"/>
+      <w:numFmt w:val="decimal"/>
+      <w:lvlText w:val="%1.%2.%3.%4.%5."/>
+      <w:lvlJc w:val="left"/>
+      <w:pPr>
+        <w:ind w:left="2232" w:hanging="792"/>
+      </w:pPr>
+      <w:rPr>
+        <w:rFonts w:hint="default"/>
+      </w:rPr>
+    </w:lvl>
+    <w:lvl w:ilvl="5">
+      <w:start w:val="1"/>
+      <w:numFmt w:val="decimal"/>
+      <w:lvlText w:val="%1.%2.%3.%4.%5.%6."/>
+      <w:lvlJc w:val="left"/>
+      <w:pPr>
+        <w:ind w:left="2736" w:hanging="936"/>
+      </w:pPr>
+      <w:rPr>
+        <w:rFonts w:hint="default"/>
+      </w:rPr>
+    </w:lvl>
+    <w:lvl w:ilvl="6">
+      <w:start w:val="1"/>
+      <w:numFmt w:val="decimal"/>
+      <w:lvlText w:val="%1.%2.%3.%4.%5.%6.%7."/>
+      <w:lvlJc w:val="left"/>
+      <w:pPr>
+        <w:ind w:left="3240" w:hanging="1080"/>
+      </w:pPr>
+      <w:rPr>
+        <w:rFonts w:hint="default"/>
+      </w:rPr>
+    </w:lvl>
+    <w:lvl w:ilvl="7">
+      <w:start w:val="1"/>
+      <w:numFmt w:val="decimal"/>
+      <w:lvlText w:val="%1.%2.%3.%4.%5.%6.%7.%8."/>
+      <w:lvlJc w:val="left"/>
+      <w:pPr>
+        <w:ind w:left="3744" w:hanging="1224"/>
+      </w:pPr>
+      <w:rPr>
+        <w:rFonts w:hint="default"/>
+      </w:rPr>
+    </w:lvl>
+    <w:lvl w:ilvl="8">
+      <w:start w:val="1"/>
+      <w:numFmt w:val="decimal"/>
+      <w:lvlText w:val="%1.%2.%3.%4.%5.%6.%7.%8.%9."/>
+      <w:lvlJc w:val="left"/>
+      <w:pPr>
+        <w:ind w:left="4320" w:hanging="1440"/>
+      </w:pPr>
+      <w:rPr>
+        <w:rFonts w:hint="default"/>
+      </w:rPr>
+    </w:lvl>
+  </w:abstractNum>
+  <w:abstractNum w:abstractNumId="4" w15:restartNumberingAfterBreak="0">
+    <w:nsid w:val="1200362B"/>
+    <w:multiLevelType w:val="hybridMultilevel"/>
+    <w:tmpl w:val="7F42AEE0"/>
+    <w:lvl w:ilvl="0" w:tplc="38090001">
+      <w:start w:val="1"/>
+      <w:numFmt w:val="bullet"/>
+      <w:lvlText w:val=""/>
+      <w:lvlJc w:val="left"/>
+      <w:pPr>
+        <w:ind w:left="1789" w:hanging="360"/>
+      </w:pPr>
+      <w:rPr>
+        <w:rFonts w:ascii="Symbol" w:hAnsi="Symbol" w:hint="default"/>
+      </w:rPr>
+    </w:lvl>
+    <w:lvl w:ilvl="1" w:tplc="38090003" w:tentative="1">
+      <w:start w:val="1"/>
+      <w:numFmt w:val="bullet"/>
+      <w:lvlText w:val="o"/>
+      <w:lvlJc w:val="left"/>
+      <w:pPr>
+        <w:ind w:left="2509" w:hanging="360"/>
+      </w:pPr>
+      <w:rPr>
+        <w:rFonts w:ascii="Courier New" w:hAnsi="Courier New" w:cs="Courier New" w:hint="default"/>
+      </w:rPr>
+    </w:lvl>
+    <w:lvl w:ilvl="2" w:tplc="38090005" w:tentative="1">
+      <w:start w:val="1"/>
+      <w:numFmt w:val="bullet"/>
+      <w:lvlText w:val=""/>
+      <w:lvlJc w:val="left"/>
+      <w:pPr>
+        <w:ind w:left="3229" w:hanging="360"/>
+      </w:pPr>
+      <w:rPr>
+        <w:rFonts w:ascii="Wingdings" w:hAnsi="Wingdings" w:hint="default"/>
+      </w:rPr>
+    </w:lvl>
+    <w:lvl w:ilvl="3" w:tplc="38090001" w:tentative="1">
+      <w:start w:val="1"/>
+      <w:numFmt w:val="bullet"/>
+      <w:lvlText w:val=""/>
+      <w:lvlJc w:val="left"/>
+      <w:pPr>
+        <w:ind w:left="3949" w:hanging="360"/>
+      </w:pPr>
+      <w:rPr>
+        <w:rFonts w:ascii="Symbol" w:hAnsi="Symbol" w:hint="default"/>
+      </w:rPr>
+    </w:lvl>
+    <w:lvl w:ilvl="4" w:tplc="38090003" w:tentative="1">
+      <w:start w:val="1"/>
+      <w:numFmt w:val="bullet"/>
+      <w:lvlText w:val="o"/>
+      <w:lvlJc w:val="left"/>
+      <w:pPr>
+        <w:ind w:left="4669" w:hanging="360"/>
+      </w:pPr>
+      <w:rPr>
+        <w:rFonts w:ascii="Courier New" w:hAnsi="Courier New" w:cs="Courier New" w:hint="default"/>
+      </w:rPr>
+    </w:lvl>
+    <w:lvl w:ilvl="5" w:tplc="38090005" w:tentative="1">
+      <w:start w:val="1"/>
+      <w:numFmt w:val="bullet"/>
+      <w:lvlText w:val=""/>
+      <w:lvlJc w:val="left"/>
+      <w:pPr>
+        <w:ind w:left="5389" w:hanging="360"/>
+      </w:pPr>
+      <w:rPr>
+        <w:rFonts w:ascii="Wingdings" w:hAnsi="Wingdings" w:hint="default"/>
+      </w:rPr>
+    </w:lvl>
+    <w:lvl w:ilvl="6" w:tplc="38090001" w:tentative="1">
+      <w:start w:val="1"/>
+      <w:numFmt w:val="bullet"/>
+      <w:lvlText w:val=""/>
+      <w:lvlJc w:val="left"/>
+      <w:pPr>
+        <w:ind w:left="6109" w:hanging="360"/>
+      </w:pPr>
+      <w:rPr>
+        <w:rFonts w:ascii="Symbol" w:hAnsi="Symbol" w:hint="default"/>
+      </w:rPr>
+    </w:lvl>
+    <w:lvl w:ilvl="7" w:tplc="38090003" w:tentative="1">
+      <w:start w:val="1"/>
+      <w:numFmt w:val="bullet"/>
+      <w:lvlText w:val="o"/>
+      <w:lvlJc w:val="left"/>
+      <w:pPr>
+        <w:ind w:left="6829" w:hanging="360"/>
+      </w:pPr>
+      <w:rPr>
+        <w:rFonts w:ascii="Courier New" w:hAnsi="Courier New" w:cs="Courier New" w:hint="default"/>
+      </w:rPr>
+    </w:lvl>
+    <w:lvl w:ilvl="8" w:tplc="38090005" w:tentative="1">
+      <w:start w:val="1"/>
+      <w:numFmt w:val="bullet"/>
+      <w:lvlText w:val=""/>
+      <w:lvlJc w:val="left"/>
+      <w:pPr>
+        <w:ind w:left="7549" w:hanging="360"/>
+      </w:pPr>
+      <w:rPr>
+        <w:rFonts w:ascii="Wingdings" w:hAnsi="Wingdings" w:hint="default"/>
+      </w:rPr>
+    </w:lvl>
+  </w:abstractNum>
+  <w:abstractNum w:abstractNumId="5" w15:restartNumberingAfterBreak="0">
+    <w:nsid w:val="1F0E04EB"/>
+    <w:multiLevelType w:val="multilevel"/>
+    <w:tmpl w:val="77C08B16"/>
+    <w:lvl w:ilvl="0">
+      <w:start w:val="1"/>
+      <w:numFmt w:val="decimal"/>
+      <w:lvlText w:val="%1."/>
+      <w:lvlJc w:val="left"/>
+      <w:pPr>
+        <w:ind w:left="360" w:hanging="360"/>
+      </w:pPr>
+      <w:rPr>
+        <w:rFonts w:hint="default"/>
+      </w:rPr>
+    </w:lvl>
+    <w:lvl w:ilvl="1">
+      <w:start w:val="1"/>
+      <w:numFmt w:val="decimal"/>
+      <w:lvlText w:val="%1.%2."/>
+      <w:lvlJc w:val="left"/>
+      <w:pPr>
+        <w:ind w:left="792" w:hanging="432"/>
+      </w:pPr>
+      <w:rPr>
+        <w:rFonts w:hint="default"/>
+      </w:rPr>
+    </w:lvl>
+    <w:lvl w:ilvl="2">
+      <w:start w:val="1"/>
+      <w:numFmt w:val="decimal"/>
+      <w:lvlText w:val="%1.%2.%3."/>
+      <w:lvlJc w:val="left"/>
+      <w:pPr>
+        <w:ind w:left="1224" w:hanging="504"/>
+      </w:pPr>
+      <w:rPr>
+        <w:rFonts w:hint="default"/>
+      </w:rPr>
+    </w:lvl>
+    <w:lvl w:ilvl="3">
+      <w:start w:val="1"/>
+      <w:numFmt w:val="decimal"/>
+      <w:lvlText w:val="%1.%2.%3.%4."/>
+      <w:lvlJc w:val="left"/>
+      <w:pPr>
+        <w:ind w:left="1728" w:hanging="648"/>
+      </w:pPr>
+      <w:rPr>
+        <w:rFonts w:hint="default"/>
+      </w:rPr>
+    </w:lvl>
+    <w:lvl w:ilvl="4">
+      <w:start w:val="1"/>
+      <w:numFmt w:val="decimal"/>
+      <w:lvlText w:val="%1.%2.%3.%4.%5."/>
+      <w:lvlJc w:val="left"/>
+      <w:pPr>
+        <w:ind w:left="2232" w:hanging="792"/>
+      </w:pPr>
+      <w:rPr>
+        <w:rFonts w:hint="default"/>
+      </w:rPr>
+    </w:lvl>
+    <w:lvl w:ilvl="5">
+      <w:start w:val="1"/>
+      <w:numFmt w:val="decimal"/>
+      <w:lvlText w:val="%1.%2.%3.%4.%5.%6."/>
+      <w:lvlJc w:val="left"/>
+      <w:pPr>
+        <w:ind w:left="2736" w:hanging="936"/>
+      </w:pPr>
+      <w:rPr>
+        <w:rFonts w:hint="default"/>
+      </w:rPr>
+    </w:lvl>
+    <w:lvl w:ilvl="6">
+      <w:start w:val="1"/>
+      <w:numFmt w:val="decimal"/>
+      <w:lvlText w:val="%1.%2.%3.%4.%5.%6.%7."/>
+      <w:lvlJc w:val="left"/>
+      <w:pPr>
+        <w:ind w:left="3240" w:hanging="1080"/>
+      </w:pPr>
+      <w:rPr>
+        <w:rFonts w:hint="default"/>
+      </w:rPr>
+    </w:lvl>
+    <w:lvl w:ilvl="7">
+      <w:start w:val="1"/>
+      <w:numFmt w:val="decimal"/>
+      <w:lvlText w:val="%1.%2.%3.%4.%5.%6.%7.%8."/>
+      <w:lvlJc w:val="left"/>
+      <w:pPr>
+        <w:ind w:left="3744" w:hanging="1224"/>
+      </w:pPr>
+      <w:rPr>
+        <w:rFonts w:hint="default"/>
+      </w:rPr>
+    </w:lvl>
+    <w:lvl w:ilvl="8">
+      <w:start w:val="1"/>
+      <w:numFmt w:val="decimal"/>
+      <w:lvlText w:val="%1.%2.%3.%4.%5.%6.%7.%8.%9."/>
+      <w:lvlJc w:val="left"/>
+      <w:pPr>
+        <w:ind w:left="4320" w:hanging="1440"/>
+      </w:pPr>
+      <w:rPr>
+        <w:rFonts w:hint="default"/>
+      </w:rPr>
+    </w:lvl>
+  </w:abstractNum>
+  <w:abstractNum w:abstractNumId="6" w15:restartNumberingAfterBreak="0">
     <w:nsid w:val="216006B4"/>
     <w:multiLevelType w:val="hybridMultilevel"/>
     <w:tmpl w:val="AE58D564"/>
@@ -3105,7 +4474,7 @@
       </w:pPr>
     </w:lvl>
   </w:abstractNum>
-  <w:abstractNum w:abstractNumId="4" w15:restartNumberingAfterBreak="0">
+  <w:abstractNum w:abstractNumId="7" w15:restartNumberingAfterBreak="0">
     <w:nsid w:val="28311C9C"/>
     <w:multiLevelType w:val="multilevel"/>
     <w:tmpl w:val="679C6306"/>
@@ -3218,7 +4587,7 @@
       </w:rPr>
     </w:lvl>
   </w:abstractNum>
-  <w:abstractNum w:abstractNumId="5" w15:restartNumberingAfterBreak="0">
+  <w:abstractNum w:abstractNumId="8" w15:restartNumberingAfterBreak="0">
     <w:nsid w:val="335D2952"/>
     <w:multiLevelType w:val="hybridMultilevel"/>
     <w:tmpl w:val="9D08C186"/>
@@ -3307,7 +4676,7 @@
       </w:pPr>
     </w:lvl>
   </w:abstractNum>
-  <w:abstractNum w:abstractNumId="6" w15:restartNumberingAfterBreak="0">
+  <w:abstractNum w:abstractNumId="9" w15:restartNumberingAfterBreak="0">
     <w:nsid w:val="33D821FD"/>
     <w:multiLevelType w:val="hybridMultilevel"/>
     <w:tmpl w:val="53A08E16"/>
@@ -3396,7 +4765,7 @@
       </w:pPr>
     </w:lvl>
   </w:abstractNum>
-  <w:abstractNum w:abstractNumId="7" w15:restartNumberingAfterBreak="0">
+  <w:abstractNum w:abstractNumId="10" w15:restartNumberingAfterBreak="0">
     <w:nsid w:val="44AF3E82"/>
     <w:multiLevelType w:val="hybridMultilevel"/>
     <w:tmpl w:val="A4A4C18E"/>
@@ -3509,7 +4878,7 @@
       </w:rPr>
     </w:lvl>
   </w:abstractNum>
-  <w:abstractNum w:abstractNumId="8" w15:restartNumberingAfterBreak="0">
+  <w:abstractNum w:abstractNumId="11" w15:restartNumberingAfterBreak="0">
     <w:nsid w:val="4BA9650C"/>
     <w:multiLevelType w:val="hybridMultilevel"/>
     <w:tmpl w:val="7124CC82"/>
@@ -3622,7 +4991,120 @@
       </w:rPr>
     </w:lvl>
   </w:abstractNum>
-  <w:abstractNum w:abstractNumId="9" w15:restartNumberingAfterBreak="0">
+  <w:abstractNum w:abstractNumId="12" w15:restartNumberingAfterBreak="0">
+    <w:nsid w:val="55C2476A"/>
+    <w:multiLevelType w:val="hybridMultilevel"/>
+    <w:tmpl w:val="F62EEF4C"/>
+    <w:lvl w:ilvl="0" w:tplc="38090001">
+      <w:start w:val="1"/>
+      <w:numFmt w:val="bullet"/>
+      <w:lvlText w:val=""/>
+      <w:lvlJc w:val="left"/>
+      <w:pPr>
+        <w:ind w:left="2160" w:hanging="360"/>
+      </w:pPr>
+      <w:rPr>
+        <w:rFonts w:ascii="Symbol" w:hAnsi="Symbol" w:hint="default"/>
+      </w:rPr>
+    </w:lvl>
+    <w:lvl w:ilvl="1" w:tplc="38090003" w:tentative="1">
+      <w:start w:val="1"/>
+      <w:numFmt w:val="bullet"/>
+      <w:lvlText w:val="o"/>
+      <w:lvlJc w:val="left"/>
+      <w:pPr>
+        <w:ind w:left="2880" w:hanging="360"/>
+      </w:pPr>
+      <w:rPr>
+        <w:rFonts w:ascii="Courier New" w:hAnsi="Courier New" w:cs="Courier New" w:hint="default"/>
+      </w:rPr>
+    </w:lvl>
+    <w:lvl w:ilvl="2" w:tplc="38090005" w:tentative="1">
+      <w:start w:val="1"/>
+      <w:numFmt w:val="bullet"/>
+      <w:lvlText w:val=""/>
+      <w:lvlJc w:val="left"/>
+      <w:pPr>
+        <w:ind w:left="3600" w:hanging="360"/>
+      </w:pPr>
+      <w:rPr>
+        <w:rFonts w:ascii="Wingdings" w:hAnsi="Wingdings" w:hint="default"/>
+      </w:rPr>
+    </w:lvl>
+    <w:lvl w:ilvl="3" w:tplc="38090001" w:tentative="1">
+      <w:start w:val="1"/>
+      <w:numFmt w:val="bullet"/>
+      <w:lvlText w:val=""/>
+      <w:lvlJc w:val="left"/>
+      <w:pPr>
+        <w:ind w:left="4320" w:hanging="360"/>
+      </w:pPr>
+      <w:rPr>
+        <w:rFonts w:ascii="Symbol" w:hAnsi="Symbol" w:hint="default"/>
+      </w:rPr>
+    </w:lvl>
+    <w:lvl w:ilvl="4" w:tplc="38090003" w:tentative="1">
+      <w:start w:val="1"/>
+      <w:numFmt w:val="bullet"/>
+      <w:lvlText w:val="o"/>
+      <w:lvlJc w:val="left"/>
+      <w:pPr>
+        <w:ind w:left="5040" w:hanging="360"/>
+      </w:pPr>
+      <w:rPr>
+        <w:rFonts w:ascii="Courier New" w:hAnsi="Courier New" w:cs="Courier New" w:hint="default"/>
+      </w:rPr>
+    </w:lvl>
+    <w:lvl w:ilvl="5" w:tplc="38090005" w:tentative="1">
+      <w:start w:val="1"/>
+      <w:numFmt w:val="bullet"/>
+      <w:lvlText w:val=""/>
+      <w:lvlJc w:val="left"/>
+      <w:pPr>
+        <w:ind w:left="5760" w:hanging="360"/>
+      </w:pPr>
+      <w:rPr>
+        <w:rFonts w:ascii="Wingdings" w:hAnsi="Wingdings" w:hint="default"/>
+      </w:rPr>
+    </w:lvl>
+    <w:lvl w:ilvl="6" w:tplc="38090001" w:tentative="1">
+      <w:start w:val="1"/>
+      <w:numFmt w:val="bullet"/>
+      <w:lvlText w:val=""/>
+      <w:lvlJc w:val="left"/>
+      <w:pPr>
+        <w:ind w:left="6480" w:hanging="360"/>
+      </w:pPr>
+      <w:rPr>
+        <w:rFonts w:ascii="Symbol" w:hAnsi="Symbol" w:hint="default"/>
+      </w:rPr>
+    </w:lvl>
+    <w:lvl w:ilvl="7" w:tplc="38090003" w:tentative="1">
+      <w:start w:val="1"/>
+      <w:numFmt w:val="bullet"/>
+      <w:lvlText w:val="o"/>
+      <w:lvlJc w:val="left"/>
+      <w:pPr>
+        <w:ind w:left="7200" w:hanging="360"/>
+      </w:pPr>
+      <w:rPr>
+        <w:rFonts w:ascii="Courier New" w:hAnsi="Courier New" w:cs="Courier New" w:hint="default"/>
+      </w:rPr>
+    </w:lvl>
+    <w:lvl w:ilvl="8" w:tplc="38090005" w:tentative="1">
+      <w:start w:val="1"/>
+      <w:numFmt w:val="bullet"/>
+      <w:lvlText w:val=""/>
+      <w:lvlJc w:val="left"/>
+      <w:pPr>
+        <w:ind w:left="7920" w:hanging="360"/>
+      </w:pPr>
+      <w:rPr>
+        <w:rFonts w:ascii="Wingdings" w:hAnsi="Wingdings" w:hint="default"/>
+      </w:rPr>
+    </w:lvl>
+  </w:abstractNum>
+  <w:abstractNum w:abstractNumId="13" w15:restartNumberingAfterBreak="0">
     <w:nsid w:val="66883963"/>
     <w:multiLevelType w:val="hybridMultilevel"/>
     <w:tmpl w:val="71F435B4"/>
@@ -3735,7 +5217,7 @@
       </w:rPr>
     </w:lvl>
   </w:abstractNum>
-  <w:abstractNum w:abstractNumId="10" w15:restartNumberingAfterBreak="0">
+  <w:abstractNum w:abstractNumId="14" w15:restartNumberingAfterBreak="0">
     <w:nsid w:val="67AE50F7"/>
     <w:multiLevelType w:val="hybridMultilevel"/>
     <w:tmpl w:val="134CAF52"/>
@@ -3848,7 +5330,120 @@
       </w:rPr>
     </w:lvl>
   </w:abstractNum>
-  <w:abstractNum w:abstractNumId="11" w15:restartNumberingAfterBreak="0">
+  <w:abstractNum w:abstractNumId="15" w15:restartNumberingAfterBreak="0">
+    <w:nsid w:val="691F1290"/>
+    <w:multiLevelType w:val="hybridMultilevel"/>
+    <w:tmpl w:val="C7324DEC"/>
+    <w:lvl w:ilvl="0" w:tplc="38090001">
+      <w:start w:val="1"/>
+      <w:numFmt w:val="bullet"/>
+      <w:lvlText w:val=""/>
+      <w:lvlJc w:val="left"/>
+      <w:pPr>
+        <w:ind w:left="1440" w:hanging="360"/>
+      </w:pPr>
+      <w:rPr>
+        <w:rFonts w:ascii="Symbol" w:hAnsi="Symbol" w:hint="default"/>
+      </w:rPr>
+    </w:lvl>
+    <w:lvl w:ilvl="1" w:tplc="38090003">
+      <w:start w:val="1"/>
+      <w:numFmt w:val="bullet"/>
+      <w:lvlText w:val="o"/>
+      <w:lvlJc w:val="left"/>
+      <w:pPr>
+        <w:ind w:left="2160" w:hanging="360"/>
+      </w:pPr>
+      <w:rPr>
+        <w:rFonts w:ascii="Courier New" w:hAnsi="Courier New" w:cs="Courier New" w:hint="default"/>
+      </w:rPr>
+    </w:lvl>
+    <w:lvl w:ilvl="2" w:tplc="38090005">
+      <w:start w:val="1"/>
+      <w:numFmt w:val="bullet"/>
+      <w:lvlText w:val=""/>
+      <w:lvlJc w:val="left"/>
+      <w:pPr>
+        <w:ind w:left="2880" w:hanging="360"/>
+      </w:pPr>
+      <w:rPr>
+        <w:rFonts w:ascii="Wingdings" w:hAnsi="Wingdings" w:hint="default"/>
+      </w:rPr>
+    </w:lvl>
+    <w:lvl w:ilvl="3" w:tplc="38090001">
+      <w:start w:val="1"/>
+      <w:numFmt w:val="bullet"/>
+      <w:lvlText w:val=""/>
+      <w:lvlJc w:val="left"/>
+      <w:pPr>
+        <w:ind w:left="3600" w:hanging="360"/>
+      </w:pPr>
+      <w:rPr>
+        <w:rFonts w:ascii="Symbol" w:hAnsi="Symbol" w:hint="default"/>
+      </w:rPr>
+    </w:lvl>
+    <w:lvl w:ilvl="4" w:tplc="38090003" w:tentative="1">
+      <w:start w:val="1"/>
+      <w:numFmt w:val="bullet"/>
+      <w:lvlText w:val="o"/>
+      <w:lvlJc w:val="left"/>
+      <w:pPr>
+        <w:ind w:left="4320" w:hanging="360"/>
+      </w:pPr>
+      <w:rPr>
+        <w:rFonts w:ascii="Courier New" w:hAnsi="Courier New" w:cs="Courier New" w:hint="default"/>
+      </w:rPr>
+    </w:lvl>
+    <w:lvl w:ilvl="5" w:tplc="38090005" w:tentative="1">
+      <w:start w:val="1"/>
+      <w:numFmt w:val="bullet"/>
+      <w:lvlText w:val=""/>
+      <w:lvlJc w:val="left"/>
+      <w:pPr>
+        <w:ind w:left="5040" w:hanging="360"/>
+      </w:pPr>
+      <w:rPr>
+        <w:rFonts w:ascii="Wingdings" w:hAnsi="Wingdings" w:hint="default"/>
+      </w:rPr>
+    </w:lvl>
+    <w:lvl w:ilvl="6" w:tplc="38090001" w:tentative="1">
+      <w:start w:val="1"/>
+      <w:numFmt w:val="bullet"/>
+      <w:lvlText w:val=""/>
+      <w:lvlJc w:val="left"/>
+      <w:pPr>
+        <w:ind w:left="5760" w:hanging="360"/>
+      </w:pPr>
+      <w:rPr>
+        <w:rFonts w:ascii="Symbol" w:hAnsi="Symbol" w:hint="default"/>
+      </w:rPr>
+    </w:lvl>
+    <w:lvl w:ilvl="7" w:tplc="38090003" w:tentative="1">
+      <w:start w:val="1"/>
+      <w:numFmt w:val="bullet"/>
+      <w:lvlText w:val="o"/>
+      <w:lvlJc w:val="left"/>
+      <w:pPr>
+        <w:ind w:left="6480" w:hanging="360"/>
+      </w:pPr>
+      <w:rPr>
+        <w:rFonts w:ascii="Courier New" w:hAnsi="Courier New" w:cs="Courier New" w:hint="default"/>
+      </w:rPr>
+    </w:lvl>
+    <w:lvl w:ilvl="8" w:tplc="38090005" w:tentative="1">
+      <w:start w:val="1"/>
+      <w:numFmt w:val="bullet"/>
+      <w:lvlText w:val=""/>
+      <w:lvlJc w:val="left"/>
+      <w:pPr>
+        <w:ind w:left="7200" w:hanging="360"/>
+      </w:pPr>
+      <w:rPr>
+        <w:rFonts w:ascii="Wingdings" w:hAnsi="Wingdings" w:hint="default"/>
+      </w:rPr>
+    </w:lvl>
+  </w:abstractNum>
+  <w:abstractNum w:abstractNumId="16" w15:restartNumberingAfterBreak="0">
     <w:nsid w:val="69C626FC"/>
     <w:multiLevelType w:val="multilevel"/>
     <w:tmpl w:val="737E3DC6"/>
@@ -3961,10 +5556,10 @@
       </w:rPr>
     </w:lvl>
   </w:abstractNum>
-  <w:abstractNum w:abstractNumId="12" w15:restartNumberingAfterBreak="0">
+  <w:abstractNum w:abstractNumId="17" w15:restartNumberingAfterBreak="0">
     <w:nsid w:val="6B6A06D1"/>
     <w:multiLevelType w:val="hybridMultilevel"/>
-    <w:tmpl w:val="1D06F872"/>
+    <w:tmpl w:val="5616E436"/>
     <w:lvl w:ilvl="0" w:tplc="D780CE18">
       <w:start w:val="1"/>
       <w:numFmt w:val="lowerLetter"/>
@@ -4050,7 +5645,7 @@
       </w:pPr>
     </w:lvl>
   </w:abstractNum>
-  <w:abstractNum w:abstractNumId="13" w15:restartNumberingAfterBreak="0">
+  <w:abstractNum w:abstractNumId="18" w15:restartNumberingAfterBreak="0">
     <w:nsid w:val="6E877257"/>
     <w:multiLevelType w:val="hybridMultilevel"/>
     <w:tmpl w:val="78E0BC24"/>
@@ -4163,7 +5758,185 @@
       </w:rPr>
     </w:lvl>
   </w:abstractNum>
-  <w:abstractNum w:abstractNumId="14" w15:restartNumberingAfterBreak="0">
+  <w:abstractNum w:abstractNumId="19" w15:restartNumberingAfterBreak="0">
+    <w:nsid w:val="76D475E6"/>
+    <w:multiLevelType w:val="hybridMultilevel"/>
+    <w:tmpl w:val="7A28DAB8"/>
+    <w:lvl w:ilvl="0" w:tplc="D780CE18">
+      <w:start w:val="1"/>
+      <w:numFmt w:val="lowerLetter"/>
+      <w:lvlText w:val="%1."/>
+      <w:lvlJc w:val="left"/>
+      <w:pPr>
+        <w:ind w:left="2149" w:hanging="360"/>
+      </w:pPr>
+      <w:rPr>
+        <w:rFonts w:hint="default"/>
+      </w:rPr>
+    </w:lvl>
+    <w:lvl w:ilvl="1" w:tplc="38090019" w:tentative="1">
+      <w:start w:val="1"/>
+      <w:numFmt w:val="lowerLetter"/>
+      <w:lvlText w:val="%2."/>
+      <w:lvlJc w:val="left"/>
+      <w:pPr>
+        <w:ind w:left="2160" w:hanging="360"/>
+      </w:pPr>
+    </w:lvl>
+    <w:lvl w:ilvl="2" w:tplc="3809001B" w:tentative="1">
+      <w:start w:val="1"/>
+      <w:numFmt w:val="lowerRoman"/>
+      <w:lvlText w:val="%3."/>
+      <w:lvlJc w:val="right"/>
+      <w:pPr>
+        <w:ind w:left="2880" w:hanging="180"/>
+      </w:pPr>
+    </w:lvl>
+    <w:lvl w:ilvl="3" w:tplc="3809000F" w:tentative="1">
+      <w:start w:val="1"/>
+      <w:numFmt w:val="decimal"/>
+      <w:lvlText w:val="%4."/>
+      <w:lvlJc w:val="left"/>
+      <w:pPr>
+        <w:ind w:left="3600" w:hanging="360"/>
+      </w:pPr>
+    </w:lvl>
+    <w:lvl w:ilvl="4" w:tplc="38090019" w:tentative="1">
+      <w:start w:val="1"/>
+      <w:numFmt w:val="lowerLetter"/>
+      <w:lvlText w:val="%5."/>
+      <w:lvlJc w:val="left"/>
+      <w:pPr>
+        <w:ind w:left="4320" w:hanging="360"/>
+      </w:pPr>
+    </w:lvl>
+    <w:lvl w:ilvl="5" w:tplc="3809001B" w:tentative="1">
+      <w:start w:val="1"/>
+      <w:numFmt w:val="lowerRoman"/>
+      <w:lvlText w:val="%6."/>
+      <w:lvlJc w:val="right"/>
+      <w:pPr>
+        <w:ind w:left="5040" w:hanging="180"/>
+      </w:pPr>
+    </w:lvl>
+    <w:lvl w:ilvl="6" w:tplc="3809000F" w:tentative="1">
+      <w:start w:val="1"/>
+      <w:numFmt w:val="decimal"/>
+      <w:lvlText w:val="%7."/>
+      <w:lvlJc w:val="left"/>
+      <w:pPr>
+        <w:ind w:left="5760" w:hanging="360"/>
+      </w:pPr>
+    </w:lvl>
+    <w:lvl w:ilvl="7" w:tplc="38090019" w:tentative="1">
+      <w:start w:val="1"/>
+      <w:numFmt w:val="lowerLetter"/>
+      <w:lvlText w:val="%8."/>
+      <w:lvlJc w:val="left"/>
+      <w:pPr>
+        <w:ind w:left="6480" w:hanging="360"/>
+      </w:pPr>
+    </w:lvl>
+    <w:lvl w:ilvl="8" w:tplc="3809001B" w:tentative="1">
+      <w:start w:val="1"/>
+      <w:numFmt w:val="lowerRoman"/>
+      <w:lvlText w:val="%9."/>
+      <w:lvlJc w:val="right"/>
+      <w:pPr>
+        <w:ind w:left="7200" w:hanging="180"/>
+      </w:pPr>
+    </w:lvl>
+  </w:abstractNum>
+  <w:abstractNum w:abstractNumId="20" w15:restartNumberingAfterBreak="0">
+    <w:nsid w:val="770C6AC2"/>
+    <w:multiLevelType w:val="hybridMultilevel"/>
+    <w:tmpl w:val="DE4A3B5E"/>
+    <w:lvl w:ilvl="0" w:tplc="95544FC0">
+      <w:start w:val="1"/>
+      <w:numFmt w:val="decimal"/>
+      <w:lvlText w:val="%1."/>
+      <w:lvlJc w:val="left"/>
+      <w:pPr>
+        <w:ind w:left="1080" w:hanging="360"/>
+      </w:pPr>
+      <w:rPr>
+        <w:rFonts w:hint="default"/>
+      </w:rPr>
+    </w:lvl>
+    <w:lvl w:ilvl="1" w:tplc="38090019">
+      <w:start w:val="1"/>
+      <w:numFmt w:val="lowerLetter"/>
+      <w:lvlText w:val="%2."/>
+      <w:lvlJc w:val="left"/>
+      <w:pPr>
+        <w:ind w:left="1800" w:hanging="360"/>
+      </w:pPr>
+    </w:lvl>
+    <w:lvl w:ilvl="2" w:tplc="3809001B" w:tentative="1">
+      <w:start w:val="1"/>
+      <w:numFmt w:val="lowerRoman"/>
+      <w:lvlText w:val="%3."/>
+      <w:lvlJc w:val="right"/>
+      <w:pPr>
+        <w:ind w:left="2520" w:hanging="180"/>
+      </w:pPr>
+    </w:lvl>
+    <w:lvl w:ilvl="3" w:tplc="3809000F" w:tentative="1">
+      <w:start w:val="1"/>
+      <w:numFmt w:val="decimal"/>
+      <w:lvlText w:val="%4."/>
+      <w:lvlJc w:val="left"/>
+      <w:pPr>
+        <w:ind w:left="3240" w:hanging="360"/>
+      </w:pPr>
+    </w:lvl>
+    <w:lvl w:ilvl="4" w:tplc="38090019" w:tentative="1">
+      <w:start w:val="1"/>
+      <w:numFmt w:val="lowerLetter"/>
+      <w:lvlText w:val="%5."/>
+      <w:lvlJc w:val="left"/>
+      <w:pPr>
+        <w:ind w:left="3960" w:hanging="360"/>
+      </w:pPr>
+    </w:lvl>
+    <w:lvl w:ilvl="5" w:tplc="3809001B" w:tentative="1">
+      <w:start w:val="1"/>
+      <w:numFmt w:val="lowerRoman"/>
+      <w:lvlText w:val="%6."/>
+      <w:lvlJc w:val="right"/>
+      <w:pPr>
+        <w:ind w:left="4680" w:hanging="180"/>
+      </w:pPr>
+    </w:lvl>
+    <w:lvl w:ilvl="6" w:tplc="3809000F" w:tentative="1">
+      <w:start w:val="1"/>
+      <w:numFmt w:val="decimal"/>
+      <w:lvlText w:val="%7."/>
+      <w:lvlJc w:val="left"/>
+      <w:pPr>
+        <w:ind w:left="5400" w:hanging="360"/>
+      </w:pPr>
+    </w:lvl>
+    <w:lvl w:ilvl="7" w:tplc="38090019" w:tentative="1">
+      <w:start w:val="1"/>
+      <w:numFmt w:val="lowerLetter"/>
+      <w:lvlText w:val="%8."/>
+      <w:lvlJc w:val="left"/>
+      <w:pPr>
+        <w:ind w:left="6120" w:hanging="360"/>
+      </w:pPr>
+    </w:lvl>
+    <w:lvl w:ilvl="8" w:tplc="3809001B" w:tentative="1">
+      <w:start w:val="1"/>
+      <w:numFmt w:val="lowerRoman"/>
+      <w:lvlText w:val="%9."/>
+      <w:lvlJc w:val="right"/>
+      <w:pPr>
+        <w:ind w:left="6840" w:hanging="180"/>
+      </w:pPr>
+    </w:lvl>
+  </w:abstractNum>
+  <w:abstractNum w:abstractNumId="21" w15:restartNumberingAfterBreak="0">
     <w:nsid w:val="79EB7631"/>
     <w:multiLevelType w:val="hybridMultilevel"/>
     <w:tmpl w:val="283CCEAE"/>
@@ -4276,7 +6049,120 @@
       </w:rPr>
     </w:lvl>
   </w:abstractNum>
-  <w:abstractNum w:abstractNumId="15" w15:restartNumberingAfterBreak="0">
+  <w:abstractNum w:abstractNumId="22" w15:restartNumberingAfterBreak="0">
+    <w:nsid w:val="7A513D82"/>
+    <w:multiLevelType w:val="hybridMultilevel"/>
+    <w:tmpl w:val="D40ED2F8"/>
+    <w:lvl w:ilvl="0" w:tplc="38090001">
+      <w:start w:val="1"/>
+      <w:numFmt w:val="bullet"/>
+      <w:lvlText w:val=""/>
+      <w:lvlJc w:val="left"/>
+      <w:pPr>
+        <w:ind w:left="1800" w:hanging="360"/>
+      </w:pPr>
+      <w:rPr>
+        <w:rFonts w:ascii="Symbol" w:hAnsi="Symbol" w:hint="default"/>
+      </w:rPr>
+    </w:lvl>
+    <w:lvl w:ilvl="1" w:tplc="38090003" w:tentative="1">
+      <w:start w:val="1"/>
+      <w:numFmt w:val="bullet"/>
+      <w:lvlText w:val="o"/>
+      <w:lvlJc w:val="left"/>
+      <w:pPr>
+        <w:ind w:left="2520" w:hanging="360"/>
+      </w:pPr>
+      <w:rPr>
+        <w:rFonts w:ascii="Courier New" w:hAnsi="Courier New" w:cs="Courier New" w:hint="default"/>
+      </w:rPr>
+    </w:lvl>
+    <w:lvl w:ilvl="2" w:tplc="38090005" w:tentative="1">
+      <w:start w:val="1"/>
+      <w:numFmt w:val="bullet"/>
+      <w:lvlText w:val=""/>
+      <w:lvlJc w:val="left"/>
+      <w:pPr>
+        <w:ind w:left="3240" w:hanging="360"/>
+      </w:pPr>
+      <w:rPr>
+        <w:rFonts w:ascii="Wingdings" w:hAnsi="Wingdings" w:hint="default"/>
+      </w:rPr>
+    </w:lvl>
+    <w:lvl w:ilvl="3" w:tplc="38090001" w:tentative="1">
+      <w:start w:val="1"/>
+      <w:numFmt w:val="bullet"/>
+      <w:lvlText w:val=""/>
+      <w:lvlJc w:val="left"/>
+      <w:pPr>
+        <w:ind w:left="3960" w:hanging="360"/>
+      </w:pPr>
+      <w:rPr>
+        <w:rFonts w:ascii="Symbol" w:hAnsi="Symbol" w:hint="default"/>
+      </w:rPr>
+    </w:lvl>
+    <w:lvl w:ilvl="4" w:tplc="38090003" w:tentative="1">
+      <w:start w:val="1"/>
+      <w:numFmt w:val="bullet"/>
+      <w:lvlText w:val="o"/>
+      <w:lvlJc w:val="left"/>
+      <w:pPr>
+        <w:ind w:left="4680" w:hanging="360"/>
+      </w:pPr>
+      <w:rPr>
+        <w:rFonts w:ascii="Courier New" w:hAnsi="Courier New" w:cs="Courier New" w:hint="default"/>
+      </w:rPr>
+    </w:lvl>
+    <w:lvl w:ilvl="5" w:tplc="38090005" w:tentative="1">
+      <w:start w:val="1"/>
+      <w:numFmt w:val="bullet"/>
+      <w:lvlText w:val=""/>
+      <w:lvlJc w:val="left"/>
+      <w:pPr>
+        <w:ind w:left="5400" w:hanging="360"/>
+      </w:pPr>
+      <w:rPr>
+        <w:rFonts w:ascii="Wingdings" w:hAnsi="Wingdings" w:hint="default"/>
+      </w:rPr>
+    </w:lvl>
+    <w:lvl w:ilvl="6" w:tplc="38090001" w:tentative="1">
+      <w:start w:val="1"/>
+      <w:numFmt w:val="bullet"/>
+      <w:lvlText w:val=""/>
+      <w:lvlJc w:val="left"/>
+      <w:pPr>
+        <w:ind w:left="6120" w:hanging="360"/>
+      </w:pPr>
+      <w:rPr>
+        <w:rFonts w:ascii="Symbol" w:hAnsi="Symbol" w:hint="default"/>
+      </w:rPr>
+    </w:lvl>
+    <w:lvl w:ilvl="7" w:tplc="38090003" w:tentative="1">
+      <w:start w:val="1"/>
+      <w:numFmt w:val="bullet"/>
+      <w:lvlText w:val="o"/>
+      <w:lvlJc w:val="left"/>
+      <w:pPr>
+        <w:ind w:left="6840" w:hanging="360"/>
+      </w:pPr>
+      <w:rPr>
+        <w:rFonts w:ascii="Courier New" w:hAnsi="Courier New" w:cs="Courier New" w:hint="default"/>
+      </w:rPr>
+    </w:lvl>
+    <w:lvl w:ilvl="8" w:tplc="38090005" w:tentative="1">
+      <w:start w:val="1"/>
+      <w:numFmt w:val="bullet"/>
+      <w:lvlText w:val=""/>
+      <w:lvlJc w:val="left"/>
+      <w:pPr>
+        <w:ind w:left="7560" w:hanging="360"/>
+      </w:pPr>
+      <w:rPr>
+        <w:rFonts w:ascii="Wingdings" w:hAnsi="Wingdings" w:hint="default"/>
+      </w:rPr>
+    </w:lvl>
+  </w:abstractNum>
+  <w:abstractNum w:abstractNumId="23" w15:restartNumberingAfterBreak="0">
     <w:nsid w:val="7E3C2531"/>
     <w:multiLevelType w:val="hybridMultilevel"/>
     <w:tmpl w:val="E9F855DE"/>
@@ -4365,7 +6251,7 @@
       </w:pPr>
     </w:lvl>
   </w:abstractNum>
-  <w:abstractNum w:abstractNumId="16" w15:restartNumberingAfterBreak="0">
+  <w:abstractNum w:abstractNumId="24" w15:restartNumberingAfterBreak="0">
     <w:nsid w:val="7F3D0D56"/>
     <w:multiLevelType w:val="hybridMultilevel"/>
     <w:tmpl w:val="23A01434"/>
@@ -4455,55 +6341,79 @@
     </w:lvl>
   </w:abstractNum>
   <w:num w:numId="1">
-    <w:abstractNumId w:val="4"/>
+    <w:abstractNumId w:val="7"/>
   </w:num>
   <w:num w:numId="2">
     <w:abstractNumId w:val="2"/>
   </w:num>
   <w:num w:numId="3">
-    <w:abstractNumId w:val="15"/>
+    <w:abstractNumId w:val="23"/>
   </w:num>
   <w:num w:numId="4">
     <w:abstractNumId w:val="1"/>
   </w:num>
   <w:num w:numId="5">
+    <w:abstractNumId w:val="16"/>
+  </w:num>
+  <w:num w:numId="6">
+    <w:abstractNumId w:val="21"/>
+  </w:num>
+  <w:num w:numId="7">
+    <w:abstractNumId w:val="13"/>
+  </w:num>
+  <w:num w:numId="8">
+    <w:abstractNumId w:val="8"/>
+  </w:num>
+  <w:num w:numId="9">
+    <w:abstractNumId w:val="10"/>
+  </w:num>
+  <w:num w:numId="10">
     <w:abstractNumId w:val="11"/>
   </w:num>
-  <w:num w:numId="6">
+  <w:num w:numId="11">
     <w:abstractNumId w:val="14"/>
   </w:num>
-  <w:num w:numId="7">
-    <w:abstractNumId w:val="9"/>
-  </w:num>
-  <w:num w:numId="8">
-    <w:abstractNumId w:val="5"/>
-  </w:num>
-  <w:num w:numId="9">
-    <w:abstractNumId w:val="7"/>
-  </w:num>
-  <w:num w:numId="10">
-    <w:abstractNumId w:val="8"/>
-  </w:num>
-  <w:num w:numId="11">
-    <w:abstractNumId w:val="10"/>
-  </w:num>
   <w:num w:numId="12">
-    <w:abstractNumId w:val="3"/>
+    <w:abstractNumId w:val="6"/>
   </w:num>
   <w:num w:numId="13">
-    <w:abstractNumId w:val="16"/>
+    <w:abstractNumId w:val="24"/>
   </w:num>
   <w:num w:numId="14">
-    <w:abstractNumId w:val="6"/>
+    <w:abstractNumId w:val="9"/>
   </w:num>
   <w:num w:numId="15">
     <w:abstractNumId w:val="0"/>
   </w:num>
   <w:num w:numId="16">
+    <w:abstractNumId w:val="17"/>
+  </w:num>
+  <w:num w:numId="17">
+    <w:abstractNumId w:val="18"/>
+  </w:num>
+  <w:num w:numId="18">
+    <w:abstractNumId w:val="4"/>
+  </w:num>
+  <w:num w:numId="19">
+    <w:abstractNumId w:val="19"/>
+  </w:num>
+  <w:num w:numId="20">
+    <w:abstractNumId w:val="5"/>
+  </w:num>
+  <w:num w:numId="21">
+    <w:abstractNumId w:val="3"/>
+  </w:num>
+  <w:num w:numId="22">
+    <w:abstractNumId w:val="20"/>
+  </w:num>
+  <w:num w:numId="23">
     <w:abstractNumId w:val="12"/>
   </w:num>
-  <w:num w:numId="17">
-    <w:abstractNumId w:val="13"/>
+  <w:num w:numId="24">
+    <w:abstractNumId w:val="22"/>
+  </w:num>
+  <w:num w:numId="25">
+    <w:abstractNumId w:val="15"/>
   </w:num>
 </w:numbering>
 </file>

</xml_diff>

<commit_message>
Bab 1 dan 2 setelah maju
</commit_message>
<xml_diff>
--- a/Bab I.docx
+++ b/Bab I.docx
@@ -76,16 +76,100 @@
           <w:szCs w:val="24"/>
           <w:lang w:val="en-US"/>
         </w:rPr>
-        <w:t xml:space="preserve">Pada bab pendahuluan ini akan dijelaskan tentang beberapa hal mengenai Tugas Akhir ini. Hal – hal yang akan dijelaskan antara lain adalah latar belakang, tujuan atau hasil yang diharapkan, ruang lingkup yang mencakup fitur – fitur yang terdapat pada Tugas Akhir ini, arsitektur sistem, dan target uji </w:t>
-      </w:r>
-      <w:r>
-        <w:rPr>
-          <w:rFonts w:ascii="Times New Roman" w:hAnsi="Times New Roman" w:cs="Times New Roman"/>
-          <w:sz w:val="24"/>
-          <w:szCs w:val="24"/>
-          <w:lang w:val="en-US"/>
-        </w:rPr>
-        <w:t xml:space="preserve">coba. Akan dijelaskan pula </w:t>
+        <w:t>Pada bab pendahuluan ini akan dijelaskan tentang beberapa hal mengenai</w:t>
+      </w:r>
+      <w:r>
+        <w:rPr>
+          <w:rFonts w:ascii="Times New Roman" w:hAnsi="Times New Roman" w:cs="Times New Roman"/>
+          <w:sz w:val="24"/>
+          <w:szCs w:val="24"/>
+          <w:lang w:val="en-US"/>
+        </w:rPr>
+        <w:t xml:space="preserve"> </w:t>
+      </w:r>
+      <w:r>
+        <w:rPr>
+          <w:rFonts w:ascii="Times New Roman" w:hAnsi="Times New Roman" w:cs="Times New Roman"/>
+          <w:i/>
+          <w:sz w:val="24"/>
+          <w:szCs w:val="24"/>
+          <w:lang w:val="en-US"/>
+        </w:rPr>
+        <w:t>Software Development Project</w:t>
+      </w:r>
+      <w:r>
+        <w:rPr>
+          <w:rFonts w:ascii="Times New Roman" w:hAnsi="Times New Roman" w:cs="Times New Roman"/>
+          <w:sz w:val="24"/>
+          <w:szCs w:val="24"/>
+          <w:lang w:val="en-US"/>
+        </w:rPr>
+        <w:t>. Hal – hal yang akan dijelaskan antara lain adalah latar belakang, tujuan atau hasil yang diharapkan, ruang lingkup yang mencakup fitur – fitur yang terdapat pada</w:t>
+      </w:r>
+      <w:r>
+        <w:rPr>
+          <w:rFonts w:ascii="Times New Roman" w:hAnsi="Times New Roman" w:cs="Times New Roman"/>
+          <w:sz w:val="24"/>
+          <w:szCs w:val="24"/>
+          <w:lang w:val="en-US"/>
+        </w:rPr>
+        <w:t xml:space="preserve"> aplikasi </w:t>
+      </w:r>
+      <w:r>
+        <w:rPr>
+          <w:rFonts w:ascii="Times New Roman" w:hAnsi="Times New Roman" w:cs="Times New Roman"/>
+          <w:i/>
+          <w:sz w:val="24"/>
+          <w:szCs w:val="24"/>
+          <w:lang w:val="en-US"/>
+        </w:rPr>
+        <w:t xml:space="preserve">Software Development Project </w:t>
+      </w:r>
+      <w:r>
+        <w:rPr>
+          <w:rFonts w:ascii="Times New Roman" w:hAnsi="Times New Roman" w:cs="Times New Roman"/>
+          <w:i/>
+          <w:sz w:val="24"/>
+          <w:szCs w:val="24"/>
+          <w:lang w:val="en-US"/>
+        </w:rPr>
+        <w:t xml:space="preserve"> </w:t>
+      </w:r>
+      <w:r>
+        <w:rPr>
+          <w:rFonts w:ascii="Times New Roman" w:hAnsi="Times New Roman" w:cs="Times New Roman"/>
+          <w:sz w:val="24"/>
+          <w:szCs w:val="24"/>
+          <w:lang w:val="en-US"/>
+        </w:rPr>
+        <w:t xml:space="preserve">ini, arsitektur sistem, target uji </w:t>
+      </w:r>
+      <w:r>
+        <w:rPr>
+          <w:rFonts w:ascii="Times New Roman" w:hAnsi="Times New Roman" w:cs="Times New Roman"/>
+          <w:sz w:val="24"/>
+          <w:szCs w:val="24"/>
+          <w:lang w:val="en-US"/>
+        </w:rPr>
+        <w:t>coba</w:t>
+      </w:r>
+      <w:r>
+        <w:rPr>
+          <w:rFonts w:ascii="Times New Roman" w:hAnsi="Times New Roman" w:cs="Times New Roman"/>
+          <w:sz w:val="24"/>
+          <w:szCs w:val="24"/>
+          <w:lang w:val="en-US"/>
+        </w:rPr>
+        <w:t xml:space="preserve"> dan metodologi yang akan digunakan dalam pembuatan aplikasi ini</w:t>
+      </w:r>
+      <w:r>
+        <w:rPr>
+          <w:rFonts w:ascii="Times New Roman" w:hAnsi="Times New Roman" w:cs="Times New Roman"/>
+          <w:sz w:val="24"/>
+          <w:szCs w:val="24"/>
+          <w:lang w:val="en-US"/>
+        </w:rPr>
+        <w:t xml:space="preserve">. Akan dijelaskan pula </w:t>
       </w:r>
       <w:r>
         <w:rPr>
@@ -265,7 +349,43 @@
           <w:szCs w:val="24"/>
           <w:lang w:val="en-US"/>
         </w:rPr>
-        <w:t xml:space="preserve">Pembuatan aplikasi web tersebut dimaksudkan agar para pelanggan dapat dengan mudah memesan meja dan makanan saat nanti datang ke restoran dengan cara memesan meja dan makanan langsung melalui web dirumah atau tempat kerja dengan mudah tanpa harus datang ke restoran atau menelpon restoran. Meskipun cara tradisional memesan meja atau makanan dengan cara menelpon restoran tetapi cara tersebut memiliki beberapa kelemahan diantara nya jika ingin memesan meja lewat telpon maka pelanggan tidak bisa melihat posisi meja yang sudah dipesan dan dapat memilih tempat meja. </w:t>
+        <w:t xml:space="preserve">Pembuatan aplikasi web tersebut dimaksudkan agar para pelanggan dapat dengan mudah memesan meja dan makanan saat nanti datang ke restoran dengan cara memesan meja dan makanan langsung melalui web dirumah atau tempat kerja dengan mudah tanpa harus datang ke restoran atau menelpon restoran. Meskipun cara tradisional memesan meja atau makanan dengan cara menelpon restoran tetapi cara tersebut memiliki beberapa kelemahan diantara nya jika ingin memesan meja lewat telpon maka pelanggan tidak bisa melihat posisi meja yang </w:t>
+      </w:r>
+      <w:r>
+        <w:rPr>
+          <w:rFonts w:ascii="Times New Roman" w:hAnsi="Times New Roman" w:cs="Times New Roman"/>
+          <w:sz w:val="24"/>
+          <w:szCs w:val="24"/>
+          <w:lang w:val="en-US"/>
+        </w:rPr>
+        <w:t>akan</w:t>
+      </w:r>
+      <w:r>
+        <w:rPr>
+          <w:rFonts w:ascii="Times New Roman" w:hAnsi="Times New Roman" w:cs="Times New Roman"/>
+          <w:sz w:val="24"/>
+          <w:szCs w:val="24"/>
+          <w:lang w:val="en-US"/>
+        </w:rPr>
+        <w:t xml:space="preserve"> dipesan dan </w:t>
+      </w:r>
+      <w:r>
+        <w:rPr>
+          <w:rFonts w:ascii="Times New Roman" w:hAnsi="Times New Roman" w:cs="Times New Roman"/>
+          <w:sz w:val="24"/>
+          <w:szCs w:val="24"/>
+          <w:lang w:val="en-US"/>
+        </w:rPr>
+        <w:t xml:space="preserve">tidak </w:t>
+      </w:r>
+      <w:r>
+        <w:rPr>
+          <w:rFonts w:ascii="Times New Roman" w:hAnsi="Times New Roman" w:cs="Times New Roman"/>
+          <w:sz w:val="24"/>
+          <w:szCs w:val="24"/>
+          <w:lang w:val="en-US"/>
+        </w:rPr>
+        <w:t xml:space="preserve">dapat memilih tempat meja. </w:t>
       </w:r>
     </w:p>
     <w:p>
@@ -335,7 +455,25 @@
           <w:szCs w:val="24"/>
           <w:lang w:val="en-US"/>
         </w:rPr>
-        <w:t>Web ini tidak hanya menyediakan fitur bagi pemesan saja tetapi tentu saja untuk pemilik, dan pegawai – pegawai dari restoran tersebut agar membantu ke lancaran dari sistem web restoran yang fitur -fitur nya akan di jelaskan lebih lanjut nanti nya pada proposal ini.</w:t>
+        <w:t xml:space="preserve">Web ini tidak hanya menyediakan fitur bagi pemesan saja tetapi tentu saja untuk pemilik, dan pegawai – pegawai dari restoran tersebut agar membantu ke lancaran dari sistem web restoran yang fitur -fitur nya akan di jelaskan lebih lanjut nanti nya pada </w:t>
+      </w:r>
+      <w:r>
+        <w:rPr>
+          <w:rFonts w:ascii="Times New Roman" w:hAnsi="Times New Roman" w:cs="Times New Roman"/>
+          <w:sz w:val="24"/>
+          <w:szCs w:val="24"/>
+          <w:lang w:val="en-US"/>
+        </w:rPr>
+        <w:t>buku</w:t>
+      </w:r>
+      <w:r>
+        <w:rPr>
+          <w:rFonts w:ascii="Times New Roman" w:hAnsi="Times New Roman" w:cs="Times New Roman"/>
+          <w:sz w:val="24"/>
+          <w:szCs w:val="24"/>
+          <w:lang w:val="en-US"/>
+        </w:rPr>
+        <w:t xml:space="preserve"> ini.</w:t>
       </w:r>
     </w:p>
     <w:p>
@@ -702,64 +840,14 @@
     <w:p>
       <w:pPr>
         <w:pStyle w:val="ListParagraph"/>
-        <w:numPr>
-          <w:ilvl w:val="0"/>
-          <w:numId w:val="3"/>
-        </w:numPr>
-        <w:ind w:left="720"/>
-        <w:jc w:val="both"/>
-        <w:rPr>
-          <w:rFonts w:ascii="Times New Roman" w:hAnsi="Times New Roman" w:cs="Times New Roman"/>
-          <w:b/>
-          <w:bCs/>
-          <w:sz w:val="24"/>
-          <w:szCs w:val="24"/>
-        </w:rPr>
-      </w:pPr>
-      <w:r>
-        <w:rPr>
-          <w:rFonts w:ascii="Times New Roman" w:hAnsi="Times New Roman" w:cs="Times New Roman"/>
-          <w:b/>
-          <w:bCs/>
-          <w:sz w:val="24"/>
-          <w:szCs w:val="24"/>
-        </w:rPr>
-        <w:t>Manajemen Menu Makanan dan Paket Makanan</w:t>
-      </w:r>
-      <w:r>
-        <w:rPr>
-          <w:rFonts w:ascii="Times New Roman" w:hAnsi="Times New Roman" w:cs="Times New Roman"/>
-          <w:b/>
-          <w:bCs/>
-          <w:sz w:val="24"/>
-          <w:szCs w:val="24"/>
-        </w:rPr>
-        <w:tab/>
-      </w:r>
-    </w:p>
-    <w:p>
-      <w:pPr>
-        <w:pStyle w:val="ListParagraph"/>
-        <w:ind w:firstLine="720"/>
-        <w:jc w:val="both"/>
-        <w:rPr>
-          <w:rFonts w:ascii="Times New Roman" w:hAnsi="Times New Roman" w:cs="Times New Roman"/>
-          <w:b/>
-          <w:bCs/>
-          <w:sz w:val="24"/>
-          <w:szCs w:val="24"/>
-        </w:rPr>
-      </w:pPr>
-      <w:r>
-        <w:rPr>
-          <w:rFonts w:ascii="Times New Roman" w:hAnsi="Times New Roman" w:cs="Times New Roman"/>
-          <w:bCs/>
-          <w:sz w:val="24"/>
-          <w:szCs w:val="24"/>
-          <w:lang w:val="en-ID"/>
-        </w:rPr>
-        <w:t>Menampilkan menu apa saja yang terdapat di restoran. Terdapat juga paket menu yang berisi beberapa menu makanan di dalamnya.</w:t>
-      </w:r>
+        <w:ind w:left="709" w:firstLine="709"/>
+        <w:jc w:val="both"/>
+        <w:rPr>
+          <w:rFonts w:ascii="Times New Roman" w:hAnsi="Times New Roman" w:cs="Times New Roman"/>
+          <w:sz w:val="24"/>
+          <w:szCs w:val="24"/>
+        </w:rPr>
+      </w:pPr>
     </w:p>
     <w:p>
       <w:pPr>
@@ -786,28 +874,56 @@
           <w:sz w:val="24"/>
           <w:szCs w:val="24"/>
         </w:rPr>
-        <w:t>Pembuatan dan Manajemen Member Restoran</w:t>
+        <w:t>Manajemen Menu Makanan dan Paket Makanan</w:t>
+      </w:r>
+      <w:r>
+        <w:rPr>
+          <w:rFonts w:ascii="Times New Roman" w:hAnsi="Times New Roman" w:cs="Times New Roman"/>
+          <w:b/>
+          <w:bCs/>
+          <w:sz w:val="24"/>
+          <w:szCs w:val="24"/>
+        </w:rPr>
+        <w:tab/>
       </w:r>
     </w:p>
     <w:p>
       <w:pPr>
         <w:pStyle w:val="ListParagraph"/>
-        <w:ind w:left="1440"/>
-        <w:jc w:val="both"/>
-        <w:rPr>
-          <w:rFonts w:ascii="Times New Roman" w:hAnsi="Times New Roman" w:cs="Times New Roman"/>
-          <w:sz w:val="24"/>
-          <w:szCs w:val="24"/>
-        </w:rPr>
-      </w:pPr>
-      <w:r>
-        <w:rPr>
-          <w:rFonts w:ascii="Times New Roman" w:hAnsi="Times New Roman" w:cs="Times New Roman"/>
-          <w:sz w:val="24"/>
-          <w:szCs w:val="24"/>
-        </w:rPr>
-        <w:t>Memungkinkan para pelanggan untuk membuat atau menjadi member restoran.</w:t>
-      </w:r>
+        <w:ind w:firstLine="720"/>
+        <w:jc w:val="both"/>
+        <w:rPr>
+          <w:rFonts w:ascii="Times New Roman" w:hAnsi="Times New Roman" w:cs="Times New Roman"/>
+          <w:bCs/>
+          <w:sz w:val="24"/>
+          <w:szCs w:val="24"/>
+          <w:lang w:val="en-ID"/>
+        </w:rPr>
+      </w:pPr>
+      <w:r>
+        <w:rPr>
+          <w:rFonts w:ascii="Times New Roman" w:hAnsi="Times New Roman" w:cs="Times New Roman"/>
+          <w:bCs/>
+          <w:sz w:val="24"/>
+          <w:szCs w:val="24"/>
+          <w:lang w:val="en-ID"/>
+        </w:rPr>
+        <w:t>Menampilkan menu apa saja yang terdapat di restoran. Terdapat juga paket menu yang berisi beberapa menu makanan di dalamnya.</w:t>
+      </w:r>
+    </w:p>
+    <w:p>
+      <w:pPr>
+        <w:pStyle w:val="ListParagraph"/>
+        <w:ind w:firstLine="720"/>
+        <w:jc w:val="both"/>
+        <w:rPr>
+          <w:rFonts w:ascii="Times New Roman" w:hAnsi="Times New Roman" w:cs="Times New Roman"/>
+          <w:b/>
+          <w:bCs/>
+          <w:sz w:val="24"/>
+          <w:szCs w:val="24"/>
+        </w:rPr>
+      </w:pPr>
     </w:p>
     <w:p>
       <w:pPr>
@@ -834,6 +950,66 @@
           <w:sz w:val="24"/>
           <w:szCs w:val="24"/>
         </w:rPr>
+        <w:t>Pembuatan dan Manajemen Member Restoran</w:t>
+      </w:r>
+    </w:p>
+    <w:p>
+      <w:pPr>
+        <w:pStyle w:val="ListParagraph"/>
+        <w:ind w:left="1440"/>
+        <w:jc w:val="both"/>
+        <w:rPr>
+          <w:rFonts w:ascii="Times New Roman" w:hAnsi="Times New Roman" w:cs="Times New Roman"/>
+          <w:sz w:val="24"/>
+          <w:szCs w:val="24"/>
+        </w:rPr>
+      </w:pPr>
+      <w:r>
+        <w:rPr>
+          <w:rFonts w:ascii="Times New Roman" w:hAnsi="Times New Roman" w:cs="Times New Roman"/>
+          <w:sz w:val="24"/>
+          <w:szCs w:val="24"/>
+        </w:rPr>
+        <w:t>Memungkinkan para pelanggan untuk membuat atau menjadi member restoran.</w:t>
+      </w:r>
+    </w:p>
+    <w:p>
+      <w:pPr>
+        <w:pStyle w:val="ListParagraph"/>
+        <w:ind w:left="1440"/>
+        <w:jc w:val="both"/>
+        <w:rPr>
+          <w:rFonts w:ascii="Times New Roman" w:hAnsi="Times New Roman" w:cs="Times New Roman"/>
+          <w:sz w:val="24"/>
+          <w:szCs w:val="24"/>
+        </w:rPr>
+      </w:pPr>
+    </w:p>
+    <w:p>
+      <w:pPr>
+        <w:pStyle w:val="ListParagraph"/>
+        <w:numPr>
+          <w:ilvl w:val="0"/>
+          <w:numId w:val="3"/>
+        </w:numPr>
+        <w:ind w:left="720"/>
+        <w:jc w:val="both"/>
+        <w:rPr>
+          <w:rFonts w:ascii="Times New Roman" w:hAnsi="Times New Roman" w:cs="Times New Roman"/>
+          <w:b/>
+          <w:bCs/>
+          <w:sz w:val="24"/>
+          <w:szCs w:val="24"/>
+        </w:rPr>
+      </w:pPr>
+      <w:r>
+        <w:rPr>
+          <w:rFonts w:ascii="Times New Roman" w:hAnsi="Times New Roman" w:cs="Times New Roman"/>
+          <w:b/>
+          <w:bCs/>
+          <w:sz w:val="24"/>
+          <w:szCs w:val="24"/>
+        </w:rPr>
         <w:t>Pengaturan Transaksi Pembayaran</w:t>
       </w:r>
     </w:p>
@@ -897,8 +1073,113 @@
     </w:p>
     <w:p>
       <w:pPr>
+        <w:ind w:firstLine="720"/>
+        <w:jc w:val="both"/>
+        <w:rPr>
+          <w:rFonts w:ascii="Times New Roman" w:hAnsi="Times New Roman" w:cs="Times New Roman"/>
+          <w:bCs/>
+          <w:sz w:val="24"/>
+          <w:szCs w:val="24"/>
+          <w:lang w:val="en-US"/>
+        </w:rPr>
+      </w:pPr>
+      <w:r>
+        <w:rPr>
+          <w:rFonts w:ascii="Times New Roman" w:hAnsi="Times New Roman" w:cs="Times New Roman"/>
+          <w:bCs/>
+          <w:sz w:val="24"/>
+          <w:szCs w:val="24"/>
+          <w:lang w:val="en-US"/>
+        </w:rPr>
+        <w:t>Berikut akan dijelaskan sistem user memesan makanan</w:t>
+      </w:r>
+      <w:r>
+        <w:rPr>
+          <w:rFonts w:ascii="Times New Roman" w:hAnsi="Times New Roman" w:cs="Times New Roman"/>
+          <w:bCs/>
+          <w:sz w:val="24"/>
+          <w:szCs w:val="24"/>
+          <w:lang w:val="en-US"/>
+        </w:rPr>
+        <w:t xml:space="preserve"> dan </w:t>
+      </w:r>
+      <w:r>
+        <w:rPr>
+          <w:rFonts w:ascii="Times New Roman" w:hAnsi="Times New Roman" w:cs="Times New Roman"/>
+          <w:bCs/>
+          <w:sz w:val="24"/>
+          <w:szCs w:val="24"/>
+          <w:lang w:val="en-US"/>
+        </w:rPr>
+        <w:t>fitur -fitur yang dapat dipakai oleh member</w:t>
+      </w:r>
+      <w:r>
+        <w:rPr>
+          <w:rFonts w:ascii="Times New Roman" w:hAnsi="Times New Roman" w:cs="Times New Roman"/>
+          <w:bCs/>
+          <w:sz w:val="24"/>
+          <w:szCs w:val="24"/>
+          <w:lang w:val="en-US"/>
+        </w:rPr>
+        <w:t xml:space="preserve"> dan juga sistem pembayaran yang dilakukan oleh member</w:t>
+      </w:r>
+      <w:r>
+        <w:rPr>
+          <w:rFonts w:ascii="Times New Roman" w:hAnsi="Times New Roman" w:cs="Times New Roman"/>
+          <w:bCs/>
+          <w:sz w:val="24"/>
+          <w:szCs w:val="24"/>
+          <w:lang w:val="en-US"/>
+        </w:rPr>
+        <w:t>.</w:t>
+      </w:r>
+      <w:r>
+        <w:rPr>
+          <w:rFonts w:ascii="Times New Roman" w:hAnsi="Times New Roman" w:cs="Times New Roman"/>
+          <w:bCs/>
+          <w:sz w:val="24"/>
+          <w:szCs w:val="24"/>
+          <w:lang w:val="en-US"/>
+        </w:rPr>
+        <w:t xml:space="preserve"> Member yang dikatakan disini adalah pengguna website yang sudah memiliki akun website sehingga bisa memesan makanan lewat website. Sedangkan pelanggan yang tidak memilik akun website atau belum menjadi member tetap bisa memesan makanan dan meja tetapi akan dijelaskan nantinya pada bab ini.</w:t>
+      </w:r>
+    </w:p>
+    <w:p>
+      <w:pPr>
+        <w:ind w:firstLine="720"/>
+        <w:jc w:val="both"/>
+        <w:rPr>
+          <w:rFonts w:ascii="Times New Roman" w:hAnsi="Times New Roman" w:cs="Times New Roman"/>
+          <w:bCs/>
+          <w:sz w:val="24"/>
+          <w:szCs w:val="24"/>
+          <w:lang w:val="en-US"/>
+        </w:rPr>
+      </w:pPr>
+      <w:r>
+        <w:rPr>
+          <w:rFonts w:ascii="Times New Roman" w:hAnsi="Times New Roman" w:cs="Times New Roman"/>
+          <w:bCs/>
+          <w:sz w:val="24"/>
+          <w:szCs w:val="24"/>
+          <w:lang w:val="en-US"/>
+        </w:rPr>
+        <w:t xml:space="preserve">Member / pelanggan yang mempunyai akun website restoran bisa memesan makanan diresturan dengan 3 cara, cara pertama yaitu dengan memesan makanan secara daring tempat member tersebut dan akan diantar ke tempat yang dituju sesuai keinginan member, cara ini disebut pemesanan secara delivery. Cara kedua adalah dengan pemesanan makanan secara daring dan nantinya akan diambil oleh member tersebut pada waktu yang ditentukan oleh member. Cara ini disebut dengan </w:t>
+      </w:r>
+      <w:r>
+        <w:rPr>
+          <w:rFonts w:ascii="Times New Roman" w:hAnsi="Times New Roman" w:cs="Times New Roman"/>
+          <w:bCs/>
+          <w:sz w:val="24"/>
+          <w:szCs w:val="24"/>
+          <w:lang w:val="en-US"/>
+        </w:rPr>
+        <w:t xml:space="preserve">pemesanan secara take – away. Cara ketiga yaitu member bisa memesan meja direstoran dengan melihat meja mana saja yang tersedia untuk dipesan. </w:t>
+      </w:r>
+    </w:p>
+    <w:p>
+      <w:pPr>
         <w:pStyle w:val="ListParagraph"/>
-        <w:ind w:left="851" w:firstLine="589"/>
         <w:jc w:val="both"/>
         <w:rPr>
           <w:rFonts w:ascii="Times New Roman" w:hAnsi="Times New Roman" w:cs="Times New Roman"/>
@@ -908,7 +1189,11 @@
           <w:lang w:val="en-US"/>
         </w:rPr>
       </w:pPr>
-      <w:r>
+    </w:p>
+    <w:p>
+      <w:pPr>
+        <w:ind w:firstLine="720"/>
+        <w:jc w:val="both"/>
         <w:rPr>
           <w:rFonts w:ascii="Times New Roman" w:hAnsi="Times New Roman" w:cs="Times New Roman"/>
           <w:bCs/>
@@ -916,8 +1201,7 @@
           <w:szCs w:val="24"/>
           <w:lang w:val="en-US"/>
         </w:rPr>
-        <w:t>Berikut akan dijelaskan sistem user memesan makanan</w:t>
-      </w:r>
+      </w:pPr>
       <w:r>
         <w:rPr>
           <w:rFonts w:ascii="Times New Roman" w:hAnsi="Times New Roman" w:cs="Times New Roman"/>
@@ -926,9 +1210,14 @@
           <w:szCs w:val="24"/>
           <w:lang w:val="en-US"/>
         </w:rPr>
-        <w:t xml:space="preserve"> dan </w:t>
-      </w:r>
-      <w:r>
+        <w:lastRenderedPageBreak/>
+        <w:t>Tidak hanya bisa memesan meja tetapi member bisa juga memesan makanan yang hendak dipesan waktu nanti nya sampai direstoran tersebut. Fitur memesan makanan ini merupakan pilihan jadi saat member ingin memesan meja saja saat diwebsite diperbolehkan.</w:t>
+      </w:r>
+    </w:p>
+    <w:p>
+      <w:pPr>
+        <w:ind w:firstLine="720"/>
+        <w:jc w:val="both"/>
         <w:rPr>
           <w:rFonts w:ascii="Times New Roman" w:hAnsi="Times New Roman" w:cs="Times New Roman"/>
           <w:bCs/>
@@ -936,132 +1225,7 @@
           <w:szCs w:val="24"/>
           <w:lang w:val="en-US"/>
         </w:rPr>
-        <w:t>fitur -fitur yang dapat dipakai oleh member</w:t>
-      </w:r>
-      <w:r>
-        <w:rPr>
-          <w:rFonts w:ascii="Times New Roman" w:hAnsi="Times New Roman" w:cs="Times New Roman"/>
-          <w:bCs/>
-          <w:sz w:val="24"/>
-          <w:szCs w:val="24"/>
-          <w:lang w:val="en-US"/>
-        </w:rPr>
-        <w:t xml:space="preserve"> dan juga sistem pembayaran yang dilakukan oleh member</w:t>
-      </w:r>
-      <w:r>
-        <w:rPr>
-          <w:rFonts w:ascii="Times New Roman" w:hAnsi="Times New Roman" w:cs="Times New Roman"/>
-          <w:bCs/>
-          <w:sz w:val="24"/>
-          <w:szCs w:val="24"/>
-          <w:lang w:val="en-US"/>
-        </w:rPr>
-        <w:t>.</w:t>
-      </w:r>
-      <w:r>
-        <w:rPr>
-          <w:rFonts w:ascii="Times New Roman" w:hAnsi="Times New Roman" w:cs="Times New Roman"/>
-          <w:bCs/>
-          <w:sz w:val="24"/>
-          <w:szCs w:val="24"/>
-          <w:lang w:val="en-US"/>
-        </w:rPr>
-        <w:t xml:space="preserve"> Member yang dikatakan disini adalah pengguna website yang sudah memiliki akun website sehingga bisa memesan makanan lewat website. Sedangkan pelanggan yang tidak memilik akun website atau belum menjadi member tetap bisa memesan makanan dan meja tetapi akan dijelaskan nantinya pada bab ini.</w:t>
-      </w:r>
-    </w:p>
-    <w:p>
-      <w:pPr>
-        <w:pStyle w:val="ListParagraph"/>
-        <w:ind w:left="1440"/>
-        <w:jc w:val="both"/>
-        <w:rPr>
-          <w:rFonts w:ascii="Times New Roman" w:hAnsi="Times New Roman" w:cs="Times New Roman"/>
-          <w:bCs/>
-          <w:sz w:val="24"/>
-          <w:szCs w:val="24"/>
-          <w:lang w:val="en-US"/>
-        </w:rPr>
-      </w:pPr>
-    </w:p>
-    <w:p>
-      <w:pPr>
-        <w:pStyle w:val="ListParagraph"/>
-        <w:jc w:val="both"/>
-        <w:rPr>
-          <w:rFonts w:ascii="Times New Roman" w:hAnsi="Times New Roman" w:cs="Times New Roman"/>
-          <w:bCs/>
-          <w:sz w:val="24"/>
-          <w:szCs w:val="24"/>
-          <w:lang w:val="en-US"/>
-        </w:rPr>
-      </w:pPr>
-      <w:r>
-        <w:rPr>
-          <w:rFonts w:ascii="Times New Roman" w:hAnsi="Times New Roman" w:cs="Times New Roman"/>
-          <w:b/>
-          <w:bCs/>
-          <w:sz w:val="24"/>
-          <w:szCs w:val="24"/>
-        </w:rPr>
-        <w:tab/>
-      </w:r>
-      <w:r>
-        <w:rPr>
-          <w:rFonts w:ascii="Times New Roman" w:hAnsi="Times New Roman" w:cs="Times New Roman"/>
-          <w:bCs/>
-          <w:sz w:val="24"/>
-          <w:szCs w:val="24"/>
-          <w:lang w:val="en-US"/>
-        </w:rPr>
-        <w:t xml:space="preserve">Member / pelanggan yang mempunyai akun website restoran bisa memesan makanan diresturan dengan 3 cara, cara pertama yaitu dengan memesan makanan secara daring tempat member tersebut dan akan diantar ke tempat yang dituju sesuai keinginan member, cara ini disebut pemesanan secara delivery. Cara kedua adalah dengan pemesanan makanan secara daring dan nantinya akan diambil oleh member tersebut pada waktu yang ditentukan oleh member. Cara ini disebut dengan </w:t>
-      </w:r>
-      <w:r>
-        <w:rPr>
-          <w:rFonts w:ascii="Times New Roman" w:hAnsi="Times New Roman" w:cs="Times New Roman"/>
-          <w:bCs/>
-          <w:sz w:val="24"/>
-          <w:szCs w:val="24"/>
-          <w:lang w:val="en-US"/>
-        </w:rPr>
-        <w:t>pemesanan secara take – away. Cara ketiga yaitu member bisa memesan meja direstoran dengan melihat meja mana saja yang tersedia untuk dipesan. Tidak hanya bisa memesan meja tetapi member bisa juga memesan makanan yang hendak dipesan waktu nanti nya sampai direstoran tersebut. Fitur memesan makanan ini merupakan pilihan jadi saat member ingin memesan meja saja saat diwebsite diperbolehkan.</w:t>
-      </w:r>
-    </w:p>
-    <w:p>
-      <w:pPr>
-        <w:pStyle w:val="ListParagraph"/>
-        <w:jc w:val="both"/>
-        <w:rPr>
-          <w:rFonts w:ascii="Times New Roman" w:hAnsi="Times New Roman" w:cs="Times New Roman"/>
-          <w:bCs/>
-          <w:sz w:val="24"/>
-          <w:szCs w:val="24"/>
-          <w:lang w:val="en-US"/>
-        </w:rPr>
-      </w:pPr>
-    </w:p>
-    <w:p>
-      <w:pPr>
-        <w:pStyle w:val="ListParagraph"/>
-        <w:jc w:val="both"/>
-        <w:rPr>
-          <w:rFonts w:ascii="Times New Roman" w:hAnsi="Times New Roman" w:cs="Times New Roman"/>
-          <w:bCs/>
-          <w:sz w:val="24"/>
-          <w:szCs w:val="24"/>
-          <w:lang w:val="en-US"/>
-        </w:rPr>
-      </w:pPr>
-      <w:r>
-        <w:rPr>
-          <w:rFonts w:ascii="Times New Roman" w:hAnsi="Times New Roman" w:cs="Times New Roman"/>
-          <w:bCs/>
-          <w:sz w:val="24"/>
-          <w:szCs w:val="24"/>
-          <w:lang w:val="en-US"/>
-        </w:rPr>
-        <w:lastRenderedPageBreak/>
-        <w:tab/>
-      </w:r>
+      </w:pPr>
       <w:r>
         <w:rPr>
           <w:rFonts w:ascii="Times New Roman" w:hAnsi="Times New Roman" w:cs="Times New Roman"/>
@@ -1231,7 +1395,7 @@
           <w:szCs w:val="18"/>
           <w:lang w:val="en-US"/>
         </w:rPr>
-        <w:t xml:space="preserve">Gambar 1.1 </w:t>
+        <w:t>Gambar 1.1</w:t>
       </w:r>
     </w:p>
     <w:p>
@@ -1259,49 +1423,22 @@
     </w:p>
     <w:p>
       <w:pPr>
-        <w:pStyle w:val="ListParagraph"/>
-        <w:jc w:val="both"/>
-        <w:rPr>
-          <w:rFonts w:ascii="Times New Roman" w:hAnsi="Times New Roman" w:cs="Times New Roman"/>
-          <w:b/>
+        <w:ind w:firstLine="720"/>
+        <w:jc w:val="both"/>
+        <w:rPr>
+          <w:rFonts w:ascii="Times New Roman" w:hAnsi="Times New Roman" w:cs="Times New Roman"/>
           <w:bCs/>
           <w:sz w:val="24"/>
           <w:szCs w:val="24"/>
-        </w:rPr>
-      </w:pPr>
-    </w:p>
-    <w:p>
-      <w:pPr>
-        <w:pStyle w:val="ListParagraph"/>
-        <w:jc w:val="both"/>
-        <w:rPr>
-          <w:rFonts w:ascii="Times New Roman" w:hAnsi="Times New Roman" w:cs="Times New Roman"/>
-          <w:b/>
+          <w:lang w:val="en-US"/>
+        </w:rPr>
+      </w:pPr>
+      <w:r>
+        <w:rPr>
+          <w:rFonts w:ascii="Times New Roman" w:hAnsi="Times New Roman" w:cs="Times New Roman"/>
           <w:bCs/>
           <w:sz w:val="24"/>
           <w:szCs w:val="24"/>
-        </w:rPr>
-      </w:pPr>
-    </w:p>
-    <w:p>
-      <w:pPr>
-        <w:pStyle w:val="ListParagraph"/>
-        <w:ind w:firstLine="720"/>
-        <w:jc w:val="both"/>
-        <w:rPr>
-          <w:rFonts w:ascii="Times New Roman" w:hAnsi="Times New Roman" w:cs="Times New Roman"/>
-          <w:bCs/>
-          <w:sz w:val="24"/>
-          <w:szCs w:val="24"/>
-          <w:lang w:val="en-US"/>
-        </w:rPr>
-      </w:pPr>
-      <w:r>
-        <w:rPr>
-          <w:rFonts w:ascii="Times New Roman" w:hAnsi="Times New Roman" w:cs="Times New Roman"/>
-          <w:bCs/>
-          <w:sz w:val="24"/>
-          <w:szCs w:val="24"/>
           <w:lang w:val="en-US"/>
         </w:rPr>
         <w:t xml:space="preserve">Berikut ini akan dijelaskan cara memesan makanan bagi pelanggan yang bukan member, yaitu pelanggan restoran yang tidak memiliki akun website restoran dan cara pembayaran pesanan direstoran. </w:t>
@@ -1309,21 +1446,6 @@
     </w:p>
     <w:p>
       <w:pPr>
-        <w:pStyle w:val="ListParagraph"/>
-        <w:ind w:firstLine="720"/>
-        <w:jc w:val="both"/>
-        <w:rPr>
-          <w:rFonts w:ascii="Times New Roman" w:hAnsi="Times New Roman" w:cs="Times New Roman"/>
-          <w:bCs/>
-          <w:sz w:val="24"/>
-          <w:szCs w:val="24"/>
-          <w:lang w:val="en-US"/>
-        </w:rPr>
-      </w:pPr>
-    </w:p>
-    <w:p>
-      <w:pPr>
-        <w:pStyle w:val="ListParagraph"/>
         <w:ind w:firstLine="720"/>
         <w:jc w:val="both"/>
         <w:rPr>
@@ -1364,13 +1486,65 @@
           <w:szCs w:val="24"/>
           <w:lang w:val="en-US"/>
         </w:rPr>
-        <w:t>dine in</w:t>
+        <w:t xml:space="preserve">dine in. </w:t>
       </w:r>
       <w:r>
         <w:rPr>
           <w:rFonts w:ascii="Times New Roman" w:hAnsi="Times New Roman" w:cs="Times New Roman"/>
           <w:bCs/>
-          <w:i/>
+          <w:sz w:val="24"/>
+          <w:szCs w:val="24"/>
+          <w:lang w:val="en-US"/>
+        </w:rPr>
+        <w:t xml:space="preserve">Dengan cara mencatat menu makanan apa saja yang diminta oleh pelanggan secara lisan </w:t>
+      </w:r>
+      <w:r>
+        <w:rPr>
+          <w:rFonts w:ascii="Times New Roman" w:hAnsi="Times New Roman" w:cs="Times New Roman"/>
+          <w:bCs/>
+          <w:sz w:val="24"/>
+          <w:szCs w:val="24"/>
+          <w:lang w:val="en-US"/>
+        </w:rPr>
+        <w:t xml:space="preserve">dengan syarat pelanggan restoran tersebut telah memiliki meja direstoran dan telah datang ke meja. </w:t>
+      </w:r>
+    </w:p>
+    <w:p>
+      <w:pPr>
+        <w:ind w:firstLine="720"/>
+        <w:jc w:val="both"/>
+        <w:rPr>
+          <w:rFonts w:ascii="Times New Roman" w:hAnsi="Times New Roman" w:cs="Times New Roman"/>
+          <w:bCs/>
+          <w:sz w:val="24"/>
+          <w:szCs w:val="24"/>
+          <w:lang w:val="en-US"/>
+        </w:rPr>
+      </w:pPr>
+      <w:r>
+        <w:rPr>
+          <w:rFonts w:ascii="Times New Roman" w:hAnsi="Times New Roman" w:cs="Times New Roman"/>
+          <w:bCs/>
+          <w:sz w:val="24"/>
+          <w:szCs w:val="24"/>
+          <w:lang w:val="en-US"/>
+        </w:rPr>
+        <w:t xml:space="preserve">Pembayaran yang dilakukan oleh pelanggan direstoran akan dikonfirmasi oleh pelayan restoran. Saat pelanggan sudah selesai menghabiskan waktu direstoran maka sebelum keluar dari restoran pelanggan harus membayar makanan – makanan yang telah pelanggan tersebut pesan direstoran. Ada beberapa metode pembayaran yang bisa dilakukan oleh pelanggan restoran yaitu, pembayaran dengan uang asli / uang fisik, dan bisa juga dengan </w:t>
+      </w:r>
+      <w:r>
+        <w:rPr>
+          <w:rFonts w:ascii="Times New Roman" w:hAnsi="Times New Roman" w:cs="Times New Roman"/>
+          <w:bCs/>
+          <w:sz w:val="24"/>
+          <w:szCs w:val="24"/>
+          <w:lang w:val="en-US"/>
+        </w:rPr>
+        <w:t>cara pembayaran melalui poin member</w:t>
+      </w:r>
+      <w:r>
+        <w:rPr>
+          <w:rFonts w:ascii="Times New Roman" w:hAnsi="Times New Roman" w:cs="Times New Roman"/>
+          <w:bCs/>
           <w:sz w:val="24"/>
           <w:szCs w:val="24"/>
           <w:lang w:val="en-US"/>
@@ -1385,7 +1559,7 @@
           <w:szCs w:val="24"/>
           <w:lang w:val="en-US"/>
         </w:rPr>
-        <w:t xml:space="preserve">Dengan cara mencatat menu makanan apa saja yang diminta oleh pelanggan secara lisan </w:t>
+        <w:t>Dengan cara memilih metode pembayaran di website restoran kemudian akan keluar kode atau struk pembayaran berupa halaman online yang akan ditujukan ke pelayan dan kemudian pelayan tersebut akan mengkrimasi transaksi dan jika berhasil pelanggan boleh meninggalkan restoran dan kemudian pelayan akan mengkosongkan meja restoran</w:t>
       </w:r>
       <w:r>
         <w:rPr>
@@ -1395,14 +1569,9 @@
           <w:szCs w:val="24"/>
           <w:lang w:val="en-US"/>
         </w:rPr>
-        <w:t xml:space="preserve">dengan syarat pelanggan restoran tersebut telah memiliki meja direstoran dan telah datang ke meja. </w:t>
-      </w:r>
-    </w:p>
-    <w:p>
-      <w:pPr>
-        <w:pStyle w:val="ListParagraph"/>
-        <w:ind w:firstLine="720"/>
-        <w:jc w:val="both"/>
+        <w:t xml:space="preserve"> di website</w:t>
+      </w:r>
+      <w:r>
         <w:rPr>
           <w:rFonts w:ascii="Times New Roman" w:hAnsi="Times New Roman" w:cs="Times New Roman"/>
           <w:bCs/>
@@ -1410,56 +1579,12 @@
           <w:szCs w:val="24"/>
           <w:lang w:val="en-US"/>
         </w:rPr>
-      </w:pPr>
-    </w:p>
-    <w:p>
-      <w:pPr>
-        <w:pStyle w:val="ListParagraph"/>
-        <w:ind w:firstLine="720"/>
-        <w:jc w:val="both"/>
-        <w:rPr>
-          <w:rFonts w:ascii="Times New Roman" w:hAnsi="Times New Roman" w:cs="Times New Roman"/>
-          <w:bCs/>
-          <w:sz w:val="24"/>
-          <w:szCs w:val="24"/>
-          <w:lang w:val="en-US"/>
-        </w:rPr>
-      </w:pPr>
-      <w:r>
-        <w:rPr>
-          <w:rFonts w:ascii="Times New Roman" w:hAnsi="Times New Roman" w:cs="Times New Roman"/>
-          <w:bCs/>
-          <w:sz w:val="24"/>
-          <w:szCs w:val="24"/>
-          <w:lang w:val="en-US"/>
-        </w:rPr>
-        <w:t>Pembayaran yang dilakukan oleh pelanggan direstoran akan dikonfirmasi oleh pelayan restoran. Saat pelanggan sudah selesai menghabiskan waktu direstoran maka sebelum keluar dari restoran pelanggan harus membayar makanan – makanan yang telah pelanggan tersebut pesan direstoran. Ada beberapa metode pembayaran yang bisa dilakukan oleh pelanggan restoran yaitu, pembayaran dengan uang asli / uan</w:t>
-      </w:r>
-      <w:bookmarkStart w:id="0" w:name="_GoBack"/>
-      <w:bookmarkEnd w:id="0"/>
-      <w:r>
-        <w:rPr>
-          <w:rFonts w:ascii="Times New Roman" w:hAnsi="Times New Roman" w:cs="Times New Roman"/>
-          <w:bCs/>
-          <w:sz w:val="24"/>
-          <w:szCs w:val="24"/>
-          <w:lang w:val="en-US"/>
-        </w:rPr>
-        <w:t xml:space="preserve">g fisik, dan bisa juga dengan </w:t>
-      </w:r>
-      <w:r>
-        <w:rPr>
-          <w:rFonts w:ascii="Times New Roman" w:hAnsi="Times New Roman" w:cs="Times New Roman"/>
-          <w:bCs/>
-          <w:sz w:val="24"/>
-          <w:szCs w:val="24"/>
-          <w:lang w:val="en-US"/>
-        </w:rPr>
-        <w:t xml:space="preserve">cara pembayaran melalui poin member. </w:t>
-      </w:r>
-    </w:p>
-    <w:p>
-      <w:pPr>
+        <w:t xml:space="preserve"> agar meja dapat dipesan oleh member atau pelanggan lain.</w:t>
+      </w:r>
+    </w:p>
+    <w:p>
+      <w:pPr>
+        <w:ind w:left="1134"/>
         <w:jc w:val="both"/>
         <w:rPr>
           <w:rFonts w:ascii="Times New Roman" w:hAnsi="Times New Roman" w:cs="Times New Roman"/>
@@ -1517,6 +1642,57 @@
     </w:p>
     <w:p>
       <w:pPr>
+        <w:spacing w:after="0" w:line="240" w:lineRule="auto"/>
+        <w:jc w:val="center"/>
+        <w:rPr>
+          <w:rFonts w:ascii="Times New Roman" w:hAnsi="Times New Roman" w:cs="Times New Roman"/>
+          <w:sz w:val="18"/>
+          <w:szCs w:val="18"/>
+          <w:lang w:val="en-US"/>
+        </w:rPr>
+      </w:pPr>
+      <w:r>
+        <w:rPr>
+          <w:rFonts w:ascii="Times New Roman" w:hAnsi="Times New Roman" w:cs="Times New Roman"/>
+          <w:sz w:val="18"/>
+          <w:szCs w:val="18"/>
+          <w:lang w:val="en-US"/>
+        </w:rPr>
+        <w:t>Gambar 1.2</w:t>
+      </w:r>
+    </w:p>
+    <w:p>
+      <w:pPr>
+        <w:spacing w:after="0" w:line="240" w:lineRule="auto"/>
+        <w:jc w:val="center"/>
+        <w:rPr>
+          <w:rFonts w:ascii="Times New Roman" w:hAnsi="Times New Roman" w:cs="Times New Roman"/>
+          <w:sz w:val="18"/>
+          <w:szCs w:val="18"/>
+          <w:lang w:val="en-US"/>
+        </w:rPr>
+      </w:pPr>
+      <w:r>
+        <w:rPr>
+          <w:rFonts w:ascii="Times New Roman" w:hAnsi="Times New Roman" w:cs="Times New Roman"/>
+          <w:sz w:val="18"/>
+          <w:szCs w:val="18"/>
+          <w:lang w:val="en-US"/>
+        </w:rPr>
+        <w:t xml:space="preserve">Sistem </w:t>
+      </w:r>
+      <w:r>
+        <w:rPr>
+          <w:rFonts w:ascii="Times New Roman" w:hAnsi="Times New Roman" w:cs="Times New Roman"/>
+          <w:sz w:val="18"/>
+          <w:szCs w:val="18"/>
+          <w:lang w:val="en-US"/>
+        </w:rPr>
+        <w:t>konfirmasi pembayaran dan pemesanan ‘pelanggan’</w:t>
+      </w:r>
+    </w:p>
+    <w:p>
+      <w:pPr>
         <w:ind w:firstLine="720"/>
         <w:jc w:val="both"/>
         <w:rPr>
@@ -1529,22 +1705,130 @@
     </w:p>
     <w:p>
       <w:pPr>
-        <w:jc w:val="both"/>
-        <w:rPr>
-          <w:rFonts w:ascii="Times New Roman" w:hAnsi="Times New Roman" w:cs="Times New Roman"/>
-        </w:rPr>
-      </w:pPr>
-      <w:r>
-        <w:rPr>
-          <w:rFonts w:ascii="Times New Roman" w:hAnsi="Times New Roman" w:cs="Times New Roman"/>
-          <w:sz w:val="24"/>
-          <w:szCs w:val="24"/>
+        <w:ind w:firstLine="720"/>
+        <w:jc w:val="both"/>
+        <w:rPr>
+          <w:rFonts w:ascii="Times New Roman" w:hAnsi="Times New Roman" w:cs="Times New Roman"/>
+          <w:sz w:val="24"/>
+          <w:szCs w:val="24"/>
+          <w:lang w:val="en-US"/>
+        </w:rPr>
+      </w:pPr>
+      <w:r>
+        <w:rPr>
+          <w:rFonts w:ascii="Times New Roman" w:hAnsi="Times New Roman" w:cs="Times New Roman"/>
+          <w:sz w:val="24"/>
+          <w:szCs w:val="24"/>
+          <w:lang w:val="en-US"/>
+        </w:rPr>
+        <w:t>Akan dijelaskan tentang sistem penerimaan pelanggan yang datang ke restoran maupun member yang datang ke restoran.</w:t>
+      </w:r>
+    </w:p>
+    <w:p>
+      <w:pPr>
+        <w:ind w:firstLine="720"/>
+        <w:jc w:val="both"/>
+        <w:rPr>
+          <w:rFonts w:ascii="Times New Roman" w:hAnsi="Times New Roman" w:cs="Times New Roman"/>
+          <w:sz w:val="24"/>
+          <w:szCs w:val="24"/>
+          <w:lang w:val="en-US"/>
+        </w:rPr>
+      </w:pPr>
+      <w:r>
+        <w:rPr>
+          <w:rFonts w:ascii="Times New Roman" w:hAnsi="Times New Roman" w:cs="Times New Roman"/>
+          <w:sz w:val="24"/>
+          <w:szCs w:val="24"/>
+          <w:lang w:val="en-US"/>
+        </w:rPr>
+        <w:t xml:space="preserve">Saat ada pelanggan yang datang maka pelanggan tersebut akan disambut oleh seorang pegawai yang berkedudukan sebagai </w:t>
+      </w:r>
+      <w:r>
+        <w:rPr>
+          <w:rFonts w:ascii="Times New Roman" w:hAnsi="Times New Roman" w:cs="Times New Roman"/>
+          <w:i/>
+          <w:sz w:val="24"/>
+          <w:szCs w:val="24"/>
+          <w:lang w:val="en-US"/>
+        </w:rPr>
+        <w:t xml:space="preserve">host </w:t>
+      </w:r>
+      <w:r>
+        <w:rPr>
+          <w:rFonts w:ascii="Times New Roman" w:hAnsi="Times New Roman" w:cs="Times New Roman"/>
+          <w:sz w:val="24"/>
+          <w:szCs w:val="24"/>
+          <w:lang w:val="en-US"/>
+        </w:rPr>
+        <w:t xml:space="preserve">atau penerima tamu. Peran dari penerima tamu ini adalah menyambut pelanggan yang datang ke restoran dan menuntun mereka ke meja restoran yang tersedia dengan beberapa cara yaitu, jika pelanggan merupakan member website resturan yang telah memesan meja pada hari dan jam tersebut maka host akan langsung menuntun member ke meja yang telah dipesan tersebut dan memanggil pelayan agar selanjut nya member bisa memesan makanan atau mengkonfrimasi makanan yang ingin pelanggan tersebut pesan. </w:t>
+      </w:r>
+    </w:p>
+    <w:p>
+      <w:pPr>
+        <w:ind w:firstLine="720"/>
+        <w:jc w:val="both"/>
+        <w:rPr>
+          <w:rFonts w:ascii="Times New Roman" w:hAnsi="Times New Roman" w:cs="Times New Roman"/>
+          <w:sz w:val="24"/>
+          <w:szCs w:val="24"/>
+          <w:lang w:val="en-US"/>
+        </w:rPr>
+      </w:pPr>
+      <w:r>
+        <w:rPr>
+          <w:rFonts w:ascii="Times New Roman" w:hAnsi="Times New Roman" w:cs="Times New Roman"/>
+          <w:sz w:val="24"/>
+          <w:szCs w:val="24"/>
+          <w:lang w:val="en-US"/>
+        </w:rPr>
+        <w:t xml:space="preserve">Tetapi jika pelanggan bukan member atau pelanggan tersebut belum memesan </w:t>
+      </w:r>
+      <w:r>
+        <w:rPr>
+          <w:rFonts w:ascii="Times New Roman" w:hAnsi="Times New Roman" w:cs="Times New Roman"/>
+          <w:sz w:val="24"/>
+          <w:szCs w:val="24"/>
+          <w:lang w:val="en-US"/>
+        </w:rPr>
+        <w:t xml:space="preserve">meja dan pelanggan ingin memesan dine in maka </w:t>
+      </w:r>
+      <w:r>
+        <w:rPr>
+          <w:rFonts w:ascii="Times New Roman" w:hAnsi="Times New Roman" w:cs="Times New Roman"/>
+          <w:sz w:val="24"/>
+          <w:szCs w:val="24"/>
+          <w:lang w:val="en-US"/>
+        </w:rPr>
+        <w:t xml:space="preserve"> </w:t>
+      </w:r>
+      <w:r>
+        <w:rPr>
+          <w:rFonts w:ascii="Times New Roman" w:hAnsi="Times New Roman" w:cs="Times New Roman"/>
+          <w:sz w:val="24"/>
+          <w:szCs w:val="24"/>
+          <w:lang w:val="en-US"/>
+        </w:rPr>
+        <w:t>host akan memesankan meja yang masih kosong untuk pelanggan tersebut jika tersedia dan selajutnya akan mengantarkan pelanggan ke meja yang baru saja dipesan dan akan memanggil pelayan yang akan mencatat dan memesankan makanan yang akan dipesan oleh pelanggan tersebut.</w:t>
+      </w:r>
+    </w:p>
+    <w:p>
+      <w:pPr>
+        <w:ind w:left="1560"/>
+        <w:jc w:val="both"/>
+        <w:rPr>
+          <w:rFonts w:ascii="Times New Roman" w:hAnsi="Times New Roman" w:cs="Times New Roman"/>
+        </w:rPr>
+      </w:pPr>
+      <w:r>
+        <w:rPr>
+          <w:rFonts w:ascii="Times New Roman" w:hAnsi="Times New Roman" w:cs="Times New Roman"/>
         </w:rPr>
         <w:drawing>
-          <wp:inline distT="0" distB="0" distL="0" distR="0" wp14:anchorId="37CF5586" wp14:editId="10C3A53B">
-            <wp:extent cx="4129687" cy="2750820"/>
-            <wp:effectExtent l="0" t="0" r="4445" b="0"/>
-            <wp:docPr id="9" name="Picture 9"/>
+          <wp:inline distT="0" distB="0" distL="0" distR="0" wp14:anchorId="70C18531" wp14:editId="00C635A6">
+            <wp:extent cx="4391025" cy="1657350"/>
+            <wp:effectExtent l="0" t="0" r="9525" b="0"/>
+            <wp:docPr id="1" name="Picture 1"/>
             <wp:cNvGraphicFramePr>
               <a:graphicFrameLocks xmlns:a="http://schemas.openxmlformats.org/drawingml/2006/main" noChangeAspect="1"/>
             </wp:cNvGraphicFramePr>
@@ -1552,10 +1836,10 @@
               <a:graphicData uri="http://schemas.openxmlformats.org/drawingml/2006/picture">
                 <pic:pic xmlns:pic="http://schemas.openxmlformats.org/drawingml/2006/picture">
                   <pic:nvPicPr>
-                    <pic:cNvPr id="9" name="Sistem Host.jpg"/>
+                    <pic:cNvPr id="1" name="Sistem Host.jpg"/>
                     <pic:cNvPicPr/>
                   </pic:nvPicPr>
-                  <pic:blipFill rotWithShape="1">
+                  <pic:blipFill>
                     <a:blip r:embed="rId7">
                       <a:extLst>
                         <a:ext uri="{28A0092B-C50C-407E-A947-70E740481C1C}">
@@ -1563,25 +1847,18 @@
                         </a:ext>
                       </a:extLst>
                     </a:blip>
-                    <a:srcRect b="30699"/>
-                    <a:stretch/>
+                    <a:stretch>
+                      <a:fillRect/>
+                    </a:stretch>
                   </pic:blipFill>
-                  <pic:spPr bwMode="auto">
+                  <pic:spPr>
                     <a:xfrm>
                       <a:off x="0" y="0"/>
-                      <a:ext cx="4172861" cy="2779578"/>
+                      <a:ext cx="4391025" cy="1657350"/>
                     </a:xfrm>
                     <a:prstGeom prst="rect">
                       <a:avLst/>
                     </a:prstGeom>
-                    <a:ln>
-                      <a:noFill/>
-                    </a:ln>
-                    <a:extLst>
-                      <a:ext uri="{53640926-AAD7-44D8-BBD7-CCE9431645EC}">
-                        <a14:shadowObscured xmlns:a14="http://schemas.microsoft.com/office/drawing/2010/main"/>
-                      </a:ext>
-                    </a:extLst>
                   </pic:spPr>
                 </pic:pic>
               </a:graphicData>
@@ -1592,48 +1869,83 @@
     </w:p>
     <w:p>
       <w:pPr>
-        <w:ind w:firstLine="720"/>
-        <w:jc w:val="both"/>
-        <w:rPr>
-          <w:rFonts w:ascii="Times New Roman" w:hAnsi="Times New Roman" w:cs="Times New Roman"/>
-          <w:sz w:val="24"/>
-          <w:szCs w:val="24"/>
-        </w:rPr>
-      </w:pPr>
-      <w:r>
-        <w:rPr>
-          <w:rFonts w:ascii="Times New Roman" w:hAnsi="Times New Roman" w:cs="Times New Roman"/>
-          <w:sz w:val="24"/>
-          <w:szCs w:val="24"/>
-        </w:rPr>
-        <w:t>Host bertugas saat orang yang mau dine in tanpa melalui reservasi di website. Host akan membantu pelanggan tersebut untuk memilih meja yang ada pada program host. Jika pelanggan sudah selesai makan maka host akan mencetak struk lalu memberikannya ke pelayan untuk di konfirmasi pembayarannya.</w:t>
-      </w:r>
-    </w:p>
-    <w:p>
-      <w:pPr>
-        <w:ind w:firstLine="720"/>
-        <w:jc w:val="both"/>
-        <w:rPr>
-          <w:rFonts w:ascii="Times New Roman" w:hAnsi="Times New Roman" w:cs="Times New Roman"/>
-          <w:sz w:val="24"/>
-          <w:szCs w:val="24"/>
-        </w:rPr>
-      </w:pPr>
-    </w:p>
-    <w:p>
-      <w:pPr>
-        <w:jc w:val="both"/>
-        <w:rPr>
-          <w:rFonts w:ascii="Times New Roman" w:hAnsi="Times New Roman" w:cs="Times New Roman"/>
-        </w:rPr>
-      </w:pPr>
-      <w:r>
-        <w:rPr>
-          <w:rFonts w:ascii="Times New Roman" w:hAnsi="Times New Roman" w:cs="Times New Roman"/>
-          <w:sz w:val="24"/>
-          <w:szCs w:val="24"/>
-        </w:rPr>
-        <w:lastRenderedPageBreak/>
+        <w:spacing w:after="0"/>
+        <w:jc w:val="center"/>
+        <w:rPr>
+          <w:rFonts w:ascii="Times New Roman" w:hAnsi="Times New Roman" w:cs="Times New Roman"/>
+          <w:sz w:val="18"/>
+          <w:szCs w:val="18"/>
+          <w:lang w:val="en-US"/>
+        </w:rPr>
+      </w:pPr>
+      <w:r>
+        <w:rPr>
+          <w:rFonts w:ascii="Times New Roman" w:hAnsi="Times New Roman" w:cs="Times New Roman"/>
+          <w:sz w:val="18"/>
+          <w:szCs w:val="18"/>
+          <w:lang w:val="en-US"/>
+        </w:rPr>
+        <w:t>Gambar 1.3</w:t>
+      </w:r>
+    </w:p>
+    <w:p>
+      <w:pPr>
+        <w:spacing w:after="0"/>
+        <w:jc w:val="center"/>
+        <w:rPr>
+          <w:rFonts w:ascii="Times New Roman" w:hAnsi="Times New Roman" w:cs="Times New Roman"/>
+          <w:sz w:val="18"/>
+          <w:szCs w:val="18"/>
+          <w:lang w:val="en-US"/>
+        </w:rPr>
+      </w:pPr>
+      <w:r>
+        <w:rPr>
+          <w:rFonts w:ascii="Times New Roman" w:hAnsi="Times New Roman" w:cs="Times New Roman"/>
+          <w:sz w:val="18"/>
+          <w:szCs w:val="18"/>
+          <w:lang w:val="en-US"/>
+        </w:rPr>
+        <w:t>Sistem penerimaan tamu dan pemesanan pelanggan non member</w:t>
+      </w:r>
+    </w:p>
+    <w:p>
+      <w:pPr>
+        <w:spacing w:after="0"/>
+        <w:rPr>
+          <w:rFonts w:ascii="Times New Roman" w:hAnsi="Times New Roman" w:cs="Times New Roman"/>
+          <w:sz w:val="24"/>
+          <w:szCs w:val="24"/>
+          <w:lang w:val="en-US"/>
+        </w:rPr>
+      </w:pPr>
+      <w:bookmarkStart w:id="0" w:name="_GoBack"/>
+      <w:bookmarkEnd w:id="0"/>
+    </w:p>
+    <w:p>
+      <w:pPr>
+        <w:spacing w:after="0"/>
+        <w:rPr>
+          <w:rFonts w:ascii="Times New Roman" w:hAnsi="Times New Roman" w:cs="Times New Roman"/>
+          <w:sz w:val="24"/>
+          <w:szCs w:val="24"/>
+          <w:lang w:val="en-US"/>
+        </w:rPr>
+      </w:pPr>
+    </w:p>
+    <w:p>
+      <w:pPr>
+        <w:jc w:val="both"/>
+        <w:rPr>
+          <w:rFonts w:ascii="Times New Roman" w:hAnsi="Times New Roman" w:cs="Times New Roman"/>
+        </w:rPr>
+      </w:pPr>
+      <w:r>
+        <w:rPr>
+          <w:rFonts w:ascii="Times New Roman" w:hAnsi="Times New Roman" w:cs="Times New Roman"/>
+          <w:sz w:val="24"/>
+          <w:szCs w:val="24"/>
+        </w:rPr>
         <w:drawing>
           <wp:inline distT="0" distB="0" distL="0" distR="0" wp14:anchorId="25E7EAA8" wp14:editId="4D21FB4F">
             <wp:extent cx="5943600" cy="5147945"/>
@@ -1726,7 +2038,6 @@
     </w:p>
     <w:p>
       <w:pPr>
-        <w:pStyle w:val="ListParagraph"/>
         <w:ind w:firstLine="720"/>
         <w:jc w:val="both"/>
         <w:rPr>
@@ -1793,7 +2104,6 @@
     </w:p>
     <w:p>
       <w:pPr>
-        <w:pStyle w:val="ListParagraph"/>
         <w:ind w:firstLine="720"/>
         <w:jc w:val="both"/>
         <w:rPr>
@@ -1803,19 +2113,6 @@
           <w:lang w:val="en-US"/>
         </w:rPr>
       </w:pPr>
-    </w:p>
-    <w:p>
-      <w:pPr>
-        <w:pStyle w:val="ListParagraph"/>
-        <w:ind w:firstLine="720"/>
-        <w:jc w:val="both"/>
-        <w:rPr>
-          <w:rFonts w:ascii="Times New Roman" w:hAnsi="Times New Roman" w:cs="Times New Roman"/>
-          <w:sz w:val="24"/>
-          <w:szCs w:val="24"/>
-          <w:lang w:val="en-US"/>
-        </w:rPr>
-      </w:pPr>
       <w:r>
         <w:rPr>
           <w:rFonts w:ascii="Times New Roman" w:hAnsi="Times New Roman" w:cs="Times New Roman"/>
@@ -1865,7 +2162,6 @@
     </w:p>
     <w:p>
       <w:pPr>
-        <w:pStyle w:val="ListParagraph"/>
         <w:ind w:firstLine="720"/>
         <w:jc w:val="both"/>
         <w:rPr>
@@ -1938,7 +2234,6 @@
                 <w:szCs w:val="24"/>
                 <w:lang w:val="en-ID"/>
               </w:rPr>
-              <w:lastRenderedPageBreak/>
               <w:t>NO</w:t>
             </w:r>
           </w:p>
@@ -3495,33 +3790,23 @@
     </w:p>
     <w:p>
       <w:pPr>
-        <w:pStyle w:val="ListParagraph"/>
-        <w:ind w:left="420" w:firstLine="300"/>
-        <w:jc w:val="both"/>
-        <w:rPr>
-          <w:rFonts w:ascii="Times New Roman" w:hAnsi="Times New Roman" w:cs="Times New Roman"/>
-          <w:sz w:val="24"/>
-          <w:szCs w:val="24"/>
-          <w:lang w:val="en-US"/>
-        </w:rPr>
-      </w:pPr>
-      <w:r>
-        <w:rPr>
-          <w:rFonts w:ascii="Times New Roman" w:hAnsi="Times New Roman" w:cs="Times New Roman"/>
-          <w:sz w:val="24"/>
-          <w:szCs w:val="24"/>
-          <w:lang w:val="en-US"/>
-        </w:rPr>
-        <w:t xml:space="preserve">Langkah – langkah dalam menyelesaikan penyusunan buku </w:t>
-      </w:r>
-      <w:r>
-        <w:rPr>
-          <w:rFonts w:ascii="Times New Roman" w:hAnsi="Times New Roman" w:cs="Times New Roman"/>
-          <w:sz w:val="24"/>
-          <w:szCs w:val="24"/>
-          <w:lang w:val="en-US"/>
-        </w:rPr>
-        <w:t xml:space="preserve">Software Development Project adalah dengan menerapkan </w:t>
+        <w:ind w:firstLine="720"/>
+        <w:jc w:val="both"/>
+        <w:rPr>
+          <w:rFonts w:ascii="Times New Roman" w:hAnsi="Times New Roman" w:cs="Times New Roman"/>
+          <w:sz w:val="24"/>
+          <w:szCs w:val="24"/>
+          <w:lang w:val="en-US"/>
+        </w:rPr>
+      </w:pPr>
+      <w:r>
+        <w:rPr>
+          <w:rFonts w:ascii="Times New Roman" w:hAnsi="Times New Roman" w:cs="Times New Roman"/>
+          <w:sz w:val="24"/>
+          <w:szCs w:val="24"/>
+          <w:lang w:val="en-US"/>
+        </w:rPr>
+        <w:t xml:space="preserve">Langkah – langkah dalam menyelesaikan penyusunan buku Software Development Project adalah dengan menerapkan </w:t>
       </w:r>
       <w:r>
         <w:rPr>
@@ -3540,16 +3825,7 @@
           <w:szCs w:val="24"/>
           <w:lang w:val="en-US"/>
         </w:rPr>
-        <w:t xml:space="preserve"> yang </w:t>
-      </w:r>
-      <w:r>
-        <w:rPr>
-          <w:rFonts w:ascii="Times New Roman" w:hAnsi="Times New Roman" w:cs="Times New Roman"/>
-          <w:sz w:val="24"/>
-          <w:szCs w:val="24"/>
-          <w:lang w:val="en-US"/>
-        </w:rPr>
-        <w:t xml:space="preserve">berupa </w:t>
+        <w:t xml:space="preserve"> yang berupa </w:t>
       </w:r>
       <w:r>
         <w:rPr>
@@ -3559,17 +3835,7 @@
           <w:szCs w:val="24"/>
           <w:lang w:val="en-US"/>
         </w:rPr>
-        <w:t>Iterative Waterfall Model</w:t>
-      </w:r>
-      <w:r>
-        <w:rPr>
-          <w:rFonts w:ascii="Times New Roman" w:hAnsi="Times New Roman" w:cs="Times New Roman"/>
-          <w:i/>
-          <w:sz w:val="24"/>
-          <w:szCs w:val="24"/>
-          <w:lang w:val="en-US"/>
-        </w:rPr>
-        <w:t xml:space="preserve">. </w:t>
+        <w:t xml:space="preserve">Iterative Waterfall Model. </w:t>
       </w:r>
       <w:r>
         <w:rPr>
@@ -3588,6 +3854,7 @@
           <w:ilvl w:val="0"/>
           <w:numId w:val="27"/>
         </w:numPr>
+        <w:ind w:left="993"/>
         <w:jc w:val="both"/>
         <w:rPr>
           <w:rFonts w:ascii="Times New Roman" w:hAnsi="Times New Roman" w:cs="Times New Roman"/>
@@ -3613,6 +3880,7 @@
           <w:ilvl w:val="0"/>
           <w:numId w:val="28"/>
         </w:numPr>
+        <w:ind w:left="1418"/>
         <w:jc w:val="both"/>
         <w:rPr>
           <w:rFonts w:ascii="Times New Roman" w:hAnsi="Times New Roman" w:cs="Times New Roman"/>
@@ -3638,6 +3906,7 @@
           <w:ilvl w:val="0"/>
           <w:numId w:val="28"/>
         </w:numPr>
+        <w:ind w:left="1418"/>
         <w:jc w:val="both"/>
         <w:rPr>
           <w:rFonts w:ascii="Times New Roman" w:hAnsi="Times New Roman" w:cs="Times New Roman"/>
@@ -3672,6 +3941,7 @@
           <w:ilvl w:val="0"/>
           <w:numId w:val="28"/>
         </w:numPr>
+        <w:ind w:left="1418"/>
         <w:jc w:val="both"/>
         <w:rPr>
           <w:rFonts w:ascii="Times New Roman" w:hAnsi="Times New Roman" w:cs="Times New Roman"/>
@@ -3697,6 +3967,7 @@
           <w:ilvl w:val="0"/>
           <w:numId w:val="28"/>
         </w:numPr>
+        <w:ind w:left="1418"/>
         <w:jc w:val="both"/>
         <w:rPr>
           <w:rFonts w:ascii="Times New Roman" w:hAnsi="Times New Roman" w:cs="Times New Roman"/>
@@ -3722,6 +3993,7 @@
           <w:ilvl w:val="0"/>
           <w:numId w:val="27"/>
         </w:numPr>
+        <w:ind w:left="993"/>
         <w:jc w:val="both"/>
         <w:rPr>
           <w:rFonts w:ascii="Times New Roman" w:hAnsi="Times New Roman" w:cs="Times New Roman"/>
@@ -3756,6 +4028,7 @@
           <w:ilvl w:val="0"/>
           <w:numId w:val="29"/>
         </w:numPr>
+        <w:ind w:left="1418"/>
         <w:jc w:val="both"/>
         <w:rPr>
           <w:rFonts w:ascii="Times New Roman" w:hAnsi="Times New Roman" w:cs="Times New Roman"/>
@@ -3781,6 +4054,7 @@
           <w:ilvl w:val="0"/>
           <w:numId w:val="29"/>
         </w:numPr>
+        <w:ind w:left="1418"/>
         <w:jc w:val="both"/>
         <w:rPr>
           <w:rFonts w:ascii="Times New Roman" w:hAnsi="Times New Roman" w:cs="Times New Roman"/>
@@ -3806,6 +4080,7 @@
           <w:ilvl w:val="0"/>
           <w:numId w:val="27"/>
         </w:numPr>
+        <w:ind w:left="993"/>
         <w:jc w:val="both"/>
         <w:rPr>
           <w:rFonts w:ascii="Times New Roman" w:hAnsi="Times New Roman" w:cs="Times New Roman"/>
@@ -3840,24 +4115,35 @@
           <w:ilvl w:val="0"/>
           <w:numId w:val="30"/>
         </w:numPr>
-        <w:jc w:val="both"/>
-        <w:rPr>
-          <w:rFonts w:ascii="Times New Roman" w:hAnsi="Times New Roman" w:cs="Times New Roman"/>
-          <w:sz w:val="24"/>
-          <w:szCs w:val="24"/>
-          <w:lang w:val="en-US"/>
-        </w:rPr>
-      </w:pPr>
-      <w:r>
-        <w:rPr>
-          <w:rFonts w:ascii="Times New Roman" w:hAnsi="Times New Roman" w:cs="Times New Roman"/>
-          <w:sz w:val="24"/>
-          <w:szCs w:val="24"/>
-          <w:lang w:val="en-US"/>
-        </w:rPr>
-        <w:lastRenderedPageBreak/>
+        <w:ind w:left="1418"/>
+        <w:jc w:val="both"/>
+        <w:rPr>
+          <w:rFonts w:ascii="Times New Roman" w:hAnsi="Times New Roman" w:cs="Times New Roman"/>
+          <w:sz w:val="24"/>
+          <w:szCs w:val="24"/>
+          <w:lang w:val="en-US"/>
+        </w:rPr>
+      </w:pPr>
+      <w:r>
+        <w:rPr>
+          <w:rFonts w:ascii="Times New Roman" w:hAnsi="Times New Roman" w:cs="Times New Roman"/>
+          <w:sz w:val="24"/>
+          <w:szCs w:val="24"/>
+          <w:lang w:val="en-US"/>
+        </w:rPr>
         <w:t>Membuat aplikasi utuh berdasarkan wireframe yang telah dibuat dan disetujui bersama dengan seluruh modul dan fungsionalitas yang lengkap dan sesuai dengan tujuan awal untuk pengguna.</w:t>
       </w:r>
+    </w:p>
+    <w:p>
+      <w:pPr>
+        <w:jc w:val="both"/>
+        <w:rPr>
+          <w:rFonts w:ascii="Times New Roman" w:hAnsi="Times New Roman" w:cs="Times New Roman"/>
+          <w:sz w:val="24"/>
+          <w:szCs w:val="24"/>
+          <w:lang w:val="en-US"/>
+        </w:rPr>
+      </w:pPr>
     </w:p>
     <w:p>
       <w:pPr>
@@ -3866,6 +4152,7 @@
           <w:ilvl w:val="0"/>
           <w:numId w:val="27"/>
         </w:numPr>
+        <w:ind w:left="993"/>
         <w:jc w:val="both"/>
         <w:rPr>
           <w:rFonts w:ascii="Times New Roman" w:hAnsi="Times New Roman" w:cs="Times New Roman"/>
@@ -3891,6 +4178,7 @@
           <w:ilvl w:val="0"/>
           <w:numId w:val="30"/>
         </w:numPr>
+        <w:ind w:left="1418"/>
         <w:jc w:val="both"/>
         <w:rPr>
           <w:rFonts w:ascii="Times New Roman" w:hAnsi="Times New Roman" w:cs="Times New Roman"/>
@@ -3944,6 +4232,7 @@
           <w:ilvl w:val="0"/>
           <w:numId w:val="27"/>
         </w:numPr>
+        <w:ind w:left="993"/>
         <w:jc w:val="both"/>
         <w:rPr>
           <w:rFonts w:ascii="Times New Roman" w:hAnsi="Times New Roman" w:cs="Times New Roman"/>
@@ -3978,6 +4267,7 @@
           <w:ilvl w:val="0"/>
           <w:numId w:val="30"/>
         </w:numPr>
+        <w:ind w:left="1418"/>
         <w:jc w:val="both"/>
         <w:rPr>
           <w:rFonts w:ascii="Times New Roman" w:hAnsi="Times New Roman" w:cs="Times New Roman"/>
@@ -4003,6 +4293,7 @@
           <w:ilvl w:val="0"/>
           <w:numId w:val="30"/>
         </w:numPr>
+        <w:ind w:left="1418"/>
         <w:jc w:val="both"/>
         <w:rPr>
           <w:rFonts w:ascii="Times New Roman" w:hAnsi="Times New Roman" w:cs="Times New Roman"/>
@@ -4028,6 +4319,7 @@
           <w:ilvl w:val="0"/>
           <w:numId w:val="27"/>
         </w:numPr>
+        <w:ind w:left="993"/>
         <w:jc w:val="both"/>
         <w:rPr>
           <w:rFonts w:ascii="Times New Roman" w:hAnsi="Times New Roman" w:cs="Times New Roman"/>
@@ -4053,6 +4345,7 @@
           <w:ilvl w:val="0"/>
           <w:numId w:val="31"/>
         </w:numPr>
+        <w:ind w:left="1418"/>
         <w:jc w:val="both"/>
         <w:rPr>
           <w:rFonts w:ascii="Times New Roman" w:hAnsi="Times New Roman" w:cs="Times New Roman"/>
@@ -4078,6 +4371,7 @@
           <w:ilvl w:val="0"/>
           <w:numId w:val="31"/>
         </w:numPr>
+        <w:ind w:left="1418"/>
         <w:jc w:val="both"/>
         <w:rPr>
           <w:rFonts w:ascii="Times New Roman" w:hAnsi="Times New Roman" w:cs="Times New Roman"/>
@@ -4103,6 +4397,7 @@
           <w:ilvl w:val="0"/>
           <w:numId w:val="31"/>
         </w:numPr>
+        <w:ind w:left="1418"/>
         <w:jc w:val="both"/>
         <w:rPr>
           <w:rFonts w:ascii="Times New Roman" w:hAnsi="Times New Roman" w:cs="Times New Roman"/>
@@ -4183,7 +4478,7 @@
     </w:p>
     <w:p>
       <w:pPr>
-        <w:ind w:left="720" w:firstLine="360"/>
+        <w:ind w:firstLine="420"/>
         <w:jc w:val="both"/>
         <w:rPr>
           <w:rFonts w:ascii="Times New Roman" w:hAnsi="Times New Roman" w:cs="Times New Roman"/>
@@ -4227,6 +4522,7 @@
           <w:ilvl w:val="0"/>
           <w:numId w:val="25"/>
         </w:numPr>
+        <w:ind w:left="993"/>
         <w:jc w:val="both"/>
         <w:rPr>
           <w:rFonts w:ascii="Times New Roman" w:hAnsi="Times New Roman" w:cs="Times New Roman"/>
@@ -4267,7 +4563,7 @@
     <w:p>
       <w:pPr>
         <w:pStyle w:val="ListParagraph"/>
-        <w:ind w:left="2976"/>
+        <w:ind w:left="2977"/>
         <w:jc w:val="both"/>
         <w:rPr>
           <w:rFonts w:ascii="Times New Roman" w:hAnsi="Times New Roman" w:cs="Times New Roman"/>
@@ -4312,6 +4608,7 @@
           <w:ilvl w:val="0"/>
           <w:numId w:val="25"/>
         </w:numPr>
+        <w:ind w:left="993"/>
         <w:jc w:val="both"/>
         <w:rPr>
           <w:rFonts w:ascii="Times New Roman" w:hAnsi="Times New Roman" w:cs="Times New Roman"/>
@@ -4488,6 +4785,7 @@
           <w:ilvl w:val="0"/>
           <w:numId w:val="25"/>
         </w:numPr>
+        <w:ind w:left="993"/>
         <w:jc w:val="both"/>
         <w:rPr>
           <w:rFonts w:ascii="Times New Roman" w:hAnsi="Times New Roman" w:cs="Times New Roman"/>
@@ -4513,13 +4811,30 @@
           <w:lang w:val="en-US"/>
         </w:rPr>
         <w:tab/>
+      </w:r>
+      <w:r>
+        <w:rPr>
+          <w:rFonts w:ascii="Times New Roman" w:hAnsi="Times New Roman" w:cs="Times New Roman"/>
+          <w:sz w:val="24"/>
+          <w:szCs w:val="24"/>
+          <w:lang w:val="en-US"/>
+        </w:rPr>
+        <w:tab/>
+      </w:r>
+      <w:r>
+        <w:rPr>
+          <w:rFonts w:ascii="Times New Roman" w:hAnsi="Times New Roman" w:cs="Times New Roman"/>
+          <w:sz w:val="24"/>
+          <w:szCs w:val="24"/>
+          <w:lang w:val="en-US"/>
+        </w:rPr>
         <w:t>: DESAIN</w:t>
       </w:r>
     </w:p>
     <w:p>
       <w:pPr>
         <w:pStyle w:val="ListParagraph"/>
-        <w:ind w:left="2976"/>
+        <w:ind w:left="2977"/>
         <w:jc w:val="both"/>
         <w:rPr>
           <w:rFonts w:ascii="Times New Roman" w:hAnsi="Times New Roman" w:cs="Times New Roman"/>
@@ -4554,6 +4869,7 @@
           <w:ilvl w:val="0"/>
           <w:numId w:val="25"/>
         </w:numPr>
+        <w:ind w:left="993"/>
         <w:jc w:val="both"/>
         <w:rPr>
           <w:rFonts w:ascii="Times New Roman" w:hAnsi="Times New Roman" w:cs="Times New Roman"/>
@@ -4597,6 +4913,23 @@
           <w:lang w:val="en-US"/>
         </w:rPr>
         <w:tab/>
+      </w:r>
+      <w:r>
+        <w:rPr>
+          <w:rFonts w:ascii="Times New Roman" w:hAnsi="Times New Roman" w:cs="Times New Roman"/>
+          <w:sz w:val="24"/>
+          <w:szCs w:val="24"/>
+          <w:lang w:val="en-US"/>
+        </w:rPr>
+        <w:tab/>
+      </w:r>
+      <w:r>
+        <w:rPr>
+          <w:rFonts w:ascii="Times New Roman" w:hAnsi="Times New Roman" w:cs="Times New Roman"/>
+          <w:sz w:val="24"/>
+          <w:szCs w:val="24"/>
+          <w:lang w:val="en-US"/>
+        </w:rPr>
         <w:t>: UJI COBA</w:t>
       </w:r>
     </w:p>
@@ -4638,17 +4971,7 @@
           <w:szCs w:val="24"/>
           <w:lang w:val="en-US"/>
         </w:rPr>
-        <w:t xml:space="preserve">dengan menggunakan angket yang </w:t>
-      </w:r>
-      <w:r>
-        <w:rPr>
-          <w:rFonts w:ascii="Times New Roman" w:hAnsi="Times New Roman" w:cs="Times New Roman"/>
-          <w:sz w:val="24"/>
-          <w:szCs w:val="24"/>
-          <w:lang w:val="en-US"/>
-        </w:rPr>
-        <w:lastRenderedPageBreak/>
-        <w:t xml:space="preserve">disebarkan kepada beberapa pengisi angket untuk mengetahui kelayakan dari </w:t>
+        <w:t xml:space="preserve">dengan menggunakan angket yang disebarkan kepada beberapa pengisi angket untuk mengetahui kelayakan dari </w:t>
       </w:r>
       <w:r>
         <w:rPr>
@@ -4677,6 +5000,7 @@
           <w:ilvl w:val="0"/>
           <w:numId w:val="25"/>
         </w:numPr>
+        <w:ind w:left="993"/>
         <w:jc w:val="both"/>
         <w:rPr>
           <w:rFonts w:ascii="Times New Roman" w:hAnsi="Times New Roman" w:cs="Times New Roman"/>
@@ -4693,6 +5017,15 @@
           <w:lang w:val="en-US"/>
         </w:rPr>
         <w:t>BAB V</w:t>
+      </w:r>
+      <w:r>
+        <w:rPr>
+          <w:rFonts w:ascii="Times New Roman" w:hAnsi="Times New Roman" w:cs="Times New Roman"/>
+          <w:sz w:val="24"/>
+          <w:szCs w:val="24"/>
+          <w:lang w:val="en-US"/>
+        </w:rPr>
+        <w:tab/>
       </w:r>
       <w:r>
         <w:rPr>
@@ -4732,6 +5065,7 @@
           <w:szCs w:val="24"/>
           <w:lang w:val="en-US"/>
         </w:rPr>
+        <w:lastRenderedPageBreak/>
         <w:t>Pada bab ini akan dibahas cara menyajikan panduan – panduan untuk pengguna aplikasi web ini.</w:t>
       </w:r>
     </w:p>
@@ -4742,6 +5076,7 @@
           <w:ilvl w:val="0"/>
           <w:numId w:val="25"/>
         </w:numPr>
+        <w:ind w:left="993"/>
         <w:jc w:val="both"/>
         <w:rPr>
           <w:rFonts w:ascii="Times New Roman" w:hAnsi="Times New Roman" w:cs="Times New Roman"/>
@@ -4767,12 +5102,28 @@
           <w:lang w:val="en-US"/>
         </w:rPr>
         <w:tab/>
+      </w:r>
+      <w:r>
+        <w:rPr>
+          <w:rFonts w:ascii="Times New Roman" w:hAnsi="Times New Roman" w:cs="Times New Roman"/>
+          <w:sz w:val="24"/>
+          <w:szCs w:val="24"/>
+          <w:lang w:val="en-US"/>
+        </w:rPr>
+        <w:tab/>
+      </w:r>
+      <w:r>
+        <w:rPr>
+          <w:rFonts w:ascii="Times New Roman" w:hAnsi="Times New Roman" w:cs="Times New Roman"/>
+          <w:sz w:val="24"/>
+          <w:szCs w:val="24"/>
+          <w:lang w:val="en-US"/>
+        </w:rPr>
         <w:t>: PENUTUP</w:t>
       </w:r>
     </w:p>
     <w:p>
       <w:pPr>
-        <w:pStyle w:val="ListParagraph"/>
         <w:ind w:left="2977"/>
         <w:jc w:val="both"/>
         <w:rPr>
@@ -7294,7 +7645,7 @@
   <w:abstractNum w:abstractNumId="21" w15:restartNumberingAfterBreak="0">
     <w:nsid w:val="691F1290"/>
     <w:multiLevelType w:val="hybridMultilevel"/>
-    <w:tmpl w:val="C7324DEC"/>
+    <w:tmpl w:val="D0444406"/>
     <w:lvl w:ilvl="0" w:tplc="38090001">
       <w:start w:val="1"/>
       <w:numFmt w:val="bullet"/>

</xml_diff>